<commit_message>
Use case model added
- AgnosticSix - 06/06/2017 -

- added new use case model which define a required module, called
"Modulo de Seguimiento Alimenticio"
</commit_message>
<xml_diff>
--- a/metodologia desarrollo - clinica.docx
+++ b/metodologia desarrollo - clinica.docx
@@ -1,6 +1,6 @@
 
 <file path=word/document.xml><?xml version="1.0" encoding="utf-8"?>
-<w:document xmlns:wpc="http://schemas.microsoft.com/office/word/2010/wordprocessingCanvas" xmlns:cx="http://schemas.microsoft.com/office/drawing/2014/chartex" xmlns:cx1="http://schemas.microsoft.com/office/drawing/2015/9/8/chartex" xmlns:cx2="http://schemas.microsoft.com/office/drawing/2015/10/21/chartex" xmlns:cx3="http://schemas.microsoft.com/office/drawing/2016/5/9/chartex" xmlns:cx4="http://schemas.microsoft.com/office/drawing/2016/5/10/chartex" xmlns:cx5="http://schemas.microsoft.com/office/drawing/2016/5/11/chartex" xmlns:cx6="http://schemas.microsoft.com/office/drawing/2016/5/12/chartex" xmlns:cx7="http://schemas.microsoft.com/office/drawing/2016/5/13/chartex" xmlns:cx8="http://schemas.microsoft.com/office/drawing/2016/5/14/chartex" xmlns:mc="http://schemas.openxmlformats.org/markup-compatibility/2006" xmlns:aink="http://schemas.microsoft.com/office/drawing/2016/ink" xmlns:o="urn:schemas-microsoft-com:office:office" xmlns:r="http://schemas.openxmlformats.org/officeDocument/2006/relationships" xmlns:m="http://schemas.openxmlformats.org/officeDocument/2006/math" xmlns:v="urn:schemas-microsoft-com:vml" xmlns:wp14="http://schemas.microsoft.com/office/word/2010/wordprocessingDrawing" xmlns:wp="http://schemas.openxmlformats.org/drawingml/2006/wordprocessingDrawing" xmlns:w10="urn:schemas-microsoft-com:office:word" xmlns:w="http://schemas.openxmlformats.org/wordprocessingml/2006/main" xmlns:w14="http://schemas.microsoft.com/office/word/2010/wordml" xmlns:w15="http://schemas.microsoft.com/office/word/2012/wordml" xmlns:w16se="http://schemas.microsoft.com/office/word/2015/wordml/symex" xmlns:wpg="http://schemas.microsoft.com/office/word/2010/wordprocessingGroup" xmlns:wpi="http://schemas.microsoft.com/office/word/2010/wordprocessingInk" xmlns:wne="http://schemas.microsoft.com/office/word/2006/wordml" xmlns:wps="http://schemas.microsoft.com/office/word/2010/wordprocessingShape" mc:Ignorable="w14 w15 w16se wp14">
+<w:document xmlns:wpc="http://schemas.microsoft.com/office/word/2010/wordprocessingCanvas" xmlns:mc="http://schemas.openxmlformats.org/markup-compatibility/2006" xmlns:o="urn:schemas-microsoft-com:office:office" xmlns:r="http://schemas.openxmlformats.org/officeDocument/2006/relationships" xmlns:m="http://schemas.openxmlformats.org/officeDocument/2006/math" xmlns:v="urn:schemas-microsoft-com:vml" xmlns:wp14="http://schemas.microsoft.com/office/word/2010/wordprocessingDrawing" xmlns:wp="http://schemas.openxmlformats.org/drawingml/2006/wordprocessingDrawing" xmlns:w10="urn:schemas-microsoft-com:office:word" xmlns:w="http://schemas.openxmlformats.org/wordprocessingml/2006/main" xmlns:w14="http://schemas.microsoft.com/office/word/2010/wordml" xmlns:w15="http://schemas.microsoft.com/office/word/2012/wordml" xmlns:wpg="http://schemas.microsoft.com/office/word/2010/wordprocessingGroup" xmlns:wpi="http://schemas.microsoft.com/office/word/2010/wordprocessingInk" xmlns:wne="http://schemas.microsoft.com/office/word/2006/wordml" xmlns:wps="http://schemas.microsoft.com/office/word/2010/wordprocessingShape" mc:Ignorable="w14 w15 wp14">
   <w:body>
     <w:p>
       <w:pPr>
@@ -273,7 +273,23 @@
           <w:rFonts w:ascii="Arial" w:hAnsi="Arial" w:cs="Arial"/>
           <w:sz w:val="24"/>
         </w:rPr>
-        <w:t>El software a desarrollar debe ser fácil de utilizar por personas sin conocimientos técnicos e intuitivo; debe contener solo las herramientas necesarias, no más, no menos. Dicho software debe estar diseñado para su uso en múltiples dispositivos.</w:t>
+        <w:t xml:space="preserve">El software a desarrollar debe ser fácil de utilizar por personas sin </w:t>
+      </w:r>
+      <w:bookmarkStart w:id="0" w:name="_GoBack"/>
+      <w:bookmarkEnd w:id="0"/>
+      <w:r>
+        <w:rPr>
+          <w:rFonts w:ascii="Arial" w:hAnsi="Arial" w:cs="Arial"/>
+          <w:sz w:val="24"/>
+        </w:rPr>
+        <w:t>conocimientos técnicos e intuitivos</w:t>
+      </w:r>
+      <w:r>
+        <w:rPr>
+          <w:rFonts w:ascii="Arial" w:hAnsi="Arial" w:cs="Arial"/>
+          <w:sz w:val="24"/>
+        </w:rPr>
+        <w:t>; debe contener solo las herramientas necesarias, no más, no menos. Dicho software debe estar diseñado para su uso en múltiples dispositivos.</w:t>
       </w:r>
     </w:p>
     <w:p>
@@ -664,8 +680,6 @@
         </w:rPr>
         <w:t>Asignación de un plan alimenticio.</w:t>
       </w:r>
-      <w:bookmarkStart w:id="0" w:name="_GoBack"/>
-      <w:bookmarkEnd w:id="0"/>
     </w:p>
     <w:p>
       <w:pPr>
@@ -816,8 +830,8 @@
 </file>
 
 <file path=word/numbering.xml><?xml version="1.0" encoding="utf-8"?>
-<w:numbering xmlns:wpc="http://schemas.microsoft.com/office/word/2010/wordprocessingCanvas" xmlns:cx="http://schemas.microsoft.com/office/drawing/2014/chartex" xmlns:cx1="http://schemas.microsoft.com/office/drawing/2015/9/8/chartex" xmlns:cx2="http://schemas.microsoft.com/office/drawing/2015/10/21/chartex" xmlns:cx3="http://schemas.microsoft.com/office/drawing/2016/5/9/chartex" xmlns:cx4="http://schemas.microsoft.com/office/drawing/2016/5/10/chartex" xmlns:cx5="http://schemas.microsoft.com/office/drawing/2016/5/11/chartex" xmlns:cx6="http://schemas.microsoft.com/office/drawing/2016/5/12/chartex" xmlns:cx7="http://schemas.microsoft.com/office/drawing/2016/5/13/chartex" xmlns:cx8="http://schemas.microsoft.com/office/drawing/2016/5/14/chartex" xmlns:mc="http://schemas.openxmlformats.org/markup-compatibility/2006" xmlns:aink="http://schemas.microsoft.com/office/drawing/2016/ink" xmlns:o="urn:schemas-microsoft-com:office:office" xmlns:r="http://schemas.openxmlformats.org/officeDocument/2006/relationships" xmlns:m="http://schemas.openxmlformats.org/officeDocument/2006/math" xmlns:v="urn:schemas-microsoft-com:vml" xmlns:wp14="http://schemas.microsoft.com/office/word/2010/wordprocessingDrawing" xmlns:wp="http://schemas.openxmlformats.org/drawingml/2006/wordprocessingDrawing" xmlns:w10="urn:schemas-microsoft-com:office:word" xmlns:w="http://schemas.openxmlformats.org/wordprocessingml/2006/main" xmlns:w14="http://schemas.microsoft.com/office/word/2010/wordml" xmlns:w15="http://schemas.microsoft.com/office/word/2012/wordml" xmlns:w16se="http://schemas.microsoft.com/office/word/2015/wordml/symex" xmlns:wpg="http://schemas.microsoft.com/office/word/2010/wordprocessingGroup" xmlns:wpi="http://schemas.microsoft.com/office/word/2010/wordprocessingInk" xmlns:wne="http://schemas.microsoft.com/office/word/2006/wordml" xmlns:wps="http://schemas.microsoft.com/office/word/2010/wordprocessingShape" mc:Ignorable="w14 w15 w16se wp14">
-  <w:abstractNum w:abstractNumId="0" w15:restartNumberingAfterBreak="0">
+<w:numbering xmlns:wpc="http://schemas.microsoft.com/office/word/2010/wordprocessingCanvas" xmlns:mc="http://schemas.openxmlformats.org/markup-compatibility/2006" xmlns:o="urn:schemas-microsoft-com:office:office" xmlns:r="http://schemas.openxmlformats.org/officeDocument/2006/relationships" xmlns:m="http://schemas.openxmlformats.org/officeDocument/2006/math" xmlns:v="urn:schemas-microsoft-com:vml" xmlns:wp14="http://schemas.microsoft.com/office/word/2010/wordprocessingDrawing" xmlns:wp="http://schemas.openxmlformats.org/drawingml/2006/wordprocessingDrawing" xmlns:w10="urn:schemas-microsoft-com:office:word" xmlns:w="http://schemas.openxmlformats.org/wordprocessingml/2006/main" xmlns:w14="http://schemas.microsoft.com/office/word/2010/wordml" xmlns:w15="http://schemas.microsoft.com/office/word/2012/wordml" xmlns:wpg="http://schemas.microsoft.com/office/word/2010/wordprocessingGroup" xmlns:wpi="http://schemas.microsoft.com/office/word/2010/wordprocessingInk" xmlns:wne="http://schemas.microsoft.com/office/word/2006/wordml" xmlns:wps="http://schemas.microsoft.com/office/word/2010/wordprocessingShape" mc:Ignorable="w14 w15 wp14">
+  <w:abstractNum w:abstractNumId="0">
     <w:nsid w:val="02FC21C8"/>
     <w:multiLevelType w:val="hybridMultilevel"/>
     <w:tmpl w:val="D29C50A8"/>
@@ -903,7 +917,7 @@
       </w:pPr>
     </w:lvl>
   </w:abstractNum>
-  <w:abstractNum w:abstractNumId="1" w15:restartNumberingAfterBreak="0">
+  <w:abstractNum w:abstractNumId="1">
     <w:nsid w:val="1A5B3B5A"/>
     <w:multiLevelType w:val="hybridMultilevel"/>
     <w:tmpl w:val="53B82D3A"/>
@@ -1016,7 +1030,7 @@
       </w:rPr>
     </w:lvl>
   </w:abstractNum>
-  <w:abstractNum w:abstractNumId="2" w15:restartNumberingAfterBreak="0">
+  <w:abstractNum w:abstractNumId="2">
     <w:nsid w:val="2CED4DC1"/>
     <w:multiLevelType w:val="multilevel"/>
     <w:tmpl w:val="080A001F"/>
@@ -1102,7 +1116,7 @@
       </w:pPr>
     </w:lvl>
   </w:abstractNum>
-  <w:abstractNum w:abstractNumId="3" w15:restartNumberingAfterBreak="0">
+  <w:abstractNum w:abstractNumId="3">
     <w:nsid w:val="4D2F4787"/>
     <w:multiLevelType w:val="hybridMultilevel"/>
     <w:tmpl w:val="C068D3C4"/>
@@ -1215,7 +1229,7 @@
       </w:rPr>
     </w:lvl>
   </w:abstractNum>
-  <w:abstractNum w:abstractNumId="4" w15:restartNumberingAfterBreak="0">
+  <w:abstractNum w:abstractNumId="4">
     <w:nsid w:val="56537516"/>
     <w:multiLevelType w:val="multilevel"/>
     <w:tmpl w:val="080A001F"/>
@@ -1301,7 +1315,7 @@
       </w:pPr>
     </w:lvl>
   </w:abstractNum>
-  <w:abstractNum w:abstractNumId="5" w15:restartNumberingAfterBreak="0">
+  <w:abstractNum w:abstractNumId="5">
     <w:nsid w:val="5FE058CB"/>
     <w:multiLevelType w:val="multilevel"/>
     <w:tmpl w:val="D598C836"/>
@@ -1448,7 +1462,7 @@
       </w:rPr>
     </w:lvl>
   </w:abstractNum>
-  <w:abstractNum w:abstractNumId="6" w15:restartNumberingAfterBreak="0">
+  <w:abstractNum w:abstractNumId="6">
     <w:nsid w:val="69AE066C"/>
     <w:multiLevelType w:val="hybridMultilevel"/>
     <w:tmpl w:val="06A414E2"/>
@@ -1586,7 +1600,7 @@
 </file>
 
 <file path=word/styles.xml><?xml version="1.0" encoding="utf-8"?>
-<w:styles xmlns:mc="http://schemas.openxmlformats.org/markup-compatibility/2006" xmlns:r="http://schemas.openxmlformats.org/officeDocument/2006/relationships" xmlns:w="http://schemas.openxmlformats.org/wordprocessingml/2006/main" xmlns:w14="http://schemas.microsoft.com/office/word/2010/wordml" xmlns:w15="http://schemas.microsoft.com/office/word/2012/wordml" xmlns:w16se="http://schemas.microsoft.com/office/word/2015/wordml/symex" mc:Ignorable="w14 w15 w16se">
+<w:styles xmlns:mc="http://schemas.openxmlformats.org/markup-compatibility/2006" xmlns:r="http://schemas.openxmlformats.org/officeDocument/2006/relationships" xmlns:w="http://schemas.openxmlformats.org/wordprocessingml/2006/main" xmlns:w14="http://schemas.microsoft.com/office/word/2010/wordml" xmlns:w15="http://schemas.microsoft.com/office/word/2012/wordml" mc:Ignorable="w14 w15">
   <w:docDefaults>
     <w:rPrDefault>
       <w:rPr>
@@ -1602,7 +1616,7 @@
       </w:pPr>
     </w:pPrDefault>
   </w:docDefaults>
-  <w:latentStyles w:defLockedState="0" w:defUIPriority="99" w:defSemiHidden="0" w:defUnhideWhenUsed="0" w:defQFormat="0" w:count="374">
+  <w:latentStyles w:defLockedState="0" w:defUIPriority="99" w:defSemiHidden="0" w:defUnhideWhenUsed="0" w:defQFormat="0" w:count="371">
     <w:lsdException w:name="Normal" w:uiPriority="0" w:qFormat="1"/>
     <w:lsdException w:name="heading 1" w:uiPriority="9" w:qFormat="1"/>
     <w:lsdException w:name="heading 2" w:semiHidden="1" w:uiPriority="9" w:unhideWhenUsed="1" w:qFormat="1"/>
@@ -1974,9 +1988,6 @@
     <w:lsdException w:name="List Table 5 Dark Accent 6" w:uiPriority="50"/>
     <w:lsdException w:name="List Table 6 Colorful Accent 6" w:uiPriority="51"/>
     <w:lsdException w:name="List Table 7 Colorful Accent 6" w:uiPriority="52"/>
-    <w:lsdException w:name="Mention" w:semiHidden="1" w:unhideWhenUsed="1"/>
-    <w:lsdException w:name="Smart Hyperlink" w:semiHidden="1" w:unhideWhenUsed="1"/>
-    <w:lsdException w:name="Hashtag" w:semiHidden="1" w:unhideWhenUsed="1"/>
   </w:latentStyles>
   <w:style w:type="paragraph" w:default="1" w:styleId="Normal">
     <w:name w:val="Normal"/>

</xml_diff>

<commit_message>
modelo de diagnostico y seguimiento alimentario
</commit_message>
<xml_diff>
--- a/metodologia desarrollo - clinica.docx
+++ b/metodologia desarrollo - clinica.docx
@@ -1,6 +1,6 @@
 
 <file path=word/document.xml><?xml version="1.0" encoding="utf-8"?>
-<w:document xmlns:wpc="http://schemas.microsoft.com/office/word/2010/wordprocessingCanvas" xmlns:mc="http://schemas.openxmlformats.org/markup-compatibility/2006" xmlns:o="urn:schemas-microsoft-com:office:office" xmlns:r="http://schemas.openxmlformats.org/officeDocument/2006/relationships" xmlns:m="http://schemas.openxmlformats.org/officeDocument/2006/math" xmlns:v="urn:schemas-microsoft-com:vml" xmlns:wp14="http://schemas.microsoft.com/office/word/2010/wordprocessingDrawing" xmlns:wp="http://schemas.openxmlformats.org/drawingml/2006/wordprocessingDrawing" xmlns:w10="urn:schemas-microsoft-com:office:word" xmlns:w="http://schemas.openxmlformats.org/wordprocessingml/2006/main" xmlns:w14="http://schemas.microsoft.com/office/word/2010/wordml" xmlns:w15="http://schemas.microsoft.com/office/word/2012/wordml" xmlns:wpg="http://schemas.microsoft.com/office/word/2010/wordprocessingGroup" xmlns:wpi="http://schemas.microsoft.com/office/word/2010/wordprocessingInk" xmlns:wne="http://schemas.microsoft.com/office/word/2006/wordml" xmlns:wps="http://schemas.microsoft.com/office/word/2010/wordprocessingShape" mc:Ignorable="w14 w15 wp14">
+<w:document xmlns:wpc="http://schemas.microsoft.com/office/word/2010/wordprocessingCanvas" xmlns:cx="http://schemas.microsoft.com/office/drawing/2014/chartex" xmlns:cx1="http://schemas.microsoft.com/office/drawing/2015/9/8/chartex" xmlns:cx2="http://schemas.microsoft.com/office/drawing/2015/10/21/chartex" xmlns:cx3="http://schemas.microsoft.com/office/drawing/2016/5/9/chartex" xmlns:cx4="http://schemas.microsoft.com/office/drawing/2016/5/10/chartex" xmlns:cx5="http://schemas.microsoft.com/office/drawing/2016/5/11/chartex" xmlns:cx6="http://schemas.microsoft.com/office/drawing/2016/5/12/chartex" xmlns:cx7="http://schemas.microsoft.com/office/drawing/2016/5/13/chartex" xmlns:cx8="http://schemas.microsoft.com/office/drawing/2016/5/14/chartex" xmlns:mc="http://schemas.openxmlformats.org/markup-compatibility/2006" xmlns:aink="http://schemas.microsoft.com/office/drawing/2016/ink" xmlns:o="urn:schemas-microsoft-com:office:office" xmlns:r="http://schemas.openxmlformats.org/officeDocument/2006/relationships" xmlns:m="http://schemas.openxmlformats.org/officeDocument/2006/math" xmlns:v="urn:schemas-microsoft-com:vml" xmlns:wp14="http://schemas.microsoft.com/office/word/2010/wordprocessingDrawing" xmlns:wp="http://schemas.openxmlformats.org/drawingml/2006/wordprocessingDrawing" xmlns:w10="urn:schemas-microsoft-com:office:word" xmlns:w="http://schemas.openxmlformats.org/wordprocessingml/2006/main" xmlns:w14="http://schemas.microsoft.com/office/word/2010/wordml" xmlns:w15="http://schemas.microsoft.com/office/word/2012/wordml" xmlns:w16se="http://schemas.microsoft.com/office/word/2015/wordml/symex" xmlns:wpg="http://schemas.microsoft.com/office/word/2010/wordprocessingGroup" xmlns:wpi="http://schemas.microsoft.com/office/word/2010/wordprocessingInk" xmlns:wne="http://schemas.microsoft.com/office/word/2006/wordml" xmlns:wps="http://schemas.microsoft.com/office/word/2010/wordprocessingShape" mc:Ignorable="w14 w15 w16se wp14">
   <w:body>
     <w:p>
       <w:pPr>
@@ -275,8 +275,6 @@
         </w:rPr>
         <w:t xml:space="preserve">El software a desarrollar debe ser fácil de utilizar por personas sin </w:t>
       </w:r>
-      <w:bookmarkStart w:id="0" w:name="_GoBack"/>
-      <w:bookmarkEnd w:id="0"/>
       <w:r>
         <w:rPr>
           <w:rFonts w:ascii="Arial" w:hAnsi="Arial" w:cs="Arial"/>
@@ -565,6 +563,14 @@
           <w:b/>
           <w:sz w:val="24"/>
         </w:rPr>
+        <w:t xml:space="preserve">diagnóstico y </w:t>
+      </w:r>
+      <w:r>
+        <w:rPr>
+          <w:rFonts w:ascii="Arial" w:hAnsi="Arial" w:cs="Arial"/>
+          <w:b/>
+          <w:sz w:val="24"/>
+        </w:rPr>
         <w:t>seguimiento alimentario.</w:t>
       </w:r>
     </w:p>
@@ -584,35 +590,149 @@
           <w:rFonts w:ascii="Arial" w:hAnsi="Arial" w:cs="Arial"/>
           <w:sz w:val="24"/>
         </w:rPr>
-        <w:t>Se</w:t>
-      </w:r>
-      <w:r>
-        <w:rPr>
-          <w:rFonts w:ascii="Arial" w:hAnsi="Arial" w:cs="Arial"/>
-          <w:sz w:val="24"/>
-        </w:rPr>
-        <w:t xml:space="preserve"> da un seguimiento de los </w:t>
-      </w:r>
-      <w:r>
-        <w:rPr>
-          <w:rFonts w:ascii="Arial" w:hAnsi="Arial" w:cs="Arial"/>
-          <w:sz w:val="24"/>
-        </w:rPr>
-        <w:t xml:space="preserve">pacientes a través de un historial médico, revaloraciones, historial alimentario y un diagnóstico </w:t>
-      </w:r>
-      <w:r>
-        <w:rPr>
-          <w:rFonts w:ascii="Arial" w:hAnsi="Arial" w:cs="Arial"/>
-          <w:sz w:val="24"/>
-        </w:rPr>
-        <w:t>clínico.</w:t>
-      </w:r>
-      <w:r>
-        <w:rPr>
-          <w:rFonts w:ascii="Arial" w:hAnsi="Arial" w:cs="Arial"/>
-          <w:sz w:val="24"/>
-        </w:rPr>
-        <w:t xml:space="preserve"> El seguimiento alimentario incluye:</w:t>
+        <w:t xml:space="preserve">En los pacientes nuevos se </w:t>
+      </w:r>
+      <w:r>
+        <w:rPr>
+          <w:rFonts w:ascii="Arial" w:hAnsi="Arial" w:cs="Arial"/>
+          <w:sz w:val="24"/>
+        </w:rPr>
+        <w:t xml:space="preserve">un primer </w:t>
+      </w:r>
+      <w:r>
+        <w:rPr>
+          <w:rFonts w:ascii="Arial" w:hAnsi="Arial" w:cs="Arial"/>
+          <w:sz w:val="24"/>
+        </w:rPr>
+        <w:t>diagnóstico</w:t>
+      </w:r>
+      <w:r>
+        <w:rPr>
+          <w:rFonts w:ascii="Arial" w:hAnsi="Arial" w:cs="Arial"/>
+          <w:sz w:val="24"/>
+        </w:rPr>
+        <w:t xml:space="preserve"> que incluye: </w:t>
+      </w:r>
+      <w:r>
+        <w:rPr>
+          <w:rFonts w:ascii="Arial" w:hAnsi="Arial" w:cs="Arial"/>
+          <w:sz w:val="24"/>
+        </w:rPr>
+        <w:t>historia alimentaria, recordatorio de 24 horas, recordatorio de fin de semana, antecedentes heredo-familiares, encuesta de hábitos alimenticios y se realiza orientación alimentaria con el plato del buen comer.</w:t>
+      </w:r>
+    </w:p>
+    <w:p>
+      <w:pPr>
+        <w:pStyle w:val="Prrafodelista"/>
+        <w:spacing w:before="120" w:after="120" w:line="360" w:lineRule="auto"/>
+        <w:ind w:left="1440"/>
+        <w:jc w:val="both"/>
+        <w:rPr>
+          <w:rFonts w:ascii="Arial" w:hAnsi="Arial" w:cs="Arial"/>
+          <w:sz w:val="24"/>
+        </w:rPr>
+      </w:pPr>
+    </w:p>
+    <w:p>
+      <w:pPr>
+        <w:pStyle w:val="Prrafodelista"/>
+        <w:spacing w:before="120" w:after="120" w:line="360" w:lineRule="auto"/>
+        <w:ind w:left="1440"/>
+        <w:jc w:val="both"/>
+        <w:rPr>
+          <w:rFonts w:ascii="Arial" w:hAnsi="Arial" w:cs="Arial"/>
+          <w:sz w:val="24"/>
+        </w:rPr>
+      </w:pPr>
+      <w:r>
+        <w:rPr>
+          <w:rFonts w:ascii="Arial" w:hAnsi="Arial" w:cs="Arial"/>
+          <w:sz w:val="24"/>
+        </w:rPr>
+        <w:t>En pacientes que no son nuevos s</w:t>
+      </w:r>
+      <w:r>
+        <w:rPr>
+          <w:rFonts w:ascii="Arial" w:hAnsi="Arial" w:cs="Arial"/>
+          <w:sz w:val="24"/>
+        </w:rPr>
+        <w:t>e</w:t>
+      </w:r>
+      <w:r>
+        <w:rPr>
+          <w:rFonts w:ascii="Arial" w:hAnsi="Arial" w:cs="Arial"/>
+          <w:sz w:val="24"/>
+        </w:rPr>
+        <w:t xml:space="preserve"> </w:t>
+      </w:r>
+      <w:r>
+        <w:rPr>
+          <w:rFonts w:ascii="Arial" w:hAnsi="Arial" w:cs="Arial"/>
+          <w:sz w:val="24"/>
+        </w:rPr>
+        <w:t>realiza un seguimiento</w:t>
+      </w:r>
+      <w:r>
+        <w:rPr>
+          <w:rFonts w:ascii="Arial" w:hAnsi="Arial" w:cs="Arial"/>
+          <w:sz w:val="24"/>
+        </w:rPr>
+        <w:t xml:space="preserve"> </w:t>
+      </w:r>
+      <w:r>
+        <w:rPr>
+          <w:rFonts w:ascii="Arial" w:hAnsi="Arial" w:cs="Arial"/>
+          <w:sz w:val="24"/>
+        </w:rPr>
+        <w:t xml:space="preserve">alimentario </w:t>
+      </w:r>
+      <w:r>
+        <w:rPr>
+          <w:rFonts w:ascii="Arial" w:hAnsi="Arial" w:cs="Arial"/>
+          <w:sz w:val="24"/>
+        </w:rPr>
+        <w:t>a través de un historial médico</w:t>
+      </w:r>
+      <w:r>
+        <w:rPr>
+          <w:rFonts w:ascii="Arial" w:hAnsi="Arial" w:cs="Arial"/>
+          <w:sz w:val="24"/>
+        </w:rPr>
+        <w:t xml:space="preserve"> de sus consultas; durante cada consulta se hacen</w:t>
+      </w:r>
+      <w:r>
+        <w:rPr>
+          <w:rFonts w:ascii="Arial" w:hAnsi="Arial" w:cs="Arial"/>
+          <w:sz w:val="24"/>
+        </w:rPr>
+        <w:t xml:space="preserve"> revaloraciones,</w:t>
+      </w:r>
+      <w:r>
+        <w:rPr>
+          <w:rFonts w:ascii="Arial" w:hAnsi="Arial" w:cs="Arial"/>
+          <w:sz w:val="24"/>
+        </w:rPr>
+        <w:t xml:space="preserve"> esto incluye un recordatorio de 24 horas, toma de medidas antropométricas y se asigna un plan de alimentación de acuerda a la necesidad o padecimiento.</w:t>
+      </w:r>
+    </w:p>
+    <w:p>
+      <w:pPr>
+        <w:pStyle w:val="Prrafodelista"/>
+        <w:spacing w:before="120" w:after="120" w:line="360" w:lineRule="auto"/>
+        <w:ind w:left="1440"/>
+        <w:jc w:val="both"/>
+        <w:rPr>
+          <w:rFonts w:ascii="Arial" w:hAnsi="Arial" w:cs="Arial"/>
+          <w:sz w:val="24"/>
+        </w:rPr>
+      </w:pPr>
+      <w:r>
+        <w:rPr>
+          <w:rFonts w:ascii="Arial" w:hAnsi="Arial" w:cs="Arial"/>
+          <w:sz w:val="24"/>
+        </w:rPr>
+        <w:lastRenderedPageBreak/>
+        <w:t>El seguimiento alimentario incluye:</w:t>
       </w:r>
     </w:p>
     <w:p>
@@ -656,7 +776,28 @@
           <w:rFonts w:ascii="Arial" w:hAnsi="Arial" w:cs="Arial"/>
           <w:sz w:val="24"/>
         </w:rPr>
-        <w:t>Estudio de un diagnóstico clínico para detectar enfermedades que guarden relación.</w:t>
+        <w:t>Estudio de un diagnóstico clín</w:t>
+      </w:r>
+      <w:r>
+        <w:rPr>
+          <w:rFonts w:ascii="Arial" w:hAnsi="Arial" w:cs="Arial"/>
+          <w:sz w:val="24"/>
+        </w:rPr>
+        <w:t xml:space="preserve">ico para detectar enfermedades con </w:t>
+      </w:r>
+      <w:r>
+        <w:rPr>
+          <w:rFonts w:ascii="Arial" w:hAnsi="Arial" w:cs="Arial"/>
+          <w:sz w:val="24"/>
+        </w:rPr>
+        <w:t>relació</w:t>
+      </w:r>
+      <w:r>
+        <w:rPr>
+          <w:rFonts w:ascii="Arial" w:hAnsi="Arial" w:cs="Arial"/>
+          <w:sz w:val="24"/>
+        </w:rPr>
+        <w:t>n a la alimentación.</w:t>
       </w:r>
     </w:p>
     <w:p>
@@ -746,7 +887,6 @@
           <w:rFonts w:ascii="Arial" w:hAnsi="Arial" w:cs="Arial"/>
           <w:sz w:val="24"/>
         </w:rPr>
-        <w:lastRenderedPageBreak/>
         <w:t>Implementación.</w:t>
       </w:r>
     </w:p>
@@ -765,6 +905,8 @@
           <w:sz w:val="24"/>
         </w:rPr>
       </w:pPr>
+      <w:bookmarkStart w:id="0" w:name="_GoBack"/>
+      <w:bookmarkEnd w:id="0"/>
       <w:r>
         <w:rPr>
           <w:rFonts w:ascii="Arial" w:hAnsi="Arial" w:cs="Arial"/>
@@ -830,8 +972,8 @@
 </file>
 
 <file path=word/numbering.xml><?xml version="1.0" encoding="utf-8"?>
-<w:numbering xmlns:wpc="http://schemas.microsoft.com/office/word/2010/wordprocessingCanvas" xmlns:mc="http://schemas.openxmlformats.org/markup-compatibility/2006" xmlns:o="urn:schemas-microsoft-com:office:office" xmlns:r="http://schemas.openxmlformats.org/officeDocument/2006/relationships" xmlns:m="http://schemas.openxmlformats.org/officeDocument/2006/math" xmlns:v="urn:schemas-microsoft-com:vml" xmlns:wp14="http://schemas.microsoft.com/office/word/2010/wordprocessingDrawing" xmlns:wp="http://schemas.openxmlformats.org/drawingml/2006/wordprocessingDrawing" xmlns:w10="urn:schemas-microsoft-com:office:word" xmlns:w="http://schemas.openxmlformats.org/wordprocessingml/2006/main" xmlns:w14="http://schemas.microsoft.com/office/word/2010/wordml" xmlns:w15="http://schemas.microsoft.com/office/word/2012/wordml" xmlns:wpg="http://schemas.microsoft.com/office/word/2010/wordprocessingGroup" xmlns:wpi="http://schemas.microsoft.com/office/word/2010/wordprocessingInk" xmlns:wne="http://schemas.microsoft.com/office/word/2006/wordml" xmlns:wps="http://schemas.microsoft.com/office/word/2010/wordprocessingShape" mc:Ignorable="w14 w15 wp14">
-  <w:abstractNum w:abstractNumId="0">
+<w:numbering xmlns:wpc="http://schemas.microsoft.com/office/word/2010/wordprocessingCanvas" xmlns:cx="http://schemas.microsoft.com/office/drawing/2014/chartex" xmlns:cx1="http://schemas.microsoft.com/office/drawing/2015/9/8/chartex" xmlns:cx2="http://schemas.microsoft.com/office/drawing/2015/10/21/chartex" xmlns:cx3="http://schemas.microsoft.com/office/drawing/2016/5/9/chartex" xmlns:cx4="http://schemas.microsoft.com/office/drawing/2016/5/10/chartex" xmlns:cx5="http://schemas.microsoft.com/office/drawing/2016/5/11/chartex" xmlns:cx6="http://schemas.microsoft.com/office/drawing/2016/5/12/chartex" xmlns:cx7="http://schemas.microsoft.com/office/drawing/2016/5/13/chartex" xmlns:cx8="http://schemas.microsoft.com/office/drawing/2016/5/14/chartex" xmlns:mc="http://schemas.openxmlformats.org/markup-compatibility/2006" xmlns:aink="http://schemas.microsoft.com/office/drawing/2016/ink" xmlns:o="urn:schemas-microsoft-com:office:office" xmlns:r="http://schemas.openxmlformats.org/officeDocument/2006/relationships" xmlns:m="http://schemas.openxmlformats.org/officeDocument/2006/math" xmlns:v="urn:schemas-microsoft-com:vml" xmlns:wp14="http://schemas.microsoft.com/office/word/2010/wordprocessingDrawing" xmlns:wp="http://schemas.openxmlformats.org/drawingml/2006/wordprocessingDrawing" xmlns:w10="urn:schemas-microsoft-com:office:word" xmlns:w="http://schemas.openxmlformats.org/wordprocessingml/2006/main" xmlns:w14="http://schemas.microsoft.com/office/word/2010/wordml" xmlns:w15="http://schemas.microsoft.com/office/word/2012/wordml" xmlns:w16se="http://schemas.microsoft.com/office/word/2015/wordml/symex" xmlns:wpg="http://schemas.microsoft.com/office/word/2010/wordprocessingGroup" xmlns:wpi="http://schemas.microsoft.com/office/word/2010/wordprocessingInk" xmlns:wne="http://schemas.microsoft.com/office/word/2006/wordml" xmlns:wps="http://schemas.microsoft.com/office/word/2010/wordprocessingShape" mc:Ignorable="w14 w15 w16se wp14">
+  <w:abstractNum w:abstractNumId="0" w15:restartNumberingAfterBreak="0">
     <w:nsid w:val="02FC21C8"/>
     <w:multiLevelType w:val="hybridMultilevel"/>
     <w:tmpl w:val="D29C50A8"/>
@@ -917,7 +1059,7 @@
       </w:pPr>
     </w:lvl>
   </w:abstractNum>
-  <w:abstractNum w:abstractNumId="1">
+  <w:abstractNum w:abstractNumId="1" w15:restartNumberingAfterBreak="0">
     <w:nsid w:val="1A5B3B5A"/>
     <w:multiLevelType w:val="hybridMultilevel"/>
     <w:tmpl w:val="53B82D3A"/>
@@ -1030,7 +1172,7 @@
       </w:rPr>
     </w:lvl>
   </w:abstractNum>
-  <w:abstractNum w:abstractNumId="2">
+  <w:abstractNum w:abstractNumId="2" w15:restartNumberingAfterBreak="0">
     <w:nsid w:val="2CED4DC1"/>
     <w:multiLevelType w:val="multilevel"/>
     <w:tmpl w:val="080A001F"/>
@@ -1116,7 +1258,7 @@
       </w:pPr>
     </w:lvl>
   </w:abstractNum>
-  <w:abstractNum w:abstractNumId="3">
+  <w:abstractNum w:abstractNumId="3" w15:restartNumberingAfterBreak="0">
     <w:nsid w:val="4D2F4787"/>
     <w:multiLevelType w:val="hybridMultilevel"/>
     <w:tmpl w:val="C068D3C4"/>
@@ -1229,7 +1371,7 @@
       </w:rPr>
     </w:lvl>
   </w:abstractNum>
-  <w:abstractNum w:abstractNumId="4">
+  <w:abstractNum w:abstractNumId="4" w15:restartNumberingAfterBreak="0">
     <w:nsid w:val="56537516"/>
     <w:multiLevelType w:val="multilevel"/>
     <w:tmpl w:val="080A001F"/>
@@ -1315,7 +1457,7 @@
       </w:pPr>
     </w:lvl>
   </w:abstractNum>
-  <w:abstractNum w:abstractNumId="5">
+  <w:abstractNum w:abstractNumId="5" w15:restartNumberingAfterBreak="0">
     <w:nsid w:val="5FE058CB"/>
     <w:multiLevelType w:val="multilevel"/>
     <w:tmpl w:val="D598C836"/>
@@ -1462,7 +1604,7 @@
       </w:rPr>
     </w:lvl>
   </w:abstractNum>
-  <w:abstractNum w:abstractNumId="6">
+  <w:abstractNum w:abstractNumId="6" w15:restartNumberingAfterBreak="0">
     <w:nsid w:val="69AE066C"/>
     <w:multiLevelType w:val="hybridMultilevel"/>
     <w:tmpl w:val="06A414E2"/>
@@ -1600,7 +1742,7 @@
 </file>
 
 <file path=word/styles.xml><?xml version="1.0" encoding="utf-8"?>
-<w:styles xmlns:mc="http://schemas.openxmlformats.org/markup-compatibility/2006" xmlns:r="http://schemas.openxmlformats.org/officeDocument/2006/relationships" xmlns:w="http://schemas.openxmlformats.org/wordprocessingml/2006/main" xmlns:w14="http://schemas.microsoft.com/office/word/2010/wordml" xmlns:w15="http://schemas.microsoft.com/office/word/2012/wordml" mc:Ignorable="w14 w15">
+<w:styles xmlns:mc="http://schemas.openxmlformats.org/markup-compatibility/2006" xmlns:r="http://schemas.openxmlformats.org/officeDocument/2006/relationships" xmlns:w="http://schemas.openxmlformats.org/wordprocessingml/2006/main" xmlns:w14="http://schemas.microsoft.com/office/word/2010/wordml" xmlns:w15="http://schemas.microsoft.com/office/word/2012/wordml" xmlns:w16se="http://schemas.microsoft.com/office/word/2015/wordml/symex" mc:Ignorable="w14 w15 w16se">
   <w:docDefaults>
     <w:rPrDefault>
       <w:rPr>
@@ -1616,7 +1758,7 @@
       </w:pPr>
     </w:pPrDefault>
   </w:docDefaults>
-  <w:latentStyles w:defLockedState="0" w:defUIPriority="99" w:defSemiHidden="0" w:defUnhideWhenUsed="0" w:defQFormat="0" w:count="371">
+  <w:latentStyles w:defLockedState="0" w:defUIPriority="99" w:defSemiHidden="0" w:defUnhideWhenUsed="0" w:defQFormat="0" w:count="374">
     <w:lsdException w:name="Normal" w:uiPriority="0" w:qFormat="1"/>
     <w:lsdException w:name="heading 1" w:uiPriority="9" w:qFormat="1"/>
     <w:lsdException w:name="heading 2" w:semiHidden="1" w:uiPriority="9" w:unhideWhenUsed="1" w:qFormat="1"/>
@@ -1722,7 +1864,6 @@
     <w:lsdException w:name="HTML Sample" w:semiHidden="1" w:unhideWhenUsed="1"/>
     <w:lsdException w:name="HTML Typewriter" w:semiHidden="1" w:unhideWhenUsed="1"/>
     <w:lsdException w:name="HTML Variable" w:semiHidden="1" w:unhideWhenUsed="1"/>
-    <w:lsdException w:name="Normal Table" w:semiHidden="1" w:unhideWhenUsed="1"/>
     <w:lsdException w:name="annotation subject" w:semiHidden="1" w:unhideWhenUsed="1"/>
     <w:lsdException w:name="No List" w:semiHidden="1" w:unhideWhenUsed="1"/>
     <w:lsdException w:name="Outline List 1" w:semiHidden="1" w:unhideWhenUsed="1"/>
@@ -1767,7 +1908,6 @@
     <w:lsdException w:name="Table Professional" w:semiHidden="1" w:unhideWhenUsed="1"/>
     <w:lsdException w:name="Table Subtle 1" w:semiHidden="1" w:unhideWhenUsed="1"/>
     <w:lsdException w:name="Table Subtle 2" w:semiHidden="1" w:unhideWhenUsed="1"/>
-    <w:lsdException w:name="Table Web 1" w:semiHidden="1" w:unhideWhenUsed="1"/>
     <w:lsdException w:name="Table Web 2" w:semiHidden="1" w:unhideWhenUsed="1"/>
     <w:lsdException w:name="Table Web 3" w:semiHidden="1" w:unhideWhenUsed="1"/>
     <w:lsdException w:name="Balloon Text" w:semiHidden="1" w:unhideWhenUsed="1"/>
@@ -1988,6 +2128,9 @@
     <w:lsdException w:name="List Table 5 Dark Accent 6" w:uiPriority="50"/>
     <w:lsdException w:name="List Table 6 Colorful Accent 6" w:uiPriority="51"/>
     <w:lsdException w:name="List Table 7 Colorful Accent 6" w:uiPriority="52"/>
+    <w:lsdException w:name="Mention" w:semiHidden="1" w:unhideWhenUsed="1"/>
+    <w:lsdException w:name="Smart Hyperlink" w:semiHidden="1" w:unhideWhenUsed="1"/>
+    <w:lsdException w:name="Hashtag" w:semiHidden="1" w:unhideWhenUsed="1"/>
   </w:latentStyles>
   <w:style w:type="paragraph" w:default="1" w:styleId="Normal">
     <w:name w:val="Normal"/>

</xml_diff>

<commit_message>
desarrollo del modulo para nutriologos
</commit_message>
<xml_diff>
--- a/metodologia desarrollo - clinica.docx
+++ b/metodologia desarrollo - clinica.docx
@@ -961,10 +961,15 @@
           <w:rFonts w:ascii="Arial" w:hAnsi="Arial" w:cs="Arial"/>
           <w:sz w:val="24"/>
         </w:rPr>
-        <w:t>Tabla de equivalencias de alimentos del Sistema de equivalentes mexicanos.</w:t>
-      </w:r>
-      <w:bookmarkStart w:id="0" w:name="_GoBack"/>
-      <w:bookmarkEnd w:id="0"/>
+        <w:t>Tabla de equivalencia</w:t>
+      </w:r>
+      <w:r>
+        <w:rPr>
+          <w:rFonts w:ascii="Arial" w:hAnsi="Arial" w:cs="Arial"/>
+          <w:sz w:val="24"/>
+        </w:rPr>
+        <w:t xml:space="preserve"> de alimentos del Sistema de equivalentes mexicanos.</w:t>
+      </w:r>
     </w:p>
     <w:p>
       <w:pPr>
@@ -1016,6 +1021,258 @@
       <w:pPr>
         <w:pStyle w:val="Prrafodelista"/>
         <w:numPr>
+          <w:ilvl w:val="1"/>
+          <w:numId w:val="6"/>
+        </w:numPr>
+        <w:spacing w:before="120" w:after="120" w:line="360" w:lineRule="auto"/>
+        <w:contextualSpacing w:val="0"/>
+        <w:jc w:val="both"/>
+        <w:rPr>
+          <w:rFonts w:ascii="Arial" w:hAnsi="Arial" w:cs="Arial"/>
+          <w:sz w:val="24"/>
+        </w:rPr>
+      </w:pPr>
+      <w:r>
+        <w:rPr>
+          <w:rFonts w:ascii="Arial" w:hAnsi="Arial" w:cs="Arial"/>
+          <w:sz w:val="24"/>
+        </w:rPr>
+        <w:t xml:space="preserve">Iteración 1: </w:t>
+      </w:r>
+      <w:r>
+        <w:rPr>
+          <w:rFonts w:ascii="Arial" w:hAnsi="Arial" w:cs="Arial"/>
+          <w:sz w:val="24"/>
+        </w:rPr>
+        <w:t>Módulo de diagnóstico y seguimiento alimentario</w:t>
+      </w:r>
+      <w:r>
+        <w:rPr>
+          <w:rFonts w:ascii="Arial" w:hAnsi="Arial" w:cs="Arial"/>
+          <w:sz w:val="24"/>
+        </w:rPr>
+        <w:t>.</w:t>
+      </w:r>
+    </w:p>
+    <w:p>
+      <w:pPr>
+        <w:pStyle w:val="Prrafodelista"/>
+        <w:numPr>
+          <w:ilvl w:val="2"/>
+          <w:numId w:val="6"/>
+        </w:numPr>
+        <w:spacing w:before="120" w:after="120" w:line="360" w:lineRule="auto"/>
+        <w:contextualSpacing w:val="0"/>
+        <w:jc w:val="both"/>
+        <w:rPr>
+          <w:rFonts w:ascii="Arial" w:hAnsi="Arial" w:cs="Arial"/>
+          <w:sz w:val="24"/>
+        </w:rPr>
+      </w:pPr>
+      <w:r>
+        <w:rPr>
+          <w:rFonts w:ascii="Arial" w:hAnsi="Arial" w:cs="Arial"/>
+          <w:sz w:val="24"/>
+        </w:rPr>
+        <w:t>Requisitos</w:t>
+      </w:r>
+    </w:p>
+    <w:p>
+      <w:pPr>
+        <w:spacing w:before="120" w:after="120" w:line="360" w:lineRule="auto"/>
+        <w:ind w:left="2148" w:firstLine="684"/>
+        <w:jc w:val="both"/>
+        <w:rPr>
+          <w:rFonts w:ascii="Arial" w:hAnsi="Arial" w:cs="Arial"/>
+          <w:sz w:val="24"/>
+        </w:rPr>
+      </w:pPr>
+      <w:r>
+        <w:rPr>
+          <w:rFonts w:ascii="Arial" w:hAnsi="Arial" w:cs="Arial"/>
+          <w:sz w:val="24"/>
+        </w:rPr>
+        <w:t>Aquí requisitos</w:t>
+      </w:r>
+    </w:p>
+    <w:p>
+      <w:pPr>
+        <w:pStyle w:val="Prrafodelista"/>
+        <w:numPr>
+          <w:ilvl w:val="2"/>
+          <w:numId w:val="6"/>
+        </w:numPr>
+        <w:spacing w:before="120" w:after="120" w:line="360" w:lineRule="auto"/>
+        <w:contextualSpacing w:val="0"/>
+        <w:jc w:val="both"/>
+        <w:rPr>
+          <w:rFonts w:ascii="Arial" w:hAnsi="Arial" w:cs="Arial"/>
+          <w:sz w:val="24"/>
+        </w:rPr>
+      </w:pPr>
+      <w:r>
+        <w:rPr>
+          <w:rFonts w:ascii="Arial" w:hAnsi="Arial" w:cs="Arial"/>
+          <w:sz w:val="24"/>
+        </w:rPr>
+        <w:t>Análisis</w:t>
+      </w:r>
+    </w:p>
+    <w:p>
+      <w:pPr>
+        <w:pStyle w:val="Prrafodelista"/>
+        <w:spacing w:before="120" w:after="120" w:line="360" w:lineRule="auto"/>
+        <w:ind w:left="2880"/>
+        <w:contextualSpacing w:val="0"/>
+        <w:jc w:val="both"/>
+        <w:rPr>
+          <w:rFonts w:ascii="Arial" w:hAnsi="Arial" w:cs="Arial"/>
+          <w:sz w:val="24"/>
+        </w:rPr>
+      </w:pPr>
+      <w:r>
+        <w:rPr>
+          <w:rFonts w:ascii="Arial" w:hAnsi="Arial" w:cs="Arial"/>
+          <w:sz w:val="24"/>
+        </w:rPr>
+        <w:t>Aquí análisis</w:t>
+      </w:r>
+    </w:p>
+    <w:p>
+      <w:pPr>
+        <w:pStyle w:val="Prrafodelista"/>
+        <w:numPr>
+          <w:ilvl w:val="2"/>
+          <w:numId w:val="6"/>
+        </w:numPr>
+        <w:spacing w:before="120" w:after="120" w:line="360" w:lineRule="auto"/>
+        <w:contextualSpacing w:val="0"/>
+        <w:jc w:val="both"/>
+        <w:rPr>
+          <w:rFonts w:ascii="Arial" w:hAnsi="Arial" w:cs="Arial"/>
+          <w:sz w:val="24"/>
+        </w:rPr>
+      </w:pPr>
+      <w:r>
+        <w:rPr>
+          <w:rFonts w:ascii="Arial" w:hAnsi="Arial" w:cs="Arial"/>
+          <w:sz w:val="24"/>
+        </w:rPr>
+        <w:t>Diseño</w:t>
+      </w:r>
+    </w:p>
+    <w:p>
+      <w:pPr>
+        <w:pStyle w:val="Prrafodelista"/>
+        <w:spacing w:before="120" w:after="120" w:line="360" w:lineRule="auto"/>
+        <w:ind w:left="2880"/>
+        <w:contextualSpacing w:val="0"/>
+        <w:jc w:val="both"/>
+        <w:rPr>
+          <w:rFonts w:ascii="Arial" w:hAnsi="Arial" w:cs="Arial"/>
+          <w:sz w:val="24"/>
+        </w:rPr>
+      </w:pPr>
+      <w:r>
+        <w:rPr>
+          <w:rFonts w:ascii="Arial" w:hAnsi="Arial" w:cs="Arial"/>
+          <w:sz w:val="24"/>
+        </w:rPr>
+        <w:t>Aquí diseño</w:t>
+      </w:r>
+    </w:p>
+    <w:p>
+      <w:pPr>
+        <w:pStyle w:val="Prrafodelista"/>
+        <w:numPr>
+          <w:ilvl w:val="2"/>
+          <w:numId w:val="6"/>
+        </w:numPr>
+        <w:spacing w:before="120" w:after="120" w:line="360" w:lineRule="auto"/>
+        <w:contextualSpacing w:val="0"/>
+        <w:jc w:val="both"/>
+        <w:rPr>
+          <w:rFonts w:ascii="Arial" w:hAnsi="Arial" w:cs="Arial"/>
+          <w:sz w:val="24"/>
+        </w:rPr>
+      </w:pPr>
+      <w:r>
+        <w:rPr>
+          <w:rFonts w:ascii="Arial" w:hAnsi="Arial" w:cs="Arial"/>
+          <w:sz w:val="24"/>
+        </w:rPr>
+        <w:t>Implementación</w:t>
+      </w:r>
+    </w:p>
+    <w:p>
+      <w:pPr>
+        <w:pStyle w:val="Prrafodelista"/>
+        <w:spacing w:before="120" w:after="120" w:line="360" w:lineRule="auto"/>
+        <w:ind w:left="2880"/>
+        <w:contextualSpacing w:val="0"/>
+        <w:jc w:val="both"/>
+        <w:rPr>
+          <w:rFonts w:ascii="Arial" w:hAnsi="Arial" w:cs="Arial"/>
+          <w:sz w:val="24"/>
+        </w:rPr>
+      </w:pPr>
+      <w:r>
+        <w:rPr>
+          <w:rFonts w:ascii="Arial" w:hAnsi="Arial" w:cs="Arial"/>
+          <w:sz w:val="24"/>
+        </w:rPr>
+        <w:t>Aquí implementación</w:t>
+      </w:r>
+    </w:p>
+    <w:p>
+      <w:pPr>
+        <w:pStyle w:val="Prrafodelista"/>
+        <w:numPr>
+          <w:ilvl w:val="2"/>
+          <w:numId w:val="6"/>
+        </w:numPr>
+        <w:spacing w:before="120" w:after="120" w:line="360" w:lineRule="auto"/>
+        <w:contextualSpacing w:val="0"/>
+        <w:jc w:val="both"/>
+        <w:rPr>
+          <w:rFonts w:ascii="Arial" w:hAnsi="Arial" w:cs="Arial"/>
+          <w:sz w:val="24"/>
+        </w:rPr>
+      </w:pPr>
+      <w:r>
+        <w:rPr>
+          <w:rFonts w:ascii="Arial" w:hAnsi="Arial" w:cs="Arial"/>
+          <w:sz w:val="24"/>
+        </w:rPr>
+        <w:t>Prueba e integración</w:t>
+      </w:r>
+    </w:p>
+    <w:p>
+      <w:pPr>
+        <w:pStyle w:val="Prrafodelista"/>
+        <w:spacing w:before="120" w:after="120" w:line="360" w:lineRule="auto"/>
+        <w:ind w:left="2880"/>
+        <w:contextualSpacing w:val="0"/>
+        <w:jc w:val="both"/>
+        <w:rPr>
+          <w:rFonts w:ascii="Arial" w:hAnsi="Arial" w:cs="Arial"/>
+          <w:sz w:val="24"/>
+        </w:rPr>
+      </w:pPr>
+      <w:r>
+        <w:rPr>
+          <w:rFonts w:ascii="Arial" w:hAnsi="Arial" w:cs="Arial"/>
+          <w:sz w:val="24"/>
+        </w:rPr>
+        <w:t>Aquí prueba e integración</w:t>
+      </w:r>
+      <w:bookmarkStart w:id="0" w:name="_GoBack"/>
+      <w:bookmarkEnd w:id="0"/>
+    </w:p>
+    <w:p>
+      <w:pPr>
+        <w:pStyle w:val="Prrafodelista"/>
+        <w:numPr>
           <w:ilvl w:val="0"/>
           <w:numId w:val="6"/>
         </w:numPr>
@@ -1078,6 +1335,7 @@
           <w:rFonts w:ascii="Arial" w:hAnsi="Arial" w:cs="Arial"/>
           <w:sz w:val="24"/>
         </w:rPr>
+        <w:lastRenderedPageBreak/>
         <w:t>Despliegue.</w:t>
       </w:r>
     </w:p>
@@ -1293,9 +1551,122 @@
     </w:lvl>
   </w:abstractNum>
   <w:abstractNum w:abstractNumId="2" w15:restartNumberingAfterBreak="0">
+    <w:nsid w:val="0E267541"/>
+    <w:multiLevelType w:val="hybridMultilevel"/>
+    <w:tmpl w:val="242CFFBA"/>
+    <w:lvl w:ilvl="0" w:tplc="080A0003">
+      <w:start w:val="1"/>
+      <w:numFmt w:val="bullet"/>
+      <w:lvlText w:val="o"/>
+      <w:lvlJc w:val="left"/>
+      <w:pPr>
+        <w:ind w:left="5040" w:hanging="360"/>
+      </w:pPr>
+      <w:rPr>
+        <w:rFonts w:ascii="Courier New" w:hAnsi="Courier New" w:cs="Courier New" w:hint="default"/>
+      </w:rPr>
+    </w:lvl>
+    <w:lvl w:ilvl="1" w:tplc="0C0A0003" w:tentative="1">
+      <w:start w:val="1"/>
+      <w:numFmt w:val="bullet"/>
+      <w:lvlText w:val="o"/>
+      <w:lvlJc w:val="left"/>
+      <w:pPr>
+        <w:ind w:left="4320" w:hanging="360"/>
+      </w:pPr>
+      <w:rPr>
+        <w:rFonts w:ascii="Courier New" w:hAnsi="Courier New" w:cs="Courier New" w:hint="default"/>
+      </w:rPr>
+    </w:lvl>
+    <w:lvl w:ilvl="2" w:tplc="0C0A0005" w:tentative="1">
+      <w:start w:val="1"/>
+      <w:numFmt w:val="bullet"/>
+      <w:lvlText w:val=""/>
+      <w:lvlJc w:val="left"/>
+      <w:pPr>
+        <w:ind w:left="5040" w:hanging="360"/>
+      </w:pPr>
+      <w:rPr>
+        <w:rFonts w:ascii="Wingdings" w:hAnsi="Wingdings" w:hint="default"/>
+      </w:rPr>
+    </w:lvl>
+    <w:lvl w:ilvl="3" w:tplc="0C0A0001" w:tentative="1">
+      <w:start w:val="1"/>
+      <w:numFmt w:val="bullet"/>
+      <w:lvlText w:val=""/>
+      <w:lvlJc w:val="left"/>
+      <w:pPr>
+        <w:ind w:left="5760" w:hanging="360"/>
+      </w:pPr>
+      <w:rPr>
+        <w:rFonts w:ascii="Symbol" w:hAnsi="Symbol" w:hint="default"/>
+      </w:rPr>
+    </w:lvl>
+    <w:lvl w:ilvl="4" w:tplc="0C0A0003">
+      <w:start w:val="1"/>
+      <w:numFmt w:val="bullet"/>
+      <w:lvlText w:val="o"/>
+      <w:lvlJc w:val="left"/>
+      <w:pPr>
+        <w:ind w:left="6480" w:hanging="360"/>
+      </w:pPr>
+      <w:rPr>
+        <w:rFonts w:ascii="Courier New" w:hAnsi="Courier New" w:cs="Courier New" w:hint="default"/>
+      </w:rPr>
+    </w:lvl>
+    <w:lvl w:ilvl="5" w:tplc="0C0A0005" w:tentative="1">
+      <w:start w:val="1"/>
+      <w:numFmt w:val="bullet"/>
+      <w:lvlText w:val=""/>
+      <w:lvlJc w:val="left"/>
+      <w:pPr>
+        <w:ind w:left="7200" w:hanging="360"/>
+      </w:pPr>
+      <w:rPr>
+        <w:rFonts w:ascii="Wingdings" w:hAnsi="Wingdings" w:hint="default"/>
+      </w:rPr>
+    </w:lvl>
+    <w:lvl w:ilvl="6" w:tplc="0C0A0001" w:tentative="1">
+      <w:start w:val="1"/>
+      <w:numFmt w:val="bullet"/>
+      <w:lvlText w:val=""/>
+      <w:lvlJc w:val="left"/>
+      <w:pPr>
+        <w:ind w:left="7920" w:hanging="360"/>
+      </w:pPr>
+      <w:rPr>
+        <w:rFonts w:ascii="Symbol" w:hAnsi="Symbol" w:hint="default"/>
+      </w:rPr>
+    </w:lvl>
+    <w:lvl w:ilvl="7" w:tplc="0C0A0003" w:tentative="1">
+      <w:start w:val="1"/>
+      <w:numFmt w:val="bullet"/>
+      <w:lvlText w:val="o"/>
+      <w:lvlJc w:val="left"/>
+      <w:pPr>
+        <w:ind w:left="8640" w:hanging="360"/>
+      </w:pPr>
+      <w:rPr>
+        <w:rFonts w:ascii="Courier New" w:hAnsi="Courier New" w:cs="Courier New" w:hint="default"/>
+      </w:rPr>
+    </w:lvl>
+    <w:lvl w:ilvl="8" w:tplc="0C0A0005" w:tentative="1">
+      <w:start w:val="1"/>
+      <w:numFmt w:val="bullet"/>
+      <w:lvlText w:val=""/>
+      <w:lvlJc w:val="left"/>
+      <w:pPr>
+        <w:ind w:left="9360" w:hanging="360"/>
+      </w:pPr>
+      <w:rPr>
+        <w:rFonts w:ascii="Wingdings" w:hAnsi="Wingdings" w:hint="default"/>
+      </w:rPr>
+    </w:lvl>
+  </w:abstractNum>
+  <w:abstractNum w:abstractNumId="3" w15:restartNumberingAfterBreak="0">
     <w:nsid w:val="1A5B3B5A"/>
     <w:multiLevelType w:val="hybridMultilevel"/>
-    <w:tmpl w:val="53B82D3A"/>
+    <w:tmpl w:val="92ECFBF0"/>
     <w:lvl w:ilvl="0" w:tplc="080A0001">
       <w:start w:val="1"/>
       <w:numFmt w:val="bullet"/>
@@ -1320,7 +1691,7 @@
         <w:rFonts w:ascii="Courier New" w:hAnsi="Courier New" w:cs="Courier New" w:hint="default"/>
       </w:rPr>
     </w:lvl>
-    <w:lvl w:ilvl="2" w:tplc="080A0005" w:tentative="1">
+    <w:lvl w:ilvl="2" w:tplc="080A0005">
       <w:start w:val="1"/>
       <w:numFmt w:val="bullet"/>
       <w:lvlText w:val=""/>
@@ -1332,7 +1703,7 @@
         <w:rFonts w:ascii="Wingdings" w:hAnsi="Wingdings" w:hint="default"/>
       </w:rPr>
     </w:lvl>
-    <w:lvl w:ilvl="3" w:tplc="080A0001" w:tentative="1">
+    <w:lvl w:ilvl="3" w:tplc="080A0001">
       <w:start w:val="1"/>
       <w:numFmt w:val="bullet"/>
       <w:lvlText w:val=""/>
@@ -1405,7 +1776,7 @@
       </w:rPr>
     </w:lvl>
   </w:abstractNum>
-  <w:abstractNum w:abstractNumId="3" w15:restartNumberingAfterBreak="0">
+  <w:abstractNum w:abstractNumId="4" w15:restartNumberingAfterBreak="0">
     <w:nsid w:val="2CED4DC1"/>
     <w:multiLevelType w:val="multilevel"/>
     <w:tmpl w:val="080A001F"/>
@@ -1491,7 +1862,7 @@
       </w:pPr>
     </w:lvl>
   </w:abstractNum>
-  <w:abstractNum w:abstractNumId="4" w15:restartNumberingAfterBreak="0">
+  <w:abstractNum w:abstractNumId="5" w15:restartNumberingAfterBreak="0">
     <w:nsid w:val="4D2F4787"/>
     <w:multiLevelType w:val="hybridMultilevel"/>
     <w:tmpl w:val="C068D3C4"/>
@@ -1604,7 +1975,7 @@
       </w:rPr>
     </w:lvl>
   </w:abstractNum>
-  <w:abstractNum w:abstractNumId="5" w15:restartNumberingAfterBreak="0">
+  <w:abstractNum w:abstractNumId="6" w15:restartNumberingAfterBreak="0">
     <w:nsid w:val="56537516"/>
     <w:multiLevelType w:val="multilevel"/>
     <w:tmpl w:val="080A001F"/>
@@ -1690,7 +2061,7 @@
       </w:pPr>
     </w:lvl>
   </w:abstractNum>
-  <w:abstractNum w:abstractNumId="6" w15:restartNumberingAfterBreak="0">
+  <w:abstractNum w:abstractNumId="7" w15:restartNumberingAfterBreak="0">
     <w:nsid w:val="5FE058CB"/>
     <w:multiLevelType w:val="multilevel"/>
     <w:tmpl w:val="D598C836"/>
@@ -1837,7 +2208,7 @@
       </w:rPr>
     </w:lvl>
   </w:abstractNum>
-  <w:abstractNum w:abstractNumId="7" w15:restartNumberingAfterBreak="0">
+  <w:abstractNum w:abstractNumId="8" w15:restartNumberingAfterBreak="0">
     <w:nsid w:val="69AE066C"/>
     <w:multiLevelType w:val="hybridMultilevel"/>
     <w:tmpl w:val="06A414E2"/>
@@ -1954,25 +2325,28 @@
     <w:abstractNumId w:val="0"/>
   </w:num>
   <w:num w:numId="2">
+    <w:abstractNumId w:val="6"/>
+  </w:num>
+  <w:num w:numId="3">
+    <w:abstractNumId w:val="4"/>
+  </w:num>
+  <w:num w:numId="4">
+    <w:abstractNumId w:val="7"/>
+  </w:num>
+  <w:num w:numId="5">
     <w:abstractNumId w:val="5"/>
   </w:num>
-  <w:num w:numId="3">
+  <w:num w:numId="6">
     <w:abstractNumId w:val="3"/>
   </w:num>
-  <w:num w:numId="4">
-    <w:abstractNumId w:val="6"/>
-  </w:num>
-  <w:num w:numId="5">
-    <w:abstractNumId w:val="4"/>
-  </w:num>
-  <w:num w:numId="6">
-    <w:abstractNumId w:val="2"/>
-  </w:num>
   <w:num w:numId="7">
-    <w:abstractNumId w:val="7"/>
+    <w:abstractNumId w:val="8"/>
   </w:num>
   <w:num w:numId="8">
     <w:abstractNumId w:val="1"/>
+  </w:num>
+  <w:num w:numId="9">
+    <w:abstractNumId w:val="2"/>
   </w:num>
 </w:numbering>
 </file>

</xml_diff>

<commit_message>
desarrollo del componente para medicos
</commit_message>
<xml_diff>
--- a/metodologia desarrollo - clinica.docx
+++ b/metodologia desarrollo - clinica.docx
@@ -888,14 +888,7 @@
           <w:rFonts w:ascii="Arial" w:hAnsi="Arial" w:cs="Arial"/>
           <w:sz w:val="24"/>
         </w:rPr>
-        <w:t>Esquema del plato del buen comer</w:t>
-      </w:r>
-      <w:r>
-        <w:rPr>
-          <w:rFonts w:ascii="Arial" w:hAnsi="Arial" w:cs="Arial"/>
-          <w:sz w:val="24"/>
-        </w:rPr>
-        <w:t>.</w:t>
+        <w:t>Esquema del plato del buen comer.</w:t>
       </w:r>
     </w:p>
     <w:p>
@@ -1037,14 +1030,7 @@
           <w:rFonts w:ascii="Arial" w:hAnsi="Arial" w:cs="Arial"/>
           <w:sz w:val="24"/>
         </w:rPr>
-        <w:t xml:space="preserve">Iteración 1: </w:t>
-      </w:r>
-      <w:r>
-        <w:rPr>
-          <w:rFonts w:ascii="Arial" w:hAnsi="Arial" w:cs="Arial"/>
-          <w:sz w:val="24"/>
-        </w:rPr>
-        <w:t>Módulo de diagnóstico y seguimiento alimentario</w:t>
+        <w:t>Iteración 1: Módulo de diagnóstico y seguimiento alimentario</w:t>
       </w:r>
       <w:r>
         <w:rPr>
@@ -1052,6 +1038,356 @@
           <w:sz w:val="24"/>
         </w:rPr>
         <w:t>.</w:t>
+      </w:r>
+    </w:p>
+    <w:p>
+      <w:pPr>
+        <w:pStyle w:val="Prrafodelista"/>
+        <w:spacing w:before="120" w:after="120" w:line="360" w:lineRule="auto"/>
+        <w:ind w:left="2160"/>
+        <w:contextualSpacing w:val="0"/>
+        <w:jc w:val="both"/>
+        <w:rPr>
+          <w:rFonts w:ascii="Arial" w:hAnsi="Arial" w:cs="Arial"/>
+          <w:sz w:val="24"/>
+        </w:rPr>
+      </w:pPr>
+      <w:r>
+        <w:rPr>
+          <w:rFonts w:ascii="Arial" w:hAnsi="Arial" w:cs="Arial"/>
+          <w:sz w:val="24"/>
+        </w:rPr>
+        <w:t xml:space="preserve">Se desarrollarán las iteraciones en base al siguiente modelo de caso de uso, en donde interactúan cinco componentes: </w:t>
+      </w:r>
+    </w:p>
+    <w:p>
+      <w:pPr>
+        <w:pStyle w:val="Prrafodelista"/>
+        <w:numPr>
+          <w:ilvl w:val="0"/>
+          <w:numId w:val="11"/>
+        </w:numPr>
+        <w:spacing w:before="120" w:after="120" w:line="360" w:lineRule="auto"/>
+        <w:contextualSpacing w:val="0"/>
+        <w:jc w:val="both"/>
+        <w:rPr>
+          <w:rFonts w:ascii="Arial" w:hAnsi="Arial" w:cs="Arial"/>
+          <w:sz w:val="24"/>
+        </w:rPr>
+      </w:pPr>
+      <w:r>
+        <w:rPr>
+          <w:rFonts w:ascii="Arial" w:hAnsi="Arial" w:cs="Arial"/>
+          <w:sz w:val="24"/>
+        </w:rPr>
+        <w:t>H</w:t>
+      </w:r>
+      <w:r>
+        <w:rPr>
+          <w:rFonts w:ascii="Arial" w:hAnsi="Arial" w:cs="Arial"/>
+          <w:sz w:val="24"/>
+        </w:rPr>
+        <w:t>istorial alimentario</w:t>
+      </w:r>
+      <w:r>
+        <w:rPr>
+          <w:rFonts w:ascii="Arial" w:hAnsi="Arial" w:cs="Arial"/>
+          <w:sz w:val="24"/>
+        </w:rPr>
+        <w:t>.</w:t>
+      </w:r>
+    </w:p>
+    <w:p>
+      <w:pPr>
+        <w:pStyle w:val="Prrafodelista"/>
+        <w:numPr>
+          <w:ilvl w:val="0"/>
+          <w:numId w:val="11"/>
+        </w:numPr>
+        <w:spacing w:before="120" w:after="120" w:line="360" w:lineRule="auto"/>
+        <w:contextualSpacing w:val="0"/>
+        <w:jc w:val="both"/>
+        <w:rPr>
+          <w:rFonts w:ascii="Arial" w:hAnsi="Arial" w:cs="Arial"/>
+          <w:sz w:val="24"/>
+        </w:rPr>
+      </w:pPr>
+      <w:r>
+        <w:rPr>
+          <w:rFonts w:ascii="Arial" w:hAnsi="Arial" w:cs="Arial"/>
+          <w:sz w:val="24"/>
+        </w:rPr>
+        <w:t>Antecedentes heredo-familiares.</w:t>
+      </w:r>
+    </w:p>
+    <w:p>
+      <w:pPr>
+        <w:pStyle w:val="Prrafodelista"/>
+        <w:numPr>
+          <w:ilvl w:val="0"/>
+          <w:numId w:val="11"/>
+        </w:numPr>
+        <w:spacing w:before="120" w:after="120" w:line="360" w:lineRule="auto"/>
+        <w:contextualSpacing w:val="0"/>
+        <w:jc w:val="both"/>
+        <w:rPr>
+          <w:rFonts w:ascii="Arial" w:hAnsi="Arial" w:cs="Arial"/>
+          <w:sz w:val="24"/>
+        </w:rPr>
+      </w:pPr>
+      <w:r>
+        <w:rPr>
+          <w:rFonts w:ascii="Arial" w:hAnsi="Arial" w:cs="Arial"/>
+          <w:sz w:val="24"/>
+        </w:rPr>
+        <w:t>E</w:t>
+      </w:r>
+      <w:r>
+        <w:rPr>
+          <w:rFonts w:ascii="Arial" w:hAnsi="Arial" w:cs="Arial"/>
+          <w:sz w:val="24"/>
+        </w:rPr>
+        <w:t>ncues</w:t>
+      </w:r>
+      <w:r>
+        <w:rPr>
+          <w:rFonts w:ascii="Arial" w:hAnsi="Arial" w:cs="Arial"/>
+          <w:sz w:val="24"/>
+        </w:rPr>
+        <w:t>ta sobre hábitos alimenticios.</w:t>
+      </w:r>
+    </w:p>
+    <w:p>
+      <w:pPr>
+        <w:pStyle w:val="Prrafodelista"/>
+        <w:numPr>
+          <w:ilvl w:val="0"/>
+          <w:numId w:val="11"/>
+        </w:numPr>
+        <w:spacing w:before="120" w:after="120" w:line="360" w:lineRule="auto"/>
+        <w:contextualSpacing w:val="0"/>
+        <w:jc w:val="both"/>
+        <w:rPr>
+          <w:rFonts w:ascii="Arial" w:hAnsi="Arial" w:cs="Arial"/>
+          <w:sz w:val="24"/>
+        </w:rPr>
+      </w:pPr>
+      <w:r>
+        <w:rPr>
+          <w:rFonts w:ascii="Arial" w:hAnsi="Arial" w:cs="Arial"/>
+          <w:sz w:val="24"/>
+        </w:rPr>
+        <w:t>T</w:t>
+      </w:r>
+      <w:r>
+        <w:rPr>
+          <w:rFonts w:ascii="Arial" w:hAnsi="Arial" w:cs="Arial"/>
+          <w:sz w:val="24"/>
+        </w:rPr>
+        <w:t>oma de medidas antropométricas</w:t>
+      </w:r>
+    </w:p>
+    <w:p>
+      <w:pPr>
+        <w:pStyle w:val="Prrafodelista"/>
+        <w:numPr>
+          <w:ilvl w:val="0"/>
+          <w:numId w:val="11"/>
+        </w:numPr>
+        <w:spacing w:before="120" w:after="120" w:line="360" w:lineRule="auto"/>
+        <w:contextualSpacing w:val="0"/>
+        <w:jc w:val="both"/>
+        <w:rPr>
+          <w:rFonts w:ascii="Arial" w:hAnsi="Arial" w:cs="Arial"/>
+          <w:sz w:val="24"/>
+        </w:rPr>
+      </w:pPr>
+      <w:r>
+        <w:rPr>
+          <w:rFonts w:ascii="Arial" w:hAnsi="Arial" w:cs="Arial"/>
+          <w:sz w:val="24"/>
+        </w:rPr>
+        <w:t>A</w:t>
+      </w:r>
+      <w:r>
+        <w:rPr>
+          <w:rFonts w:ascii="Arial" w:hAnsi="Arial" w:cs="Arial"/>
+          <w:sz w:val="24"/>
+        </w:rPr>
+        <w:t>signación de un plan alimenticio.</w:t>
+      </w:r>
+    </w:p>
+    <w:p>
+      <w:pPr>
+        <w:pStyle w:val="Prrafodelista"/>
+        <w:spacing w:before="120" w:after="120" w:line="360" w:lineRule="auto"/>
+        <w:ind w:left="2160"/>
+        <w:contextualSpacing w:val="0"/>
+        <w:jc w:val="both"/>
+        <w:rPr>
+          <w:rFonts w:ascii="Arial" w:hAnsi="Arial" w:cs="Arial"/>
+          <w:sz w:val="24"/>
+        </w:rPr>
+      </w:pPr>
+      <w:r>
+        <w:rPr>
+          <w:rFonts w:ascii="Arial" w:hAnsi="Arial" w:cs="Arial"/>
+          <w:sz w:val="24"/>
+        </w:rPr>
+        <w:t>En la asignación del plan alimenticio utilizan cuatro herramientas:</w:t>
+      </w:r>
+    </w:p>
+    <w:p>
+      <w:pPr>
+        <w:pStyle w:val="Prrafodelista"/>
+        <w:numPr>
+          <w:ilvl w:val="0"/>
+          <w:numId w:val="10"/>
+        </w:numPr>
+        <w:spacing w:before="120" w:after="120" w:line="360" w:lineRule="auto"/>
+        <w:contextualSpacing w:val="0"/>
+        <w:jc w:val="both"/>
+        <w:rPr>
+          <w:rFonts w:ascii="Arial" w:hAnsi="Arial" w:cs="Arial"/>
+          <w:sz w:val="24"/>
+        </w:rPr>
+      </w:pPr>
+      <w:r>
+        <w:rPr>
+          <w:rFonts w:ascii="Arial" w:hAnsi="Arial" w:cs="Arial"/>
+          <w:sz w:val="24"/>
+        </w:rPr>
+        <w:t>Esquema del plato del buen comer.</w:t>
+      </w:r>
+    </w:p>
+    <w:p>
+      <w:pPr>
+        <w:pStyle w:val="Prrafodelista"/>
+        <w:numPr>
+          <w:ilvl w:val="0"/>
+          <w:numId w:val="10"/>
+        </w:numPr>
+        <w:spacing w:before="120" w:after="120" w:line="360" w:lineRule="auto"/>
+        <w:contextualSpacing w:val="0"/>
+        <w:jc w:val="both"/>
+        <w:rPr>
+          <w:rFonts w:ascii="Arial" w:hAnsi="Arial" w:cs="Arial"/>
+          <w:sz w:val="24"/>
+        </w:rPr>
+      </w:pPr>
+      <w:r>
+        <w:rPr>
+          <w:rFonts w:ascii="Arial" w:hAnsi="Arial" w:cs="Arial"/>
+          <w:sz w:val="24"/>
+        </w:rPr>
+        <w:t>Esquema de la jarra del bien beber.</w:t>
+      </w:r>
+    </w:p>
+    <w:p>
+      <w:pPr>
+        <w:pStyle w:val="Prrafodelista"/>
+        <w:numPr>
+          <w:ilvl w:val="0"/>
+          <w:numId w:val="10"/>
+        </w:numPr>
+        <w:spacing w:before="120" w:after="120" w:line="360" w:lineRule="auto"/>
+        <w:contextualSpacing w:val="0"/>
+        <w:jc w:val="both"/>
+        <w:rPr>
+          <w:rFonts w:ascii="Arial" w:hAnsi="Arial" w:cs="Arial"/>
+          <w:sz w:val="24"/>
+        </w:rPr>
+      </w:pPr>
+      <w:r>
+        <w:rPr>
+          <w:rFonts w:ascii="Arial" w:hAnsi="Arial" w:cs="Arial"/>
+          <w:sz w:val="24"/>
+        </w:rPr>
+        <w:t>Calculadora de cálculos dietéticos.</w:t>
+      </w:r>
+    </w:p>
+    <w:p>
+      <w:pPr>
+        <w:pStyle w:val="Prrafodelista"/>
+        <w:numPr>
+          <w:ilvl w:val="0"/>
+          <w:numId w:val="10"/>
+        </w:numPr>
+        <w:spacing w:before="120" w:after="120" w:line="360" w:lineRule="auto"/>
+        <w:contextualSpacing w:val="0"/>
+        <w:jc w:val="both"/>
+        <w:rPr>
+          <w:rFonts w:ascii="Arial" w:hAnsi="Arial" w:cs="Arial"/>
+          <w:sz w:val="24"/>
+        </w:rPr>
+      </w:pPr>
+      <w:r>
+        <w:rPr>
+          <w:rFonts w:ascii="Arial" w:hAnsi="Arial" w:cs="Arial"/>
+          <w:sz w:val="24"/>
+        </w:rPr>
+        <w:lastRenderedPageBreak/>
+        <w:t>Tabla de equivalencia de alimentos.</w:t>
+      </w:r>
+    </w:p>
+    <w:p>
+      <w:pPr>
+        <w:pStyle w:val="Prrafodelista"/>
+        <w:spacing w:before="120" w:after="120" w:line="360" w:lineRule="auto"/>
+        <w:ind w:left="2160"/>
+        <w:contextualSpacing w:val="0"/>
+        <w:jc w:val="both"/>
+        <w:rPr>
+          <w:rFonts w:ascii="Arial" w:hAnsi="Arial" w:cs="Arial"/>
+          <w:sz w:val="24"/>
+        </w:rPr>
+      </w:pPr>
+      <w:r>
+        <w:rPr>
+          <w:noProof/>
+        </w:rPr>
+        <w:drawing>
+          <wp:inline distT="0" distB="0" distL="0" distR="0" wp14:anchorId="2EAE30AB" wp14:editId="42F8B6A8">
+            <wp:extent cx="4161459" cy="2881223"/>
+            <wp:effectExtent l="0" t="0" r="0" b="0"/>
+            <wp:docPr id="1" name="Imagen 1"/>
+            <wp:cNvGraphicFramePr>
+              <a:graphicFrameLocks xmlns:a="http://schemas.openxmlformats.org/drawingml/2006/main" noChangeAspect="1"/>
+            </wp:cNvGraphicFramePr>
+            <a:graphic xmlns:a="http://schemas.openxmlformats.org/drawingml/2006/main">
+              <a:graphicData uri="http://schemas.openxmlformats.org/drawingml/2006/picture">
+                <pic:pic xmlns:pic="http://schemas.openxmlformats.org/drawingml/2006/picture">
+                  <pic:nvPicPr>
+                    <pic:cNvPr id="1" name=""/>
+                    <pic:cNvPicPr/>
+                  </pic:nvPicPr>
+                  <pic:blipFill rotWithShape="1">
+                    <a:blip r:embed="rId5"/>
+                    <a:srcRect l="11222" t="17234" r="30828" b="11403"/>
+                    <a:stretch/>
+                  </pic:blipFill>
+                  <pic:spPr bwMode="auto">
+                    <a:xfrm>
+                      <a:off x="0" y="0"/>
+                      <a:ext cx="4172684" cy="2888995"/>
+                    </a:xfrm>
+                    <a:prstGeom prst="rect">
+                      <a:avLst/>
+                    </a:prstGeom>
+                    <a:ln>
+                      <a:noFill/>
+                    </a:ln>
+                    <a:extLst>
+                      <a:ext uri="{53640926-AAD7-44D8-BBD7-CCE9431645EC}">
+                        <a14:shadowObscured xmlns:a14="http://schemas.microsoft.com/office/drawing/2010/main"/>
+                      </a:ext>
+                    </a:extLst>
+                  </pic:spPr>
+                </pic:pic>
+              </a:graphicData>
+            </a:graphic>
+          </wp:inline>
+        </w:drawing>
       </w:r>
     </w:p>
     <w:p>
@@ -1080,19 +1416,102 @@
     <w:p>
       <w:pPr>
         <w:spacing w:before="120" w:after="120" w:line="360" w:lineRule="auto"/>
-        <w:ind w:left="2148" w:firstLine="684"/>
-        <w:jc w:val="both"/>
-        <w:rPr>
-          <w:rFonts w:ascii="Arial" w:hAnsi="Arial" w:cs="Arial"/>
-          <w:sz w:val="24"/>
-        </w:rPr>
-      </w:pPr>
-      <w:r>
-        <w:rPr>
-          <w:rFonts w:ascii="Arial" w:hAnsi="Arial" w:cs="Arial"/>
-          <w:sz w:val="24"/>
-        </w:rPr>
-        <w:t>Aquí requisitos</w:t>
+        <w:ind w:left="2977"/>
+        <w:jc w:val="both"/>
+        <w:rPr>
+          <w:rFonts w:ascii="Arial" w:hAnsi="Arial" w:cs="Arial"/>
+          <w:sz w:val="24"/>
+        </w:rPr>
+      </w:pPr>
+      <w:r>
+        <w:rPr>
+          <w:rFonts w:ascii="Arial" w:hAnsi="Arial" w:cs="Arial"/>
+          <w:sz w:val="24"/>
+        </w:rPr>
+        <w:t>En lo que corresponde a la captura de datos del paciente (componentes del 1 al 4) y el uso de esquemas (herramientas 1 y 2 del componente número 5) se requieren i</w:t>
+      </w:r>
+      <w:r>
+        <w:rPr>
+          <w:rFonts w:ascii="Arial" w:hAnsi="Arial" w:cs="Arial"/>
+          <w:sz w:val="24"/>
+        </w:rPr>
+        <w:t xml:space="preserve">nterfaces de usuario fáciles </w:t>
+      </w:r>
+      <w:r>
+        <w:rPr>
+          <w:rFonts w:ascii="Arial" w:hAnsi="Arial" w:cs="Arial"/>
+          <w:sz w:val="24"/>
+        </w:rPr>
+        <w:t xml:space="preserve">de utilizar, intuitivas, atractivas y un </w:t>
+      </w:r>
+      <w:r>
+        <w:rPr>
+          <w:rFonts w:ascii="Arial" w:hAnsi="Arial" w:cs="Arial"/>
+          <w:sz w:val="24"/>
+        </w:rPr>
+        <w:t>diseño responsivo para que la aplicación se adapte a múltiples dispositivos</w:t>
+      </w:r>
+      <w:r>
+        <w:rPr>
+          <w:rFonts w:ascii="Arial" w:hAnsi="Arial" w:cs="Arial"/>
+          <w:sz w:val="24"/>
+        </w:rPr>
+        <w:t>.</w:t>
+      </w:r>
+    </w:p>
+    <w:p>
+      <w:pPr>
+        <w:spacing w:before="120" w:after="120" w:line="360" w:lineRule="auto"/>
+        <w:ind w:left="2977"/>
+        <w:jc w:val="both"/>
+        <w:rPr>
+          <w:rFonts w:ascii="Arial" w:hAnsi="Arial" w:cs="Arial"/>
+          <w:sz w:val="24"/>
+        </w:rPr>
+      </w:pPr>
+      <w:r>
+        <w:rPr>
+          <w:rFonts w:ascii="Arial" w:hAnsi="Arial" w:cs="Arial"/>
+          <w:sz w:val="24"/>
+        </w:rPr>
+        <w:t xml:space="preserve">El componente para asignación de plan alimenticio requiere una herramienta para cálculos dietéticos, esta debe ser confiable en cuanto a las </w:t>
+      </w:r>
+      <w:r>
+        <w:rPr>
+          <w:rFonts w:ascii="Arial" w:hAnsi="Arial" w:cs="Arial"/>
+          <w:sz w:val="24"/>
+        </w:rPr>
+        <w:t>fórmulas</w:t>
+      </w:r>
+      <w:r>
+        <w:rPr>
+          <w:rFonts w:ascii="Arial" w:hAnsi="Arial" w:cs="Arial"/>
+          <w:sz w:val="24"/>
+        </w:rPr>
+        <w:t xml:space="preserve"> de sus cálculos</w:t>
+      </w:r>
+      <w:r>
+        <w:rPr>
+          <w:rFonts w:ascii="Arial" w:hAnsi="Arial" w:cs="Arial"/>
+          <w:sz w:val="24"/>
+        </w:rPr>
+        <w:t>. También se requiere una tabla de equivalencia de alimentos; di</w:t>
+      </w:r>
+      <w:r>
+        <w:rPr>
+          <w:rFonts w:ascii="Arial" w:hAnsi="Arial" w:cs="Arial"/>
+          <w:sz w:val="24"/>
+        </w:rPr>
+        <w:t>cha tabla debe basarse en el Sistema de Equivalentes Mexi</w:t>
+      </w:r>
+      <w:bookmarkStart w:id="0" w:name="_GoBack"/>
+      <w:bookmarkEnd w:id="0"/>
+      <w:r>
+        <w:rPr>
+          <w:rFonts w:ascii="Arial" w:hAnsi="Arial" w:cs="Arial"/>
+          <w:sz w:val="24"/>
+        </w:rPr>
+        <w:t>canos.</w:t>
       </w:r>
     </w:p>
     <w:p>
@@ -1201,6 +1620,7 @@
           <w:rFonts w:ascii="Arial" w:hAnsi="Arial" w:cs="Arial"/>
           <w:sz w:val="24"/>
         </w:rPr>
+        <w:lastRenderedPageBreak/>
         <w:t>Implementación</w:t>
       </w:r>
     </w:p>
@@ -1266,8 +1686,6 @@
         </w:rPr>
         <w:t>Aquí prueba e integración</w:t>
       </w:r>
-      <w:bookmarkStart w:id="0" w:name="_GoBack"/>
-      <w:bookmarkEnd w:id="0"/>
     </w:p>
     <w:p>
       <w:pPr>
@@ -1335,7 +1753,6 @@
           <w:rFonts w:ascii="Arial" w:hAnsi="Arial" w:cs="Arial"/>
           <w:sz w:val="24"/>
         </w:rPr>
-        <w:lastRenderedPageBreak/>
         <w:t>Despliegue.</w:t>
       </w:r>
     </w:p>
@@ -1863,6 +2280,92 @@
     </w:lvl>
   </w:abstractNum>
   <w:abstractNum w:abstractNumId="5" w15:restartNumberingAfterBreak="0">
+    <w:nsid w:val="3A3D079E"/>
+    <w:multiLevelType w:val="hybridMultilevel"/>
+    <w:tmpl w:val="B588B814"/>
+    <w:lvl w:ilvl="0" w:tplc="0C0A000F">
+      <w:start w:val="1"/>
+      <w:numFmt w:val="decimal"/>
+      <w:lvlText w:val="%1."/>
+      <w:lvlJc w:val="left"/>
+      <w:pPr>
+        <w:ind w:left="2880" w:hanging="360"/>
+      </w:pPr>
+    </w:lvl>
+    <w:lvl w:ilvl="1" w:tplc="0C0A0019" w:tentative="1">
+      <w:start w:val="1"/>
+      <w:numFmt w:val="lowerLetter"/>
+      <w:lvlText w:val="%2."/>
+      <w:lvlJc w:val="left"/>
+      <w:pPr>
+        <w:ind w:left="3600" w:hanging="360"/>
+      </w:pPr>
+    </w:lvl>
+    <w:lvl w:ilvl="2" w:tplc="0C0A001B" w:tentative="1">
+      <w:start w:val="1"/>
+      <w:numFmt w:val="lowerRoman"/>
+      <w:lvlText w:val="%3."/>
+      <w:lvlJc w:val="right"/>
+      <w:pPr>
+        <w:ind w:left="4320" w:hanging="180"/>
+      </w:pPr>
+    </w:lvl>
+    <w:lvl w:ilvl="3" w:tplc="0C0A000F" w:tentative="1">
+      <w:start w:val="1"/>
+      <w:numFmt w:val="decimal"/>
+      <w:lvlText w:val="%4."/>
+      <w:lvlJc w:val="left"/>
+      <w:pPr>
+        <w:ind w:left="5040" w:hanging="360"/>
+      </w:pPr>
+    </w:lvl>
+    <w:lvl w:ilvl="4" w:tplc="0C0A0019" w:tentative="1">
+      <w:start w:val="1"/>
+      <w:numFmt w:val="lowerLetter"/>
+      <w:lvlText w:val="%5."/>
+      <w:lvlJc w:val="left"/>
+      <w:pPr>
+        <w:ind w:left="5760" w:hanging="360"/>
+      </w:pPr>
+    </w:lvl>
+    <w:lvl w:ilvl="5" w:tplc="0C0A001B" w:tentative="1">
+      <w:start w:val="1"/>
+      <w:numFmt w:val="lowerRoman"/>
+      <w:lvlText w:val="%6."/>
+      <w:lvlJc w:val="right"/>
+      <w:pPr>
+        <w:ind w:left="6480" w:hanging="180"/>
+      </w:pPr>
+    </w:lvl>
+    <w:lvl w:ilvl="6" w:tplc="0C0A000F" w:tentative="1">
+      <w:start w:val="1"/>
+      <w:numFmt w:val="decimal"/>
+      <w:lvlText w:val="%7."/>
+      <w:lvlJc w:val="left"/>
+      <w:pPr>
+        <w:ind w:left="7200" w:hanging="360"/>
+      </w:pPr>
+    </w:lvl>
+    <w:lvl w:ilvl="7" w:tplc="0C0A0019" w:tentative="1">
+      <w:start w:val="1"/>
+      <w:numFmt w:val="lowerLetter"/>
+      <w:lvlText w:val="%8."/>
+      <w:lvlJc w:val="left"/>
+      <w:pPr>
+        <w:ind w:left="7920" w:hanging="360"/>
+      </w:pPr>
+    </w:lvl>
+    <w:lvl w:ilvl="8" w:tplc="0C0A001B" w:tentative="1">
+      <w:start w:val="1"/>
+      <w:numFmt w:val="lowerRoman"/>
+      <w:lvlText w:val="%9."/>
+      <w:lvlJc w:val="right"/>
+      <w:pPr>
+        <w:ind w:left="8640" w:hanging="180"/>
+      </w:pPr>
+    </w:lvl>
+  </w:abstractNum>
+  <w:abstractNum w:abstractNumId="6" w15:restartNumberingAfterBreak="0">
     <w:nsid w:val="4D2F4787"/>
     <w:multiLevelType w:val="hybridMultilevel"/>
     <w:tmpl w:val="C068D3C4"/>
@@ -1975,7 +2478,93 @@
       </w:rPr>
     </w:lvl>
   </w:abstractNum>
-  <w:abstractNum w:abstractNumId="6" w15:restartNumberingAfterBreak="0">
+  <w:abstractNum w:abstractNumId="7" w15:restartNumberingAfterBreak="0">
+    <w:nsid w:val="4F955D7B"/>
+    <w:multiLevelType w:val="hybridMultilevel"/>
+    <w:tmpl w:val="E83E20E8"/>
+    <w:lvl w:ilvl="0" w:tplc="0C0A000F">
+      <w:start w:val="1"/>
+      <w:numFmt w:val="decimal"/>
+      <w:lvlText w:val="%1."/>
+      <w:lvlJc w:val="left"/>
+      <w:pPr>
+        <w:ind w:left="2880" w:hanging="360"/>
+      </w:pPr>
+    </w:lvl>
+    <w:lvl w:ilvl="1" w:tplc="0C0A0019" w:tentative="1">
+      <w:start w:val="1"/>
+      <w:numFmt w:val="lowerLetter"/>
+      <w:lvlText w:val="%2."/>
+      <w:lvlJc w:val="left"/>
+      <w:pPr>
+        <w:ind w:left="3600" w:hanging="360"/>
+      </w:pPr>
+    </w:lvl>
+    <w:lvl w:ilvl="2" w:tplc="0C0A001B" w:tentative="1">
+      <w:start w:val="1"/>
+      <w:numFmt w:val="lowerRoman"/>
+      <w:lvlText w:val="%3."/>
+      <w:lvlJc w:val="right"/>
+      <w:pPr>
+        <w:ind w:left="4320" w:hanging="180"/>
+      </w:pPr>
+    </w:lvl>
+    <w:lvl w:ilvl="3" w:tplc="0C0A000F" w:tentative="1">
+      <w:start w:val="1"/>
+      <w:numFmt w:val="decimal"/>
+      <w:lvlText w:val="%4."/>
+      <w:lvlJc w:val="left"/>
+      <w:pPr>
+        <w:ind w:left="5040" w:hanging="360"/>
+      </w:pPr>
+    </w:lvl>
+    <w:lvl w:ilvl="4" w:tplc="0C0A0019" w:tentative="1">
+      <w:start w:val="1"/>
+      <w:numFmt w:val="lowerLetter"/>
+      <w:lvlText w:val="%5."/>
+      <w:lvlJc w:val="left"/>
+      <w:pPr>
+        <w:ind w:left="5760" w:hanging="360"/>
+      </w:pPr>
+    </w:lvl>
+    <w:lvl w:ilvl="5" w:tplc="0C0A001B" w:tentative="1">
+      <w:start w:val="1"/>
+      <w:numFmt w:val="lowerRoman"/>
+      <w:lvlText w:val="%6."/>
+      <w:lvlJc w:val="right"/>
+      <w:pPr>
+        <w:ind w:left="6480" w:hanging="180"/>
+      </w:pPr>
+    </w:lvl>
+    <w:lvl w:ilvl="6" w:tplc="0C0A000F" w:tentative="1">
+      <w:start w:val="1"/>
+      <w:numFmt w:val="decimal"/>
+      <w:lvlText w:val="%7."/>
+      <w:lvlJc w:val="left"/>
+      <w:pPr>
+        <w:ind w:left="7200" w:hanging="360"/>
+      </w:pPr>
+    </w:lvl>
+    <w:lvl w:ilvl="7" w:tplc="0C0A0019" w:tentative="1">
+      <w:start w:val="1"/>
+      <w:numFmt w:val="lowerLetter"/>
+      <w:lvlText w:val="%8."/>
+      <w:lvlJc w:val="left"/>
+      <w:pPr>
+        <w:ind w:left="7920" w:hanging="360"/>
+      </w:pPr>
+    </w:lvl>
+    <w:lvl w:ilvl="8" w:tplc="0C0A001B" w:tentative="1">
+      <w:start w:val="1"/>
+      <w:numFmt w:val="lowerRoman"/>
+      <w:lvlText w:val="%9."/>
+      <w:lvlJc w:val="right"/>
+      <w:pPr>
+        <w:ind w:left="8640" w:hanging="180"/>
+      </w:pPr>
+    </w:lvl>
+  </w:abstractNum>
+  <w:abstractNum w:abstractNumId="8" w15:restartNumberingAfterBreak="0">
     <w:nsid w:val="56537516"/>
     <w:multiLevelType w:val="multilevel"/>
     <w:tmpl w:val="080A001F"/>
@@ -2061,7 +2650,7 @@
       </w:pPr>
     </w:lvl>
   </w:abstractNum>
-  <w:abstractNum w:abstractNumId="7" w15:restartNumberingAfterBreak="0">
+  <w:abstractNum w:abstractNumId="9" w15:restartNumberingAfterBreak="0">
     <w:nsid w:val="5FE058CB"/>
     <w:multiLevelType w:val="multilevel"/>
     <w:tmpl w:val="D598C836"/>
@@ -2208,7 +2797,7 @@
       </w:rPr>
     </w:lvl>
   </w:abstractNum>
-  <w:abstractNum w:abstractNumId="8" w15:restartNumberingAfterBreak="0">
+  <w:abstractNum w:abstractNumId="10" w15:restartNumberingAfterBreak="0">
     <w:nsid w:val="69AE066C"/>
     <w:multiLevelType w:val="hybridMultilevel"/>
     <w:tmpl w:val="06A414E2"/>
@@ -2325,28 +2914,34 @@
     <w:abstractNumId w:val="0"/>
   </w:num>
   <w:num w:numId="2">
-    <w:abstractNumId w:val="6"/>
+    <w:abstractNumId w:val="8"/>
   </w:num>
   <w:num w:numId="3">
     <w:abstractNumId w:val="4"/>
   </w:num>
   <w:num w:numId="4">
-    <w:abstractNumId w:val="7"/>
+    <w:abstractNumId w:val="9"/>
   </w:num>
   <w:num w:numId="5">
-    <w:abstractNumId w:val="5"/>
+    <w:abstractNumId w:val="6"/>
   </w:num>
   <w:num w:numId="6">
     <w:abstractNumId w:val="3"/>
   </w:num>
   <w:num w:numId="7">
-    <w:abstractNumId w:val="8"/>
+    <w:abstractNumId w:val="10"/>
   </w:num>
   <w:num w:numId="8">
     <w:abstractNumId w:val="1"/>
   </w:num>
   <w:num w:numId="9">
     <w:abstractNumId w:val="2"/>
+  </w:num>
+  <w:num w:numId="10">
+    <w:abstractNumId w:val="5"/>
+  </w:num>
+  <w:num w:numId="11">
+    <w:abstractNumId w:val="7"/>
   </w:num>
 </w:numbering>
 </file>
@@ -2474,6 +3069,7 @@
     <w:lsdException w:name="HTML Sample" w:semiHidden="1" w:unhideWhenUsed="1"/>
     <w:lsdException w:name="HTML Typewriter" w:semiHidden="1" w:unhideWhenUsed="1"/>
     <w:lsdException w:name="HTML Variable" w:semiHidden="1" w:unhideWhenUsed="1"/>
+    <w:lsdException w:name="Normal Table" w:semiHidden="1" w:unhideWhenUsed="1"/>
     <w:lsdException w:name="annotation subject" w:semiHidden="1" w:unhideWhenUsed="1"/>
     <w:lsdException w:name="No List" w:semiHidden="1" w:unhideWhenUsed="1"/>
     <w:lsdException w:name="Outline List 1" w:semiHidden="1" w:unhideWhenUsed="1"/>
@@ -2518,6 +3114,7 @@
     <w:lsdException w:name="Table Professional" w:semiHidden="1" w:unhideWhenUsed="1"/>
     <w:lsdException w:name="Table Subtle 1" w:semiHidden="1" w:unhideWhenUsed="1"/>
     <w:lsdException w:name="Table Subtle 2" w:semiHidden="1" w:unhideWhenUsed="1"/>
+    <w:lsdException w:name="Table Web 1" w:semiHidden="1" w:unhideWhenUsed="1"/>
     <w:lsdException w:name="Table Web 2" w:semiHidden="1" w:unhideWhenUsed="1"/>
     <w:lsdException w:name="Table Web 3" w:semiHidden="1" w:unhideWhenUsed="1"/>
     <w:lsdException w:name="Balloon Text" w:semiHidden="1" w:unhideWhenUsed="1"/>

</xml_diff>

<commit_message>
This is the final push today
</commit_message>
<xml_diff>
--- a/metodologia desarrollo - clinica.docx
+++ b/metodologia desarrollo - clinica.docx
@@ -1,6 +1,6 @@
 
 <file path=word/document.xml><?xml version="1.0" encoding="utf-8"?>
-<w:document xmlns:wpc="http://schemas.microsoft.com/office/word/2010/wordprocessingCanvas" xmlns:cx="http://schemas.microsoft.com/office/drawing/2014/chartex" xmlns:cx1="http://schemas.microsoft.com/office/drawing/2015/9/8/chartex" xmlns:cx2="http://schemas.microsoft.com/office/drawing/2015/10/21/chartex" xmlns:cx3="http://schemas.microsoft.com/office/drawing/2016/5/9/chartex" xmlns:cx4="http://schemas.microsoft.com/office/drawing/2016/5/10/chartex" xmlns:cx5="http://schemas.microsoft.com/office/drawing/2016/5/11/chartex" xmlns:cx6="http://schemas.microsoft.com/office/drawing/2016/5/12/chartex" xmlns:cx7="http://schemas.microsoft.com/office/drawing/2016/5/13/chartex" xmlns:cx8="http://schemas.microsoft.com/office/drawing/2016/5/14/chartex" xmlns:mc="http://schemas.openxmlformats.org/markup-compatibility/2006" xmlns:aink="http://schemas.microsoft.com/office/drawing/2016/ink" xmlns:o="urn:schemas-microsoft-com:office:office" xmlns:r="http://schemas.openxmlformats.org/officeDocument/2006/relationships" xmlns:m="http://schemas.openxmlformats.org/officeDocument/2006/math" xmlns:v="urn:schemas-microsoft-com:vml" xmlns:wp14="http://schemas.microsoft.com/office/word/2010/wordprocessingDrawing" xmlns:wp="http://schemas.openxmlformats.org/drawingml/2006/wordprocessingDrawing" xmlns:w10="urn:schemas-microsoft-com:office:word" xmlns:w="http://schemas.openxmlformats.org/wordprocessingml/2006/main" xmlns:w14="http://schemas.microsoft.com/office/word/2010/wordml" xmlns:w15="http://schemas.microsoft.com/office/word/2012/wordml" xmlns:w16se="http://schemas.microsoft.com/office/word/2015/wordml/symex" xmlns:wpg="http://schemas.microsoft.com/office/word/2010/wordprocessingGroup" xmlns:wpi="http://schemas.microsoft.com/office/word/2010/wordprocessingInk" xmlns:wne="http://schemas.microsoft.com/office/word/2006/wordml" xmlns:wps="http://schemas.microsoft.com/office/word/2010/wordprocessingShape" mc:Ignorable="w14 w15 w16se wp14">
+<w:document xmlns:wpc="http://schemas.microsoft.com/office/word/2010/wordprocessingCanvas" xmlns:mc="http://schemas.openxmlformats.org/markup-compatibility/2006" xmlns:o="urn:schemas-microsoft-com:office:office" xmlns:r="http://schemas.openxmlformats.org/officeDocument/2006/relationships" xmlns:m="http://schemas.openxmlformats.org/officeDocument/2006/math" xmlns:v="urn:schemas-microsoft-com:vml" xmlns:wp14="http://schemas.microsoft.com/office/word/2010/wordprocessingDrawing" xmlns:wp="http://schemas.openxmlformats.org/drawingml/2006/wordprocessingDrawing" xmlns:w10="urn:schemas-microsoft-com:office:word" xmlns:w="http://schemas.openxmlformats.org/wordprocessingml/2006/main" xmlns:w14="http://schemas.microsoft.com/office/word/2010/wordml" xmlns:w15="http://schemas.microsoft.com/office/word/2012/wordml" xmlns:wpg="http://schemas.microsoft.com/office/word/2010/wordprocessingGroup" xmlns:wpi="http://schemas.microsoft.com/office/word/2010/wordprocessingInk" xmlns:wne="http://schemas.microsoft.com/office/word/2006/wordml" xmlns:wps="http://schemas.microsoft.com/office/word/2010/wordprocessingShape" mc:Ignorable="w14 w15 wp14">
   <w:body>
     <w:p>
       <w:pPr>
@@ -1379,6 +1379,7 @@
       <w:r>
         <w:rPr>
           <w:noProof/>
+          <w:lang w:eastAsia="es-MX"/>
         </w:rPr>
         <w:drawing>
           <wp:inline distT="0" distB="0" distL="0" distR="0" wp14:anchorId="2EAE30AB" wp14:editId="42F8B6A8">
@@ -1949,8 +1950,634 @@
         </w:rPr>
         <w:t>s realizados por la herramienta, así como también de la tabla de equivalencias.</w:t>
       </w:r>
+    </w:p>
+    <w:p>
+      <w:pPr>
+        <w:pStyle w:val="Prrafodelista"/>
+        <w:numPr>
+          <w:ilvl w:val="1"/>
+          <w:numId w:val="6"/>
+        </w:numPr>
+        <w:spacing w:before="120" w:after="120" w:line="360" w:lineRule="auto"/>
+        <w:contextualSpacing w:val="0"/>
+        <w:jc w:val="both"/>
+        <w:rPr>
+          <w:rFonts w:ascii="Arial" w:hAnsi="Arial" w:cs="Arial"/>
+          <w:sz w:val="24"/>
+        </w:rPr>
+      </w:pPr>
+      <w:r>
+        <w:rPr>
+          <w:rFonts w:ascii="Arial" w:hAnsi="Arial" w:cs="Arial"/>
+          <w:sz w:val="24"/>
+        </w:rPr>
+        <w:t>Iteración 2</w:t>
+      </w:r>
+      <w:r>
+        <w:rPr>
+          <w:rFonts w:ascii="Arial" w:hAnsi="Arial" w:cs="Arial"/>
+          <w:sz w:val="24"/>
+        </w:rPr>
+        <w:t xml:space="preserve">: Módulo </w:t>
+      </w:r>
+      <w:r>
+        <w:rPr>
+          <w:rFonts w:ascii="Arial" w:hAnsi="Arial" w:cs="Arial"/>
+          <w:sz w:val="24"/>
+        </w:rPr>
+        <w:t>para pacientes</w:t>
+      </w:r>
+    </w:p>
+    <w:p>
+      <w:pPr>
+        <w:pStyle w:val="Prrafodelista"/>
+        <w:spacing w:before="120" w:after="120" w:line="360" w:lineRule="auto"/>
+        <w:ind w:left="2124" w:firstLine="36"/>
+        <w:contextualSpacing w:val="0"/>
+        <w:jc w:val="both"/>
+        <w:rPr>
+          <w:rFonts w:ascii="Arial" w:hAnsi="Arial" w:cs="Arial"/>
+          <w:sz w:val="24"/>
+        </w:rPr>
+      </w:pPr>
+      <w:r>
+        <w:rPr>
+          <w:rFonts w:ascii="Arial" w:hAnsi="Arial" w:cs="Arial"/>
+          <w:sz w:val="24"/>
+        </w:rPr>
+        <w:t xml:space="preserve">Se desarrollarán las iteraciones en base al siguiente modelo de caso de uso, en donde interactúan </w:t>
+      </w:r>
+      <w:r>
+        <w:rPr>
+          <w:rFonts w:ascii="Arial" w:hAnsi="Arial" w:cs="Arial"/>
+          <w:sz w:val="24"/>
+        </w:rPr>
+        <w:t>tres</w:t>
+      </w:r>
+      <w:r>
+        <w:rPr>
+          <w:rFonts w:ascii="Arial" w:hAnsi="Arial" w:cs="Arial"/>
+          <w:sz w:val="24"/>
+        </w:rPr>
+        <w:t xml:space="preserve"> componentes: </w:t>
+      </w:r>
+    </w:p>
+    <w:p>
+      <w:pPr>
+        <w:pStyle w:val="Prrafodelista"/>
+        <w:numPr>
+          <w:ilvl w:val="3"/>
+          <w:numId w:val="1"/>
+        </w:numPr>
+        <w:spacing w:before="120" w:after="120" w:line="360" w:lineRule="auto"/>
+        <w:contextualSpacing w:val="0"/>
+        <w:jc w:val="both"/>
+        <w:rPr>
+          <w:rFonts w:ascii="Arial" w:hAnsi="Arial" w:cs="Arial"/>
+          <w:sz w:val="24"/>
+        </w:rPr>
+      </w:pPr>
+      <w:r>
+        <w:rPr>
+          <w:rFonts w:ascii="Arial" w:hAnsi="Arial" w:cs="Arial"/>
+          <w:sz w:val="24"/>
+        </w:rPr>
+        <w:t>Agenda de citas</w:t>
+      </w:r>
+    </w:p>
+    <w:p>
+      <w:pPr>
+        <w:pStyle w:val="Prrafodelista"/>
+        <w:numPr>
+          <w:ilvl w:val="3"/>
+          <w:numId w:val="1"/>
+        </w:numPr>
+        <w:spacing w:before="120" w:after="120" w:line="360" w:lineRule="auto"/>
+        <w:contextualSpacing w:val="0"/>
+        <w:jc w:val="both"/>
+        <w:rPr>
+          <w:rFonts w:ascii="Arial" w:hAnsi="Arial" w:cs="Arial"/>
+          <w:sz w:val="24"/>
+        </w:rPr>
+      </w:pPr>
+      <w:r>
+        <w:rPr>
+          <w:rFonts w:ascii="Arial" w:hAnsi="Arial" w:cs="Arial"/>
+          <w:sz w:val="24"/>
+        </w:rPr>
+        <w:t>Cambio de nutriólogo</w:t>
+      </w:r>
+    </w:p>
+    <w:p>
+      <w:pPr>
+        <w:pStyle w:val="Prrafodelista"/>
+        <w:numPr>
+          <w:ilvl w:val="3"/>
+          <w:numId w:val="1"/>
+        </w:numPr>
+        <w:spacing w:before="120" w:after="120" w:line="360" w:lineRule="auto"/>
+        <w:contextualSpacing w:val="0"/>
+        <w:jc w:val="both"/>
+        <w:rPr>
+          <w:rFonts w:ascii="Arial" w:hAnsi="Arial" w:cs="Arial"/>
+          <w:sz w:val="24"/>
+        </w:rPr>
+      </w:pPr>
+      <w:r>
+        <w:rPr>
+          <w:rFonts w:ascii="Arial" w:hAnsi="Arial" w:cs="Arial"/>
+          <w:sz w:val="24"/>
+        </w:rPr>
+        <w:t>Historial clínico</w:t>
+      </w:r>
+    </w:p>
+    <w:p>
+      <w:pPr>
+        <w:spacing w:before="120" w:after="120" w:line="360" w:lineRule="auto"/>
+        <w:jc w:val="both"/>
+        <w:rPr>
+          <w:rFonts w:ascii="Arial" w:hAnsi="Arial" w:cs="Arial"/>
+          <w:sz w:val="24"/>
+        </w:rPr>
+      </w:pPr>
+      <w:r>
+        <w:rPr>
+          <w:noProof/>
+          <w:lang w:eastAsia="es-MX"/>
+        </w:rPr>
+        <w:drawing>
+          <wp:inline distT="0" distB="0" distL="0" distR="0" wp14:anchorId="34915B52" wp14:editId="6073D427">
+            <wp:extent cx="5612130" cy="3069590"/>
+            <wp:effectExtent l="0" t="0" r="7620" b="0"/>
+            <wp:docPr id="2" name="Imagen 2"/>
+            <wp:cNvGraphicFramePr>
+              <a:graphicFrameLocks xmlns:a="http://schemas.openxmlformats.org/drawingml/2006/main" noChangeAspect="1"/>
+            </wp:cNvGraphicFramePr>
+            <a:graphic xmlns:a="http://schemas.openxmlformats.org/drawingml/2006/main">
+              <a:graphicData uri="http://schemas.openxmlformats.org/drawingml/2006/picture">
+                <pic:pic xmlns:pic="http://schemas.openxmlformats.org/drawingml/2006/picture">
+                  <pic:nvPicPr>
+                    <pic:cNvPr id="1" name=""/>
+                    <pic:cNvPicPr/>
+                  </pic:nvPicPr>
+                  <pic:blipFill>
+                    <a:blip r:embed="rId6"/>
+                    <a:stretch>
+                      <a:fillRect/>
+                    </a:stretch>
+                  </pic:blipFill>
+                  <pic:spPr>
+                    <a:xfrm>
+                      <a:off x="0" y="0"/>
+                      <a:ext cx="5612130" cy="3069590"/>
+                    </a:xfrm>
+                    <a:prstGeom prst="rect">
+                      <a:avLst/>
+                    </a:prstGeom>
+                  </pic:spPr>
+                </pic:pic>
+              </a:graphicData>
+            </a:graphic>
+          </wp:inline>
+        </w:drawing>
+      </w:r>
+    </w:p>
+    <w:p>
+      <w:pPr>
+        <w:spacing w:before="120" w:after="120" w:line="360" w:lineRule="auto"/>
+        <w:jc w:val="both"/>
+        <w:rPr>
+          <w:rFonts w:ascii="Arial" w:hAnsi="Arial" w:cs="Arial"/>
+          <w:sz w:val="24"/>
+        </w:rPr>
+      </w:pPr>
+    </w:p>
+    <w:p>
+      <w:pPr>
+        <w:pStyle w:val="Prrafodelista"/>
+        <w:numPr>
+          <w:ilvl w:val="2"/>
+          <w:numId w:val="6"/>
+        </w:numPr>
+        <w:spacing w:before="120" w:after="120" w:line="360" w:lineRule="auto"/>
+        <w:contextualSpacing w:val="0"/>
+        <w:jc w:val="both"/>
+        <w:rPr>
+          <w:rFonts w:ascii="Arial" w:hAnsi="Arial" w:cs="Arial"/>
+          <w:sz w:val="24"/>
+        </w:rPr>
+      </w:pPr>
+      <w:r>
+        <w:rPr>
+          <w:rFonts w:ascii="Arial" w:hAnsi="Arial" w:cs="Arial"/>
+          <w:sz w:val="24"/>
+        </w:rPr>
+        <w:lastRenderedPageBreak/>
+        <w:t>Requisitos</w:t>
+      </w:r>
+    </w:p>
+    <w:p>
+      <w:pPr>
+        <w:pStyle w:val="Prrafodelista"/>
+        <w:numPr>
+          <w:ilvl w:val="3"/>
+          <w:numId w:val="6"/>
+        </w:numPr>
+        <w:spacing w:before="120" w:after="120" w:line="360" w:lineRule="auto"/>
+        <w:contextualSpacing w:val="0"/>
+        <w:jc w:val="both"/>
+        <w:rPr>
+          <w:rFonts w:ascii="Arial" w:hAnsi="Arial" w:cs="Arial"/>
+          <w:sz w:val="24"/>
+        </w:rPr>
+      </w:pPr>
+      <w:r>
+        <w:rPr>
+          <w:rFonts w:ascii="Arial" w:hAnsi="Arial" w:cs="Arial"/>
+          <w:sz w:val="24"/>
+        </w:rPr>
+        <w:t>Interfaces de usuario fáciles de utilizar</w:t>
+      </w:r>
+      <w:r>
+        <w:rPr>
+          <w:rFonts w:ascii="Arial" w:hAnsi="Arial" w:cs="Arial"/>
+          <w:sz w:val="24"/>
+        </w:rPr>
+        <w:t>.</w:t>
+      </w:r>
+    </w:p>
+    <w:p>
+      <w:pPr>
+        <w:pStyle w:val="Prrafodelista"/>
+        <w:numPr>
+          <w:ilvl w:val="3"/>
+          <w:numId w:val="6"/>
+        </w:numPr>
+        <w:spacing w:before="120" w:after="120" w:line="360" w:lineRule="auto"/>
+        <w:contextualSpacing w:val="0"/>
+        <w:jc w:val="both"/>
+        <w:rPr>
+          <w:rFonts w:ascii="Arial" w:hAnsi="Arial" w:cs="Arial"/>
+          <w:sz w:val="24"/>
+        </w:rPr>
+      </w:pPr>
+      <w:r>
+        <w:rPr>
+          <w:rFonts w:ascii="Arial" w:hAnsi="Arial" w:cs="Arial"/>
+          <w:sz w:val="24"/>
+        </w:rPr>
+        <w:t>Interfaces de usuario atractivas: colores correctos, formas, tipografías.</w:t>
+      </w:r>
+    </w:p>
+    <w:p>
+      <w:pPr>
+        <w:pStyle w:val="Prrafodelista"/>
+        <w:numPr>
+          <w:ilvl w:val="2"/>
+          <w:numId w:val="6"/>
+        </w:numPr>
+        <w:spacing w:before="120" w:after="120" w:line="360" w:lineRule="auto"/>
+        <w:contextualSpacing w:val="0"/>
+        <w:jc w:val="both"/>
+        <w:rPr>
+          <w:rFonts w:ascii="Arial" w:hAnsi="Arial" w:cs="Arial"/>
+          <w:sz w:val="24"/>
+        </w:rPr>
+      </w:pPr>
+      <w:r>
+        <w:rPr>
+          <w:rFonts w:ascii="Arial" w:hAnsi="Arial" w:cs="Arial"/>
+          <w:sz w:val="24"/>
+        </w:rPr>
+        <w:t>Análisis.</w:t>
+      </w:r>
+    </w:p>
+    <w:p>
+      <w:pPr>
+        <w:pStyle w:val="Prrafodelista"/>
+        <w:spacing w:before="120" w:after="120" w:line="360" w:lineRule="auto"/>
+        <w:ind w:left="2835" w:hanging="27"/>
+        <w:contextualSpacing w:val="0"/>
+        <w:jc w:val="both"/>
+        <w:rPr>
+          <w:rFonts w:ascii="Arial" w:hAnsi="Arial" w:cs="Arial"/>
+          <w:sz w:val="24"/>
+        </w:rPr>
+      </w:pPr>
+      <w:r>
+        <w:rPr>
+          <w:rFonts w:ascii="Arial" w:hAnsi="Arial" w:cs="Arial"/>
+          <w:sz w:val="24"/>
+        </w:rPr>
+        <w:t xml:space="preserve">En lo que corresponde a la </w:t>
+      </w:r>
+      <w:r>
+        <w:rPr>
+          <w:rFonts w:ascii="Arial" w:hAnsi="Arial" w:cs="Arial"/>
+          <w:sz w:val="24"/>
+        </w:rPr>
+        <w:t xml:space="preserve">agenda de citas del paciente </w:t>
+      </w:r>
+      <w:r>
+        <w:rPr>
+          <w:rFonts w:ascii="Arial" w:hAnsi="Arial" w:cs="Arial"/>
+          <w:sz w:val="24"/>
+        </w:rPr>
+        <w:t xml:space="preserve">y el </w:t>
+      </w:r>
+      <w:r>
+        <w:rPr>
+          <w:rFonts w:ascii="Arial" w:hAnsi="Arial" w:cs="Arial"/>
+          <w:sz w:val="24"/>
+        </w:rPr>
+        <w:t>cambio de nutriólogo</w:t>
+      </w:r>
+      <w:r>
+        <w:rPr>
+          <w:rFonts w:ascii="Arial" w:hAnsi="Arial" w:cs="Arial"/>
+          <w:sz w:val="24"/>
+        </w:rPr>
+        <w:t xml:space="preserve"> se requieren interfaces de usuario fáciles de utilizar, intuitivas, atractivas y un diseño responsivo para que la aplicación se </w:t>
+      </w:r>
+      <w:r>
+        <w:rPr>
+          <w:rFonts w:ascii="Arial" w:hAnsi="Arial" w:cs="Arial"/>
+          <w:sz w:val="24"/>
+        </w:rPr>
+        <w:t>adapte a múltiples dispositivos, que le muestre al paciente lo datos que realmente necesita ver y de forma ordenada</w:t>
+      </w:r>
+    </w:p>
+    <w:p>
+      <w:pPr>
+        <w:pStyle w:val="Prrafodelista"/>
+        <w:numPr>
+          <w:ilvl w:val="2"/>
+          <w:numId w:val="6"/>
+        </w:numPr>
+        <w:spacing w:before="120" w:after="120" w:line="360" w:lineRule="auto"/>
+        <w:contextualSpacing w:val="0"/>
+        <w:jc w:val="both"/>
+        <w:rPr>
+          <w:rFonts w:ascii="Arial" w:hAnsi="Arial" w:cs="Arial"/>
+          <w:sz w:val="24"/>
+        </w:rPr>
+      </w:pPr>
+      <w:r>
+        <w:rPr>
+          <w:rFonts w:ascii="Arial" w:hAnsi="Arial" w:cs="Arial"/>
+          <w:sz w:val="24"/>
+        </w:rPr>
+        <w:t>Diseño.</w:t>
+      </w:r>
+    </w:p>
+    <w:p>
+      <w:pPr>
+        <w:pStyle w:val="Prrafodelista"/>
+        <w:numPr>
+          <w:ilvl w:val="3"/>
+          <w:numId w:val="6"/>
+        </w:numPr>
+        <w:spacing w:before="120" w:after="120" w:line="360" w:lineRule="auto"/>
+        <w:contextualSpacing w:val="0"/>
+        <w:jc w:val="both"/>
+        <w:rPr>
+          <w:rFonts w:ascii="Arial" w:hAnsi="Arial" w:cs="Arial"/>
+          <w:sz w:val="24"/>
+        </w:rPr>
+      </w:pPr>
+      <w:r>
+        <w:rPr>
+          <w:rFonts w:ascii="Arial" w:hAnsi="Arial" w:cs="Arial"/>
+          <w:sz w:val="24"/>
+        </w:rPr>
+        <w:t>Diseño de interfaces de usuarios.</w:t>
+      </w:r>
+    </w:p>
+    <w:p>
+      <w:pPr>
+        <w:pStyle w:val="Prrafodelista"/>
+        <w:numPr>
+          <w:ilvl w:val="3"/>
+          <w:numId w:val="6"/>
+        </w:numPr>
+        <w:spacing w:before="120" w:after="120" w:line="360" w:lineRule="auto"/>
+        <w:contextualSpacing w:val="0"/>
+        <w:jc w:val="both"/>
+        <w:rPr>
+          <w:rFonts w:ascii="Arial" w:hAnsi="Arial" w:cs="Arial"/>
+          <w:sz w:val="24"/>
+        </w:rPr>
+      </w:pPr>
+      <w:r>
+        <w:rPr>
+          <w:rFonts w:ascii="Arial" w:hAnsi="Arial" w:cs="Arial"/>
+          <w:sz w:val="24"/>
+        </w:rPr>
+        <w:t>Diseño de base de datos.</w:t>
+      </w:r>
+    </w:p>
+    <w:p>
+      <w:pPr>
+        <w:pStyle w:val="Prrafodelista"/>
+        <w:numPr>
+          <w:ilvl w:val="3"/>
+          <w:numId w:val="6"/>
+        </w:numPr>
+        <w:spacing w:before="120" w:after="120" w:line="360" w:lineRule="auto"/>
+        <w:contextualSpacing w:val="0"/>
+        <w:jc w:val="both"/>
+        <w:rPr>
+          <w:rFonts w:ascii="Arial" w:hAnsi="Arial" w:cs="Arial"/>
+          <w:sz w:val="24"/>
+        </w:rPr>
+      </w:pPr>
+      <w:r>
+        <w:rPr>
+          <w:rFonts w:ascii="Arial" w:hAnsi="Arial" w:cs="Arial"/>
+          <w:sz w:val="24"/>
+        </w:rPr>
+        <w:t>Modelado de la interacción de las clases y objetos.</w:t>
+      </w:r>
+    </w:p>
+    <w:p>
+      <w:pPr>
+        <w:pStyle w:val="Prrafodelista"/>
+        <w:numPr>
+          <w:ilvl w:val="2"/>
+          <w:numId w:val="6"/>
+        </w:numPr>
+        <w:spacing w:before="120" w:after="120" w:line="360" w:lineRule="auto"/>
+        <w:contextualSpacing w:val="0"/>
+        <w:jc w:val="both"/>
+        <w:rPr>
+          <w:rFonts w:ascii="Arial" w:hAnsi="Arial" w:cs="Arial"/>
+          <w:sz w:val="24"/>
+        </w:rPr>
+      </w:pPr>
+      <w:r>
+        <w:rPr>
+          <w:rFonts w:ascii="Arial" w:hAnsi="Arial" w:cs="Arial"/>
+          <w:sz w:val="24"/>
+        </w:rPr>
+        <w:t>Implementación.</w:t>
+      </w:r>
+    </w:p>
+    <w:p>
+      <w:pPr>
+        <w:pStyle w:val="Prrafodelista"/>
+        <w:spacing w:before="120" w:after="120" w:line="360" w:lineRule="auto"/>
+        <w:ind w:left="2880"/>
+        <w:contextualSpacing w:val="0"/>
+        <w:jc w:val="both"/>
+        <w:rPr>
+          <w:rFonts w:ascii="Arial" w:hAnsi="Arial" w:cs="Arial"/>
+          <w:sz w:val="24"/>
+        </w:rPr>
+      </w:pPr>
+      <w:r>
+        <w:rPr>
+          <w:rFonts w:ascii="Arial" w:hAnsi="Arial" w:cs="Arial"/>
+          <w:sz w:val="24"/>
+        </w:rPr>
+        <w:t>Implementación de…:</w:t>
+      </w:r>
+    </w:p>
+    <w:p>
+      <w:pPr>
+        <w:pStyle w:val="Prrafodelista"/>
+        <w:numPr>
+          <w:ilvl w:val="3"/>
+          <w:numId w:val="6"/>
+        </w:numPr>
+        <w:spacing w:before="120" w:after="120" w:line="360" w:lineRule="auto"/>
+        <w:contextualSpacing w:val="0"/>
+        <w:jc w:val="both"/>
+        <w:rPr>
+          <w:rFonts w:ascii="Arial" w:hAnsi="Arial" w:cs="Arial"/>
+          <w:sz w:val="24"/>
+        </w:rPr>
+      </w:pPr>
+      <w:r>
+        <w:rPr>
+          <w:rFonts w:ascii="Arial" w:hAnsi="Arial" w:cs="Arial"/>
+          <w:sz w:val="24"/>
+        </w:rPr>
+        <w:t xml:space="preserve">Las interfaces en conjunto con la base de datos para </w:t>
+      </w:r>
+      <w:r>
+        <w:rPr>
+          <w:rFonts w:ascii="Arial" w:hAnsi="Arial" w:cs="Arial"/>
+          <w:sz w:val="24"/>
+        </w:rPr>
+        <w:t>agenda de citas del paciente.</w:t>
+      </w:r>
+    </w:p>
+    <w:p>
+      <w:pPr>
+        <w:pStyle w:val="Prrafodelista"/>
+        <w:numPr>
+          <w:ilvl w:val="3"/>
+          <w:numId w:val="6"/>
+        </w:numPr>
+        <w:spacing w:before="120" w:after="120" w:line="360" w:lineRule="auto"/>
+        <w:contextualSpacing w:val="0"/>
+        <w:jc w:val="both"/>
+        <w:rPr>
+          <w:rFonts w:ascii="Arial" w:hAnsi="Arial" w:cs="Arial"/>
+          <w:sz w:val="24"/>
+        </w:rPr>
+      </w:pPr>
+      <w:r>
+        <w:rPr>
+          <w:rFonts w:ascii="Arial" w:hAnsi="Arial" w:cs="Arial"/>
+          <w:sz w:val="24"/>
+        </w:rPr>
+        <w:t xml:space="preserve">Las interfaces y la base de datos </w:t>
+      </w:r>
+      <w:r>
+        <w:rPr>
+          <w:rFonts w:ascii="Arial" w:hAnsi="Arial" w:cs="Arial"/>
+          <w:sz w:val="24"/>
+        </w:rPr>
+        <w:t>para el historial clínico.</w:t>
+      </w:r>
+      <w:r>
+        <w:rPr>
+          <w:rFonts w:ascii="Arial" w:hAnsi="Arial" w:cs="Arial"/>
+          <w:sz w:val="24"/>
+        </w:rPr>
+        <w:t xml:space="preserve"> </w:t>
+      </w:r>
+    </w:p>
+    <w:p>
+      <w:pPr>
+        <w:pStyle w:val="Prrafodelista"/>
+        <w:numPr>
+          <w:ilvl w:val="2"/>
+          <w:numId w:val="6"/>
+        </w:numPr>
+        <w:spacing w:before="120" w:after="120" w:line="360" w:lineRule="auto"/>
+        <w:contextualSpacing w:val="0"/>
+        <w:jc w:val="both"/>
+        <w:rPr>
+          <w:rFonts w:ascii="Arial" w:hAnsi="Arial" w:cs="Arial"/>
+          <w:sz w:val="24"/>
+        </w:rPr>
+      </w:pPr>
+      <w:r>
+        <w:rPr>
+          <w:rFonts w:ascii="Arial" w:hAnsi="Arial" w:cs="Arial"/>
+          <w:sz w:val="24"/>
+        </w:rPr>
+        <w:t>Prueba e integración.</w:t>
+      </w:r>
+    </w:p>
+    <w:p>
+      <w:pPr>
+        <w:pStyle w:val="Prrafodelista"/>
+        <w:spacing w:before="120" w:after="120" w:line="360" w:lineRule="auto"/>
+        <w:ind w:left="2880"/>
+        <w:contextualSpacing w:val="0"/>
+        <w:jc w:val="both"/>
+        <w:rPr>
+          <w:rFonts w:ascii="Arial" w:hAnsi="Arial" w:cs="Arial"/>
+          <w:sz w:val="24"/>
+        </w:rPr>
+      </w:pPr>
+      <w:r>
+        <w:rPr>
+          <w:rFonts w:ascii="Arial" w:hAnsi="Arial" w:cs="Arial"/>
+          <w:sz w:val="24"/>
+        </w:rPr>
+        <w:t>Se realizan pruebas sobre el correcto almacenami</w:t>
+      </w:r>
+      <w:r>
+        <w:rPr>
+          <w:rFonts w:ascii="Arial" w:hAnsi="Arial" w:cs="Arial"/>
+          <w:sz w:val="24"/>
+        </w:rPr>
+        <w:t>ento de los datos del paciente, también la asignación y cambio del nutriólogo</w:t>
+      </w:r>
       <w:bookmarkStart w:id="0" w:name="_GoBack"/>
       <w:bookmarkEnd w:id="0"/>
+      <w:r>
+        <w:rPr>
+          <w:rFonts w:ascii="Arial" w:hAnsi="Arial" w:cs="Arial"/>
+          <w:sz w:val="24"/>
+        </w:rPr>
+        <w:t>, la creación de las citas y sus cambios o cancelaciones</w:t>
+      </w:r>
+    </w:p>
+    <w:p>
+      <w:pPr>
+        <w:spacing w:before="120" w:after="120" w:line="360" w:lineRule="auto"/>
+        <w:ind w:left="2124"/>
+        <w:jc w:val="both"/>
+        <w:rPr>
+          <w:rFonts w:ascii="Arial" w:hAnsi="Arial" w:cs="Arial"/>
+          <w:sz w:val="24"/>
+        </w:rPr>
+      </w:pPr>
     </w:p>
     <w:p>
       <w:pPr>
@@ -2032,8 +2659,8 @@
 </file>
 
 <file path=word/numbering.xml><?xml version="1.0" encoding="utf-8"?>
-<w:numbering xmlns:wpc="http://schemas.microsoft.com/office/word/2010/wordprocessingCanvas" xmlns:cx="http://schemas.microsoft.com/office/drawing/2014/chartex" xmlns:cx1="http://schemas.microsoft.com/office/drawing/2015/9/8/chartex" xmlns:cx2="http://schemas.microsoft.com/office/drawing/2015/10/21/chartex" xmlns:cx3="http://schemas.microsoft.com/office/drawing/2016/5/9/chartex" xmlns:cx4="http://schemas.microsoft.com/office/drawing/2016/5/10/chartex" xmlns:cx5="http://schemas.microsoft.com/office/drawing/2016/5/11/chartex" xmlns:cx6="http://schemas.microsoft.com/office/drawing/2016/5/12/chartex" xmlns:cx7="http://schemas.microsoft.com/office/drawing/2016/5/13/chartex" xmlns:cx8="http://schemas.microsoft.com/office/drawing/2016/5/14/chartex" xmlns:mc="http://schemas.openxmlformats.org/markup-compatibility/2006" xmlns:aink="http://schemas.microsoft.com/office/drawing/2016/ink" xmlns:o="urn:schemas-microsoft-com:office:office" xmlns:r="http://schemas.openxmlformats.org/officeDocument/2006/relationships" xmlns:m="http://schemas.openxmlformats.org/officeDocument/2006/math" xmlns:v="urn:schemas-microsoft-com:vml" xmlns:wp14="http://schemas.microsoft.com/office/word/2010/wordprocessingDrawing" xmlns:wp="http://schemas.openxmlformats.org/drawingml/2006/wordprocessingDrawing" xmlns:w10="urn:schemas-microsoft-com:office:word" xmlns:w="http://schemas.openxmlformats.org/wordprocessingml/2006/main" xmlns:w14="http://schemas.microsoft.com/office/word/2010/wordml" xmlns:w15="http://schemas.microsoft.com/office/word/2012/wordml" xmlns:w16se="http://schemas.microsoft.com/office/word/2015/wordml/symex" xmlns:wpg="http://schemas.microsoft.com/office/word/2010/wordprocessingGroup" xmlns:wpi="http://schemas.microsoft.com/office/word/2010/wordprocessingInk" xmlns:wne="http://schemas.microsoft.com/office/word/2006/wordml" xmlns:wps="http://schemas.microsoft.com/office/word/2010/wordprocessingShape" mc:Ignorable="w14 w15 w16se wp14">
-  <w:abstractNum w:abstractNumId="0" w15:restartNumberingAfterBreak="0">
+<w:numbering xmlns:wpc="http://schemas.microsoft.com/office/word/2010/wordprocessingCanvas" xmlns:mc="http://schemas.openxmlformats.org/markup-compatibility/2006" xmlns:o="urn:schemas-microsoft-com:office:office" xmlns:r="http://schemas.openxmlformats.org/officeDocument/2006/relationships" xmlns:m="http://schemas.openxmlformats.org/officeDocument/2006/math" xmlns:v="urn:schemas-microsoft-com:vml" xmlns:wp14="http://schemas.microsoft.com/office/word/2010/wordprocessingDrawing" xmlns:wp="http://schemas.openxmlformats.org/drawingml/2006/wordprocessingDrawing" xmlns:w10="urn:schemas-microsoft-com:office:word" xmlns:w="http://schemas.openxmlformats.org/wordprocessingml/2006/main" xmlns:w14="http://schemas.microsoft.com/office/word/2010/wordml" xmlns:w15="http://schemas.microsoft.com/office/word/2012/wordml" xmlns:wpg="http://schemas.microsoft.com/office/word/2010/wordprocessingGroup" xmlns:wpi="http://schemas.microsoft.com/office/word/2010/wordprocessingInk" xmlns:wne="http://schemas.microsoft.com/office/word/2006/wordml" xmlns:wps="http://schemas.microsoft.com/office/word/2010/wordprocessingShape" mc:Ignorable="w14 w15 wp14">
+  <w:abstractNum w:abstractNumId="0">
     <w:nsid w:val="02FC21C8"/>
     <w:multiLevelType w:val="hybridMultilevel"/>
     <w:tmpl w:val="D29C50A8"/>
@@ -2064,7 +2691,7 @@
         <w:ind w:left="2160" w:hanging="180"/>
       </w:pPr>
     </w:lvl>
-    <w:lvl w:ilvl="3" w:tplc="080A000F" w:tentative="1">
+    <w:lvl w:ilvl="3" w:tplc="080A000F">
       <w:start w:val="1"/>
       <w:numFmt w:val="decimal"/>
       <w:lvlText w:val="%4."/>
@@ -2119,7 +2746,7 @@
       </w:pPr>
     </w:lvl>
   </w:abstractNum>
-  <w:abstractNum w:abstractNumId="1" w15:restartNumberingAfterBreak="0">
+  <w:abstractNum w:abstractNumId="1">
     <w:nsid w:val="046E13F9"/>
     <w:multiLevelType w:val="hybridMultilevel"/>
     <w:tmpl w:val="CA9678F6"/>
@@ -2232,7 +2859,7 @@
       </w:rPr>
     </w:lvl>
   </w:abstractNum>
-  <w:abstractNum w:abstractNumId="2" w15:restartNumberingAfterBreak="0">
+  <w:abstractNum w:abstractNumId="2">
     <w:nsid w:val="0E267541"/>
     <w:multiLevelType w:val="hybridMultilevel"/>
     <w:tmpl w:val="242CFFBA"/>
@@ -2345,7 +2972,7 @@
       </w:rPr>
     </w:lvl>
   </w:abstractNum>
-  <w:abstractNum w:abstractNumId="3" w15:restartNumberingAfterBreak="0">
+  <w:abstractNum w:abstractNumId="3">
     <w:nsid w:val="1A5B3B5A"/>
     <w:multiLevelType w:val="hybridMultilevel"/>
     <w:tmpl w:val="89F85916"/>
@@ -2458,7 +3085,7 @@
       </w:rPr>
     </w:lvl>
   </w:abstractNum>
-  <w:abstractNum w:abstractNumId="4" w15:restartNumberingAfterBreak="0">
+  <w:abstractNum w:abstractNumId="4">
     <w:nsid w:val="2CED4DC1"/>
     <w:multiLevelType w:val="multilevel"/>
     <w:tmpl w:val="080A001F"/>
@@ -2544,7 +3171,7 @@
       </w:pPr>
     </w:lvl>
   </w:abstractNum>
-  <w:abstractNum w:abstractNumId="5" w15:restartNumberingAfterBreak="0">
+  <w:abstractNum w:abstractNumId="5">
     <w:nsid w:val="3A3D079E"/>
     <w:multiLevelType w:val="hybridMultilevel"/>
     <w:tmpl w:val="B588B814"/>
@@ -2630,7 +3257,7 @@
       </w:pPr>
     </w:lvl>
   </w:abstractNum>
-  <w:abstractNum w:abstractNumId="6" w15:restartNumberingAfterBreak="0">
+  <w:abstractNum w:abstractNumId="6">
     <w:nsid w:val="4D2F4787"/>
     <w:multiLevelType w:val="hybridMultilevel"/>
     <w:tmpl w:val="C068D3C4"/>
@@ -2743,7 +3370,7 @@
       </w:rPr>
     </w:lvl>
   </w:abstractNum>
-  <w:abstractNum w:abstractNumId="7" w15:restartNumberingAfterBreak="0">
+  <w:abstractNum w:abstractNumId="7">
     <w:nsid w:val="4F955D7B"/>
     <w:multiLevelType w:val="hybridMultilevel"/>
     <w:tmpl w:val="E83E20E8"/>
@@ -2829,7 +3456,7 @@
       </w:pPr>
     </w:lvl>
   </w:abstractNum>
-  <w:abstractNum w:abstractNumId="8" w15:restartNumberingAfterBreak="0">
+  <w:abstractNum w:abstractNumId="8">
     <w:nsid w:val="56537516"/>
     <w:multiLevelType w:val="multilevel"/>
     <w:tmpl w:val="080A001F"/>
@@ -2915,7 +3542,7 @@
       </w:pPr>
     </w:lvl>
   </w:abstractNum>
-  <w:abstractNum w:abstractNumId="9" w15:restartNumberingAfterBreak="0">
+  <w:abstractNum w:abstractNumId="9">
     <w:nsid w:val="5FE058CB"/>
     <w:multiLevelType w:val="multilevel"/>
     <w:tmpl w:val="D598C836"/>
@@ -3062,7 +3689,7 @@
       </w:rPr>
     </w:lvl>
   </w:abstractNum>
-  <w:abstractNum w:abstractNumId="10" w15:restartNumberingAfterBreak="0">
+  <w:abstractNum w:abstractNumId="10">
     <w:nsid w:val="69AE066C"/>
     <w:multiLevelType w:val="hybridMultilevel"/>
     <w:tmpl w:val="06A414E2"/>
@@ -3212,7 +3839,7 @@
 </file>
 
 <file path=word/styles.xml><?xml version="1.0" encoding="utf-8"?>
-<w:styles xmlns:mc="http://schemas.openxmlformats.org/markup-compatibility/2006" xmlns:r="http://schemas.openxmlformats.org/officeDocument/2006/relationships" xmlns:w="http://schemas.openxmlformats.org/wordprocessingml/2006/main" xmlns:w14="http://schemas.microsoft.com/office/word/2010/wordml" xmlns:w15="http://schemas.microsoft.com/office/word/2012/wordml" xmlns:w16se="http://schemas.microsoft.com/office/word/2015/wordml/symex" mc:Ignorable="w14 w15 w16se">
+<w:styles xmlns:mc="http://schemas.openxmlformats.org/markup-compatibility/2006" xmlns:r="http://schemas.openxmlformats.org/officeDocument/2006/relationships" xmlns:w="http://schemas.openxmlformats.org/wordprocessingml/2006/main" xmlns:w14="http://schemas.microsoft.com/office/word/2010/wordml" xmlns:w15="http://schemas.microsoft.com/office/word/2012/wordml" mc:Ignorable="w14 w15">
   <w:docDefaults>
     <w:rPrDefault>
       <w:rPr>
@@ -3228,7 +3855,7 @@
       </w:pPr>
     </w:pPrDefault>
   </w:docDefaults>
-  <w:latentStyles w:defLockedState="0" w:defUIPriority="99" w:defSemiHidden="0" w:defUnhideWhenUsed="0" w:defQFormat="0" w:count="374">
+  <w:latentStyles w:defLockedState="0" w:defUIPriority="99" w:defSemiHidden="0" w:defUnhideWhenUsed="0" w:defQFormat="0" w:count="371">
     <w:lsdException w:name="Normal" w:uiPriority="0" w:qFormat="1"/>
     <w:lsdException w:name="heading 1" w:uiPriority="9" w:qFormat="1"/>
     <w:lsdException w:name="heading 2" w:semiHidden="1" w:uiPriority="9" w:unhideWhenUsed="1" w:qFormat="1"/>
@@ -3600,9 +4227,6 @@
     <w:lsdException w:name="List Table 5 Dark Accent 6" w:uiPriority="50"/>
     <w:lsdException w:name="List Table 6 Colorful Accent 6" w:uiPriority="51"/>
     <w:lsdException w:name="List Table 7 Colorful Accent 6" w:uiPriority="52"/>
-    <w:lsdException w:name="Mention" w:semiHidden="1" w:unhideWhenUsed="1"/>
-    <w:lsdException w:name="Smart Hyperlink" w:semiHidden="1" w:unhideWhenUsed="1"/>
-    <w:lsdException w:name="Hashtag" w:semiHidden="1" w:unhideWhenUsed="1"/>
   </w:latentStyles>
   <w:style w:type="paragraph" w:default="1" w:styleId="Normal">
     <w:name w:val="Normal"/>

</xml_diff>

<commit_message>
se agrego la fase de prueba y despliegue
</commit_message>
<xml_diff>
--- a/metodologia desarrollo - clinica.docx
+++ b/metodologia desarrollo - clinica.docx
@@ -1,6 +1,6 @@
 
 <file path=word/document.xml><?xml version="1.0" encoding="utf-8"?>
-<w:document xmlns:wpc="http://schemas.microsoft.com/office/word/2010/wordprocessingCanvas" xmlns:mc="http://schemas.openxmlformats.org/markup-compatibility/2006" xmlns:o="urn:schemas-microsoft-com:office:office" xmlns:r="http://schemas.openxmlformats.org/officeDocument/2006/relationships" xmlns:m="http://schemas.openxmlformats.org/officeDocument/2006/math" xmlns:v="urn:schemas-microsoft-com:vml" xmlns:wp14="http://schemas.microsoft.com/office/word/2010/wordprocessingDrawing" xmlns:wp="http://schemas.openxmlformats.org/drawingml/2006/wordprocessingDrawing" xmlns:w10="urn:schemas-microsoft-com:office:word" xmlns:w="http://schemas.openxmlformats.org/wordprocessingml/2006/main" xmlns:w14="http://schemas.microsoft.com/office/word/2010/wordml" xmlns:w15="http://schemas.microsoft.com/office/word/2012/wordml" xmlns:wpg="http://schemas.microsoft.com/office/word/2010/wordprocessingGroup" xmlns:wpi="http://schemas.microsoft.com/office/word/2010/wordprocessingInk" xmlns:wne="http://schemas.microsoft.com/office/word/2006/wordml" xmlns:wps="http://schemas.microsoft.com/office/word/2010/wordprocessingShape" mc:Ignorable="w14 w15 wp14">
+<w:document xmlns:wpc="http://schemas.microsoft.com/office/word/2010/wordprocessingCanvas" xmlns:cx="http://schemas.microsoft.com/office/drawing/2014/chartex" xmlns:cx1="http://schemas.microsoft.com/office/drawing/2015/9/8/chartex" xmlns:cx2="http://schemas.microsoft.com/office/drawing/2015/10/21/chartex" xmlns:cx3="http://schemas.microsoft.com/office/drawing/2016/5/9/chartex" xmlns:cx4="http://schemas.microsoft.com/office/drawing/2016/5/10/chartex" xmlns:cx5="http://schemas.microsoft.com/office/drawing/2016/5/11/chartex" xmlns:cx6="http://schemas.microsoft.com/office/drawing/2016/5/12/chartex" xmlns:cx7="http://schemas.microsoft.com/office/drawing/2016/5/13/chartex" xmlns:cx8="http://schemas.microsoft.com/office/drawing/2016/5/14/chartex" xmlns:mc="http://schemas.openxmlformats.org/markup-compatibility/2006" xmlns:aink="http://schemas.microsoft.com/office/drawing/2016/ink" xmlns:o="urn:schemas-microsoft-com:office:office" xmlns:r="http://schemas.openxmlformats.org/officeDocument/2006/relationships" xmlns:m="http://schemas.openxmlformats.org/officeDocument/2006/math" xmlns:v="urn:schemas-microsoft-com:vml" xmlns:wp14="http://schemas.microsoft.com/office/word/2010/wordprocessingDrawing" xmlns:wp="http://schemas.openxmlformats.org/drawingml/2006/wordprocessingDrawing" xmlns:w10="urn:schemas-microsoft-com:office:word" xmlns:w="http://schemas.openxmlformats.org/wordprocessingml/2006/main" xmlns:w14="http://schemas.microsoft.com/office/word/2010/wordml" xmlns:w15="http://schemas.microsoft.com/office/word/2012/wordml" xmlns:w16se="http://schemas.microsoft.com/office/word/2015/wordml/symex" xmlns:wpg="http://schemas.microsoft.com/office/word/2010/wordprocessingGroup" xmlns:wpi="http://schemas.microsoft.com/office/word/2010/wordprocessingInk" xmlns:wne="http://schemas.microsoft.com/office/word/2006/wordml" xmlns:wps="http://schemas.microsoft.com/office/word/2010/wordprocessingShape" mc:Ignorable="w14 w15 w16se wp14">
   <w:body>
     <w:p>
       <w:pPr>
@@ -15,12 +15,14 @@
         <w:rPr>
           <w:rFonts w:ascii="Arial" w:hAnsi="Arial" w:cs="Arial"/>
           <w:sz w:val="24"/>
-        </w:rPr>
-      </w:pPr>
-      <w:r>
-        <w:rPr>
-          <w:rFonts w:ascii="Arial" w:hAnsi="Arial" w:cs="Arial"/>
-          <w:sz w:val="24"/>
+          <w:szCs w:val="24"/>
+        </w:rPr>
+      </w:pPr>
+      <w:r>
+        <w:rPr>
+          <w:rFonts w:ascii="Arial" w:hAnsi="Arial" w:cs="Arial"/>
+          <w:sz w:val="24"/>
+          <w:szCs w:val="24"/>
         </w:rPr>
         <w:t>Fase de inicio.</w:t>
       </w:r>
@@ -38,12 +40,14 @@
         <w:rPr>
           <w:rFonts w:ascii="Arial" w:hAnsi="Arial" w:cs="Arial"/>
           <w:sz w:val="24"/>
-        </w:rPr>
-      </w:pPr>
-      <w:r>
-        <w:rPr>
-          <w:rFonts w:ascii="Arial" w:hAnsi="Arial" w:cs="Arial"/>
-          <w:sz w:val="24"/>
+          <w:szCs w:val="24"/>
+        </w:rPr>
+      </w:pPr>
+      <w:r>
+        <w:rPr>
+          <w:rFonts w:ascii="Arial" w:hAnsi="Arial" w:cs="Arial"/>
+          <w:sz w:val="24"/>
+          <w:szCs w:val="24"/>
         </w:rPr>
         <w:t>Modelado del negocio.</w:t>
       </w:r>
@@ -58,12 +62,14 @@
         <w:rPr>
           <w:rFonts w:ascii="Arial" w:hAnsi="Arial" w:cs="Arial"/>
           <w:sz w:val="24"/>
-        </w:rPr>
-      </w:pPr>
-      <w:r>
-        <w:rPr>
-          <w:rFonts w:ascii="Arial" w:hAnsi="Arial" w:cs="Arial"/>
-          <w:sz w:val="24"/>
+          <w:szCs w:val="24"/>
+        </w:rPr>
+      </w:pPr>
+      <w:r>
+        <w:rPr>
+          <w:rFonts w:ascii="Arial" w:hAnsi="Arial" w:cs="Arial"/>
+          <w:sz w:val="24"/>
+          <w:szCs w:val="24"/>
         </w:rPr>
         <w:t>Se consulta y detalla la estructura y manera de operar de las clínicas de alimentación.</w:t>
       </w:r>
@@ -78,12 +84,14 @@
         <w:rPr>
           <w:rFonts w:ascii="Arial" w:hAnsi="Arial" w:cs="Arial"/>
           <w:sz w:val="24"/>
-        </w:rPr>
-      </w:pPr>
-      <w:r>
-        <w:rPr>
-          <w:rFonts w:ascii="Arial" w:hAnsi="Arial" w:cs="Arial"/>
-          <w:sz w:val="24"/>
+          <w:szCs w:val="24"/>
+        </w:rPr>
+      </w:pPr>
+      <w:r>
+        <w:rPr>
+          <w:rFonts w:ascii="Arial" w:hAnsi="Arial" w:cs="Arial"/>
+          <w:sz w:val="24"/>
+          <w:szCs w:val="24"/>
         </w:rPr>
         <w:t>En este punto se recaba infor</w:t>
       </w:r>
@@ -91,6 +99,7 @@
         <w:rPr>
           <w:rFonts w:ascii="Arial" w:hAnsi="Arial" w:cs="Arial"/>
           <w:sz w:val="24"/>
+          <w:szCs w:val="24"/>
         </w:rPr>
         <w:t>mación acerca de cómo está organizada</w:t>
       </w:r>
@@ -98,6 +107,7 @@
         <w:rPr>
           <w:rFonts w:ascii="Arial" w:hAnsi="Arial" w:cs="Arial"/>
           <w:sz w:val="24"/>
+          <w:szCs w:val="24"/>
         </w:rPr>
         <w:t xml:space="preserve"> la información, cómo es generada y cómo se accede a ella. También se realiza una descripción de los procesos y actividades realizadas en cada módulo, por</w:t>
       </w:r>
@@ -105,6 +115,7 @@
         <w:rPr>
           <w:rFonts w:ascii="Arial" w:hAnsi="Arial" w:cs="Arial"/>
           <w:sz w:val="24"/>
+          <w:szCs w:val="24"/>
         </w:rPr>
         <w:t xml:space="preserve"> doctores, enfermeras,</w:t>
       </w:r>
@@ -112,6 +123,7 @@
         <w:rPr>
           <w:rFonts w:ascii="Arial" w:hAnsi="Arial" w:cs="Arial"/>
           <w:sz w:val="24"/>
+          <w:szCs w:val="24"/>
         </w:rPr>
         <w:t xml:space="preserve"> entre otros.</w:t>
       </w:r>
@@ -126,12 +138,14 @@
         <w:rPr>
           <w:rFonts w:ascii="Arial" w:hAnsi="Arial" w:cs="Arial"/>
           <w:sz w:val="24"/>
-        </w:rPr>
-      </w:pPr>
-      <w:r>
-        <w:rPr>
-          <w:rFonts w:ascii="Arial" w:hAnsi="Arial" w:cs="Arial"/>
-          <w:sz w:val="24"/>
+          <w:szCs w:val="24"/>
+        </w:rPr>
+      </w:pPr>
+      <w:r>
+        <w:rPr>
+          <w:rFonts w:ascii="Arial" w:hAnsi="Arial" w:cs="Arial"/>
+          <w:sz w:val="24"/>
+          <w:szCs w:val="24"/>
         </w:rPr>
         <w:t>El conocimiento de la manera de operar de la clínica se realiza mediante la observación de las actividades, entrevistas con el personal que labora directamente en la institución y genera datos a tratar, estos son: médicos de diferentes áreas y/o especialidades, administradores,</w:t>
       </w:r>
@@ -139,6 +153,7 @@
         <w:rPr>
           <w:rFonts w:ascii="Arial" w:hAnsi="Arial" w:cs="Arial"/>
           <w:sz w:val="24"/>
+          <w:szCs w:val="24"/>
         </w:rPr>
         <w:t xml:space="preserve"> enfermeras/os, recepcionistas,</w:t>
       </w:r>
@@ -146,6 +161,7 @@
         <w:rPr>
           <w:rFonts w:ascii="Arial" w:hAnsi="Arial" w:cs="Arial"/>
           <w:sz w:val="24"/>
+          <w:szCs w:val="24"/>
         </w:rPr>
         <w:t xml:space="preserve"> entre otros</w:t>
       </w:r>
@@ -153,6 +169,7 @@
         <w:rPr>
           <w:rFonts w:ascii="Arial" w:hAnsi="Arial" w:cs="Arial"/>
           <w:sz w:val="24"/>
+          <w:szCs w:val="24"/>
         </w:rPr>
         <w:t>.</w:t>
       </w:r>
@@ -170,12 +187,14 @@
         <w:rPr>
           <w:rFonts w:ascii="Arial" w:hAnsi="Arial" w:cs="Arial"/>
           <w:sz w:val="24"/>
-        </w:rPr>
-      </w:pPr>
-      <w:r>
-        <w:rPr>
-          <w:rFonts w:ascii="Arial" w:hAnsi="Arial" w:cs="Arial"/>
-          <w:sz w:val="24"/>
+          <w:szCs w:val="24"/>
+        </w:rPr>
+      </w:pPr>
+      <w:r>
+        <w:rPr>
+          <w:rFonts w:ascii="Arial" w:hAnsi="Arial" w:cs="Arial"/>
+          <w:sz w:val="24"/>
+          <w:szCs w:val="24"/>
         </w:rPr>
         <w:t>Requisitos.</w:t>
       </w:r>
@@ -190,12 +209,14 @@
         <w:rPr>
           <w:rFonts w:ascii="Arial" w:hAnsi="Arial" w:cs="Arial"/>
           <w:sz w:val="24"/>
-        </w:rPr>
-      </w:pPr>
-      <w:r>
-        <w:rPr>
-          <w:rFonts w:ascii="Arial" w:hAnsi="Arial" w:cs="Arial"/>
-          <w:sz w:val="24"/>
+          <w:szCs w:val="24"/>
+        </w:rPr>
+      </w:pPr>
+      <w:r>
+        <w:rPr>
+          <w:rFonts w:ascii="Arial" w:hAnsi="Arial" w:cs="Arial"/>
+          <w:sz w:val="24"/>
+          <w:szCs w:val="24"/>
         </w:rPr>
         <w:t>Con ayuda de los clientes y usuarios, s</w:t>
       </w:r>
@@ -203,6 +224,7 @@
         <w:rPr>
           <w:rFonts w:ascii="Arial" w:hAnsi="Arial" w:cs="Arial"/>
           <w:sz w:val="24"/>
+          <w:szCs w:val="24"/>
         </w:rPr>
         <w:t>e establece</w:t>
       </w:r>
@@ -210,6 +232,7 @@
         <w:rPr>
           <w:rFonts w:ascii="Arial" w:hAnsi="Arial" w:cs="Arial"/>
           <w:sz w:val="24"/>
+          <w:szCs w:val="24"/>
         </w:rPr>
         <w:t>n</w:t>
       </w:r>
@@ -217,6 +240,7 @@
         <w:rPr>
           <w:rFonts w:ascii="Arial" w:hAnsi="Arial" w:cs="Arial"/>
           <w:sz w:val="24"/>
+          <w:szCs w:val="24"/>
         </w:rPr>
         <w:t xml:space="preserve"> los requisi</w:t>
       </w:r>
@@ -224,6 +248,7 @@
         <w:rPr>
           <w:rFonts w:ascii="Arial" w:hAnsi="Arial" w:cs="Arial"/>
           <w:sz w:val="24"/>
+          <w:szCs w:val="24"/>
         </w:rPr>
         <w:t>tos que el software debe cumplir y los lineamientos que se deben seguir, tanto para el que desarrollará el software como para el usuario final, en este caso la clínica.</w:t>
       </w:r>
@@ -241,12 +266,14 @@
         <w:rPr>
           <w:rFonts w:ascii="Arial" w:hAnsi="Arial" w:cs="Arial"/>
           <w:sz w:val="24"/>
-        </w:rPr>
-      </w:pPr>
-      <w:r>
-        <w:rPr>
-          <w:rFonts w:ascii="Arial" w:hAnsi="Arial" w:cs="Arial"/>
-          <w:sz w:val="24"/>
+          <w:szCs w:val="24"/>
+        </w:rPr>
+      </w:pPr>
+      <w:r>
+        <w:rPr>
+          <w:rFonts w:ascii="Arial" w:hAnsi="Arial" w:cs="Arial"/>
+          <w:sz w:val="24"/>
+          <w:szCs w:val="24"/>
         </w:rPr>
         <w:t xml:space="preserve">Ámbito del sistema: </w:t>
       </w:r>
@@ -254,6 +281,7 @@
         <w:rPr>
           <w:rFonts w:ascii="Arial" w:hAnsi="Arial" w:cs="Arial"/>
           <w:sz w:val="24"/>
+          <w:szCs w:val="24"/>
         </w:rPr>
         <w:t>el software a construir tiene como objetivo principal, apoyar a la gestión de una clínica de nutrición. Se desea agilizar el proceso de captura de datos, su almacenamiento y consulta; también se desea agilizar cálculos realizados por médicos, administrar la clínica, esto es, en términos de sus áreas o especialidades, consultorios, entre otras cosas.</w:t>
       </w:r>
@@ -266,12 +294,14 @@
         <w:rPr>
           <w:rFonts w:ascii="Arial" w:hAnsi="Arial" w:cs="Arial"/>
           <w:sz w:val="24"/>
-        </w:rPr>
-      </w:pPr>
-      <w:r>
-        <w:rPr>
-          <w:rFonts w:ascii="Arial" w:hAnsi="Arial" w:cs="Arial"/>
-          <w:sz w:val="24"/>
+          <w:szCs w:val="24"/>
+        </w:rPr>
+      </w:pPr>
+      <w:r>
+        <w:rPr>
+          <w:rFonts w:ascii="Arial" w:hAnsi="Arial" w:cs="Arial"/>
+          <w:sz w:val="24"/>
+          <w:szCs w:val="24"/>
         </w:rPr>
         <w:t xml:space="preserve">El software a desarrollar debe ser fácil de utilizar por personas sin </w:t>
       </w:r>
@@ -279,6 +309,7 @@
         <w:rPr>
           <w:rFonts w:ascii="Arial" w:hAnsi="Arial" w:cs="Arial"/>
           <w:sz w:val="24"/>
+          <w:szCs w:val="24"/>
         </w:rPr>
         <w:t>conocimientos técnicos e intuitivos</w:t>
       </w:r>
@@ -286,6 +317,7 @@
         <w:rPr>
           <w:rFonts w:ascii="Arial" w:hAnsi="Arial" w:cs="Arial"/>
           <w:sz w:val="24"/>
+          <w:szCs w:val="24"/>
         </w:rPr>
         <w:t>; debe contener solo las herramientas necesarias, no más, no menos. Dicho software debe estar diseñado para su uso en múltiples dispositivos.</w:t>
       </w:r>
@@ -303,12 +335,14 @@
         <w:rPr>
           <w:rFonts w:ascii="Arial" w:hAnsi="Arial" w:cs="Arial"/>
           <w:sz w:val="24"/>
-        </w:rPr>
-      </w:pPr>
-      <w:r>
-        <w:rPr>
-          <w:rFonts w:ascii="Arial" w:hAnsi="Arial" w:cs="Arial"/>
-          <w:sz w:val="24"/>
+          <w:szCs w:val="24"/>
+        </w:rPr>
+      </w:pPr>
+      <w:r>
+        <w:rPr>
+          <w:rFonts w:ascii="Arial" w:hAnsi="Arial" w:cs="Arial"/>
+          <w:sz w:val="24"/>
+          <w:szCs w:val="24"/>
         </w:rPr>
         <w:lastRenderedPageBreak/>
         <w:t>Fase de elaboración.</w:t>
@@ -327,12 +361,14 @@
         <w:rPr>
           <w:rFonts w:ascii="Arial" w:hAnsi="Arial" w:cs="Arial"/>
           <w:sz w:val="24"/>
-        </w:rPr>
-      </w:pPr>
-      <w:r>
-        <w:rPr>
-          <w:rFonts w:ascii="Arial" w:hAnsi="Arial" w:cs="Arial"/>
-          <w:sz w:val="24"/>
+          <w:szCs w:val="24"/>
+        </w:rPr>
+      </w:pPr>
+      <w:r>
+        <w:rPr>
+          <w:rFonts w:ascii="Arial" w:hAnsi="Arial" w:cs="Arial"/>
+          <w:sz w:val="24"/>
+          <w:szCs w:val="24"/>
         </w:rPr>
         <w:t>Análisis y diseño.</w:t>
       </w:r>
@@ -347,12 +383,14 @@
         <w:rPr>
           <w:rFonts w:ascii="Arial" w:hAnsi="Arial" w:cs="Arial"/>
           <w:sz w:val="24"/>
-        </w:rPr>
-      </w:pPr>
-      <w:r>
-        <w:rPr>
-          <w:rFonts w:ascii="Arial" w:hAnsi="Arial" w:cs="Arial"/>
-          <w:sz w:val="24"/>
+          <w:szCs w:val="24"/>
+        </w:rPr>
+      </w:pPr>
+      <w:r>
+        <w:rPr>
+          <w:rFonts w:ascii="Arial" w:hAnsi="Arial" w:cs="Arial"/>
+          <w:sz w:val="24"/>
+          <w:szCs w:val="24"/>
         </w:rPr>
         <w:t>El software a desarrollar</w:t>
       </w:r>
@@ -360,6 +398,7 @@
         <w:rPr>
           <w:rFonts w:ascii="Arial" w:hAnsi="Arial" w:cs="Arial"/>
           <w:sz w:val="24"/>
+          <w:szCs w:val="24"/>
         </w:rPr>
         <w:t xml:space="preserve"> es un sistema de información administrativa (SIA), con una arquitectura cliente servidor.</w:t>
       </w:r>
@@ -374,12 +413,14 @@
         <w:rPr>
           <w:rFonts w:ascii="Arial" w:hAnsi="Arial" w:cs="Arial"/>
           <w:sz w:val="24"/>
-        </w:rPr>
-      </w:pPr>
-      <w:r>
-        <w:rPr>
-          <w:rFonts w:ascii="Arial" w:hAnsi="Arial" w:cs="Arial"/>
-          <w:sz w:val="24"/>
+          <w:szCs w:val="24"/>
+        </w:rPr>
+      </w:pPr>
+      <w:r>
+        <w:rPr>
+          <w:rFonts w:ascii="Arial" w:hAnsi="Arial" w:cs="Arial"/>
+          <w:sz w:val="24"/>
+          <w:szCs w:val="24"/>
         </w:rPr>
         <w:t xml:space="preserve">Las características de este </w:t>
       </w:r>
@@ -387,6 +428,7 @@
         <w:rPr>
           <w:rFonts w:ascii="Arial" w:hAnsi="Arial" w:cs="Arial"/>
           <w:sz w:val="24"/>
+          <w:szCs w:val="24"/>
         </w:rPr>
         <w:t>sistema deben ser</w:t>
       </w:r>
@@ -394,6 +436,7 @@
         <w:rPr>
           <w:rFonts w:ascii="Arial" w:hAnsi="Arial" w:cs="Arial"/>
           <w:sz w:val="24"/>
+          <w:szCs w:val="24"/>
         </w:rPr>
         <w:t>:</w:t>
       </w:r>
@@ -411,12 +454,14 @@
         <w:rPr>
           <w:rFonts w:ascii="Arial" w:hAnsi="Arial" w:cs="Arial"/>
           <w:sz w:val="24"/>
-        </w:rPr>
-      </w:pPr>
-      <w:r>
-        <w:rPr>
-          <w:rFonts w:ascii="Arial" w:hAnsi="Arial" w:cs="Arial"/>
-          <w:sz w:val="24"/>
+          <w:szCs w:val="24"/>
+        </w:rPr>
+      </w:pPr>
+      <w:r>
+        <w:rPr>
+          <w:rFonts w:ascii="Arial" w:hAnsi="Arial" w:cs="Arial"/>
+          <w:sz w:val="24"/>
+          <w:szCs w:val="24"/>
         </w:rPr>
         <w:t>Comprensible: debe ser elaborado con los términos adecuados para que el usuario lo interprete adecuadamente. También debe ser fácil de utilizar e intuitivo.</w:t>
       </w:r>
@@ -434,12 +479,14 @@
         <w:rPr>
           <w:rFonts w:ascii="Arial" w:hAnsi="Arial" w:cs="Arial"/>
           <w:sz w:val="24"/>
-        </w:rPr>
-      </w:pPr>
-      <w:r>
-        <w:rPr>
-          <w:rFonts w:ascii="Arial" w:hAnsi="Arial" w:cs="Arial"/>
-          <w:sz w:val="24"/>
+          <w:szCs w:val="24"/>
+        </w:rPr>
+      </w:pPr>
+      <w:r>
+        <w:rPr>
+          <w:rFonts w:ascii="Arial" w:hAnsi="Arial" w:cs="Arial"/>
+          <w:sz w:val="24"/>
+          <w:szCs w:val="24"/>
         </w:rPr>
         <w:t>Confiable: el sistema debe ser confiable en cuanto a la manipulación de datos, la privacidad es un aspecto muy importante.</w:t>
       </w:r>
@@ -457,12 +504,14 @@
         <w:rPr>
           <w:rFonts w:ascii="Arial" w:hAnsi="Arial" w:cs="Arial"/>
           <w:sz w:val="24"/>
-        </w:rPr>
-      </w:pPr>
-      <w:r>
-        <w:rPr>
-          <w:rFonts w:ascii="Arial" w:hAnsi="Arial" w:cs="Arial"/>
-          <w:sz w:val="24"/>
+          <w:szCs w:val="24"/>
+        </w:rPr>
+      </w:pPr>
+      <w:r>
+        <w:rPr>
+          <w:rFonts w:ascii="Arial" w:hAnsi="Arial" w:cs="Arial"/>
+          <w:sz w:val="24"/>
+          <w:szCs w:val="24"/>
         </w:rPr>
         <w:t xml:space="preserve">Integridad: </w:t>
       </w:r>
@@ -470,6 +519,7 @@
         <w:rPr>
           <w:rFonts w:ascii="Arial" w:hAnsi="Arial" w:cs="Arial"/>
           <w:sz w:val="24"/>
+          <w:szCs w:val="24"/>
         </w:rPr>
         <w:t xml:space="preserve">se debe garantizar la calidad de los datos, </w:t>
       </w:r>
@@ -477,6 +527,7 @@
         <w:rPr>
           <w:rFonts w:ascii="Arial" w:hAnsi="Arial" w:cs="Arial"/>
           <w:sz w:val="24"/>
+          <w:szCs w:val="24"/>
         </w:rPr>
         <w:t>coherencia y calidad.</w:t>
       </w:r>
@@ -494,12 +545,14 @@
         <w:rPr>
           <w:rFonts w:ascii="Arial" w:hAnsi="Arial" w:cs="Arial"/>
           <w:sz w:val="24"/>
-        </w:rPr>
-      </w:pPr>
-      <w:r>
-        <w:rPr>
-          <w:rFonts w:ascii="Arial" w:hAnsi="Arial" w:cs="Arial"/>
-          <w:sz w:val="24"/>
+          <w:szCs w:val="24"/>
+        </w:rPr>
+      </w:pPr>
+      <w:r>
+        <w:rPr>
+          <w:rFonts w:ascii="Arial" w:hAnsi="Arial" w:cs="Arial"/>
+          <w:sz w:val="24"/>
+          <w:szCs w:val="24"/>
         </w:rPr>
         <w:t>Conciso: el sistema debe contener únicamente material acerca de la</w:t>
       </w:r>
@@ -507,6 +560,7 @@
         <w:rPr>
           <w:rFonts w:ascii="Arial" w:hAnsi="Arial" w:cs="Arial"/>
           <w:sz w:val="24"/>
+          <w:szCs w:val="24"/>
         </w:rPr>
         <w:t xml:space="preserve"> resolución de la problemática.</w:t>
       </w:r>
@@ -524,12 +578,14 @@
         <w:rPr>
           <w:rFonts w:ascii="Arial" w:hAnsi="Arial" w:cs="Arial"/>
           <w:sz w:val="24"/>
-        </w:rPr>
-      </w:pPr>
-      <w:r>
-        <w:rPr>
-          <w:rFonts w:ascii="Arial" w:hAnsi="Arial" w:cs="Arial"/>
-          <w:sz w:val="24"/>
+          <w:szCs w:val="24"/>
+        </w:rPr>
+      </w:pPr>
+      <w:r>
+        <w:rPr>
+          <w:rFonts w:ascii="Arial" w:hAnsi="Arial" w:cs="Arial"/>
+          <w:sz w:val="24"/>
+          <w:szCs w:val="24"/>
         </w:rPr>
         <w:t>Disponibilidad: los datos deben estar disponibles para quienes lo requieran y en el momento que se requieran; el sistema debe ser en tiempo real.</w:t>
       </w:r>
@@ -548,6 +604,7 @@
           <w:rFonts w:ascii="Arial" w:hAnsi="Arial" w:cs="Arial"/>
           <w:b/>
           <w:sz w:val="24"/>
+          <w:szCs w:val="24"/>
         </w:rPr>
       </w:pPr>
       <w:r>
@@ -555,6 +612,7 @@
           <w:rFonts w:ascii="Arial" w:hAnsi="Arial" w:cs="Arial"/>
           <w:b/>
           <w:sz w:val="24"/>
+          <w:szCs w:val="24"/>
         </w:rPr>
         <w:t xml:space="preserve">Módulo de </w:t>
       </w:r>
@@ -563,6 +621,7 @@
           <w:rFonts w:ascii="Arial" w:hAnsi="Arial" w:cs="Arial"/>
           <w:b/>
           <w:sz w:val="24"/>
+          <w:szCs w:val="24"/>
         </w:rPr>
         <w:t xml:space="preserve">diagnóstico y </w:t>
       </w:r>
@@ -571,6 +630,7 @@
           <w:rFonts w:ascii="Arial" w:hAnsi="Arial" w:cs="Arial"/>
           <w:b/>
           <w:sz w:val="24"/>
+          <w:szCs w:val="24"/>
         </w:rPr>
         <w:t>seguimiento alimentario.</w:t>
       </w:r>
@@ -585,12 +645,52 @@
         <w:rPr>
           <w:rFonts w:ascii="Arial" w:hAnsi="Arial" w:cs="Arial"/>
           <w:sz w:val="24"/>
-        </w:rPr>
-      </w:pPr>
-      <w:r>
-        <w:rPr>
-          <w:rFonts w:ascii="Arial" w:hAnsi="Arial" w:cs="Arial"/>
-          <w:sz w:val="24"/>
+          <w:szCs w:val="24"/>
+        </w:rPr>
+      </w:pPr>
+      <w:r>
+        <w:rPr>
+          <w:rFonts w:ascii="Arial" w:hAnsi="Arial" w:cs="Arial"/>
+          <w:sz w:val="24"/>
+          <w:szCs w:val="24"/>
+        </w:rPr>
+        <w:t>En este módulo se realiz</w:t>
+      </w:r>
+      <w:r>
+        <w:rPr>
+          <w:rFonts w:ascii="Arial" w:hAnsi="Arial" w:cs="Arial"/>
+          <w:sz w:val="24"/>
+          <w:szCs w:val="24"/>
+        </w:rPr>
+        <w:t>a un seguimiento alimentario de los</w:t>
+      </w:r>
+      <w:r>
+        <w:rPr>
+          <w:rFonts w:ascii="Arial" w:hAnsi="Arial" w:cs="Arial"/>
+          <w:sz w:val="24"/>
+          <w:szCs w:val="24"/>
+        </w:rPr>
+        <w:t xml:space="preserve"> pacientes, desde que ingresa la primera vez hasta que se termina su tratamiento.</w:t>
+      </w:r>
+    </w:p>
+    <w:p>
+      <w:pPr>
+        <w:pStyle w:val="Prrafodelista"/>
+        <w:spacing w:before="120" w:after="120" w:line="360" w:lineRule="auto"/>
+        <w:ind w:left="1440"/>
+        <w:contextualSpacing w:val="0"/>
+        <w:jc w:val="both"/>
+        <w:rPr>
+          <w:rFonts w:ascii="Arial" w:hAnsi="Arial" w:cs="Arial"/>
+          <w:sz w:val="24"/>
+          <w:szCs w:val="24"/>
+        </w:rPr>
+      </w:pPr>
+      <w:r>
+        <w:rPr>
+          <w:rFonts w:ascii="Arial" w:hAnsi="Arial" w:cs="Arial"/>
+          <w:sz w:val="24"/>
+          <w:szCs w:val="24"/>
         </w:rPr>
         <w:t xml:space="preserve">En los pacientes nuevos se </w:t>
       </w:r>
@@ -598,6 +698,7 @@
         <w:rPr>
           <w:rFonts w:ascii="Arial" w:hAnsi="Arial" w:cs="Arial"/>
           <w:sz w:val="24"/>
+          <w:szCs w:val="24"/>
         </w:rPr>
         <w:t xml:space="preserve">un primer </w:t>
       </w:r>
@@ -605,6 +706,7 @@
         <w:rPr>
           <w:rFonts w:ascii="Arial" w:hAnsi="Arial" w:cs="Arial"/>
           <w:sz w:val="24"/>
+          <w:szCs w:val="24"/>
         </w:rPr>
         <w:t>diagnóstico</w:t>
       </w:r>
@@ -612,6 +714,7 @@
         <w:rPr>
           <w:rFonts w:ascii="Arial" w:hAnsi="Arial" w:cs="Arial"/>
           <w:sz w:val="24"/>
+          <w:szCs w:val="24"/>
         </w:rPr>
         <w:t xml:space="preserve"> que incluye: </w:t>
       </w:r>
@@ -619,6 +722,7 @@
         <w:rPr>
           <w:rFonts w:ascii="Arial" w:hAnsi="Arial" w:cs="Arial"/>
           <w:sz w:val="24"/>
+          <w:szCs w:val="24"/>
         </w:rPr>
         <w:t>historia alimentaria, recordatorio de 24 horas, recordatorio de fin de semana, antecedentes heredo-familiares, encuesta de hábitos alimenticios y se realiza orientación alimentaria con el plato del buen comer.</w:t>
       </w:r>
@@ -633,6 +737,7 @@
         <w:rPr>
           <w:rFonts w:ascii="Arial" w:hAnsi="Arial" w:cs="Arial"/>
           <w:sz w:val="24"/>
+          <w:szCs w:val="24"/>
         </w:rPr>
       </w:pPr>
     </w:p>
@@ -646,26 +751,39 @@
         <w:rPr>
           <w:rFonts w:ascii="Arial" w:hAnsi="Arial" w:cs="Arial"/>
           <w:sz w:val="24"/>
-        </w:rPr>
-      </w:pPr>
-      <w:r>
-        <w:rPr>
-          <w:rFonts w:ascii="Arial" w:hAnsi="Arial" w:cs="Arial"/>
-          <w:sz w:val="24"/>
-        </w:rPr>
+          <w:szCs w:val="24"/>
+        </w:rPr>
+      </w:pPr>
+      <w:r>
+        <w:rPr>
+          <w:rFonts w:ascii="Arial" w:hAnsi="Arial" w:cs="Arial"/>
+          <w:sz w:val="24"/>
+          <w:szCs w:val="24"/>
+        </w:rPr>
+        <w:lastRenderedPageBreak/>
         <w:t>En pacientes que no son nuevos s</w:t>
       </w:r>
       <w:r>
         <w:rPr>
           <w:rFonts w:ascii="Arial" w:hAnsi="Arial" w:cs="Arial"/>
           <w:sz w:val="24"/>
-        </w:rPr>
-        <w:t>e</w:t>
-      </w:r>
-      <w:r>
-        <w:rPr>
-          <w:rFonts w:ascii="Arial" w:hAnsi="Arial" w:cs="Arial"/>
-          <w:sz w:val="24"/>
+          <w:szCs w:val="24"/>
+        </w:rPr>
+        <w:t xml:space="preserve">e </w:t>
+      </w:r>
+      <w:r>
+        <w:rPr>
+          <w:rFonts w:ascii="Arial" w:hAnsi="Arial" w:cs="Arial"/>
+          <w:sz w:val="24"/>
+          <w:szCs w:val="24"/>
+        </w:rPr>
+        <w:t>realiza un seguimiento</w:t>
+      </w:r>
+      <w:r>
+        <w:rPr>
+          <w:rFonts w:ascii="Arial" w:hAnsi="Arial" w:cs="Arial"/>
+          <w:sz w:val="24"/>
+          <w:szCs w:val="24"/>
         </w:rPr>
         <w:t xml:space="preserve"> </w:t>
       </w:r>
@@ -673,20 +791,7 @@
         <w:rPr>
           <w:rFonts w:ascii="Arial" w:hAnsi="Arial" w:cs="Arial"/>
           <w:sz w:val="24"/>
-        </w:rPr>
-        <w:t>realiza un seguimiento</w:t>
-      </w:r>
-      <w:r>
-        <w:rPr>
-          <w:rFonts w:ascii="Arial" w:hAnsi="Arial" w:cs="Arial"/>
-          <w:sz w:val="24"/>
-        </w:rPr>
-        <w:t xml:space="preserve"> </w:t>
-      </w:r>
-      <w:r>
-        <w:rPr>
-          <w:rFonts w:ascii="Arial" w:hAnsi="Arial" w:cs="Arial"/>
-          <w:sz w:val="24"/>
+          <w:szCs w:val="24"/>
         </w:rPr>
         <w:t xml:space="preserve">alimentario </w:t>
       </w:r>
@@ -694,6 +799,7 @@
         <w:rPr>
           <w:rFonts w:ascii="Arial" w:hAnsi="Arial" w:cs="Arial"/>
           <w:sz w:val="24"/>
+          <w:szCs w:val="24"/>
         </w:rPr>
         <w:t>a través de un historial médico</w:t>
       </w:r>
@@ -701,6 +807,7 @@
         <w:rPr>
           <w:rFonts w:ascii="Arial" w:hAnsi="Arial" w:cs="Arial"/>
           <w:sz w:val="24"/>
+          <w:szCs w:val="24"/>
         </w:rPr>
         <w:t xml:space="preserve"> de sus consultas; durante cada consulta se hacen</w:t>
       </w:r>
@@ -708,6 +815,7 @@
         <w:rPr>
           <w:rFonts w:ascii="Arial" w:hAnsi="Arial" w:cs="Arial"/>
           <w:sz w:val="24"/>
+          <w:szCs w:val="24"/>
         </w:rPr>
         <w:t xml:space="preserve"> revaloraciones,</w:t>
       </w:r>
@@ -715,16 +823,9 @@
         <w:rPr>
           <w:rFonts w:ascii="Arial" w:hAnsi="Arial" w:cs="Arial"/>
           <w:sz w:val="24"/>
-        </w:rPr>
-        <w:t xml:space="preserve"> esto incluye un recordatorio de 24 </w:t>
-      </w:r>
-      <w:r>
-        <w:rPr>
-          <w:rFonts w:ascii="Arial" w:hAnsi="Arial" w:cs="Arial"/>
-          <w:sz w:val="24"/>
-        </w:rPr>
-        <w:lastRenderedPageBreak/>
-        <w:t>horas, toma de medidas antropométricas y se asigna un plan de alimentación de acuerda a la necesidad o padecimiento.</w:t>
+          <w:szCs w:val="24"/>
+        </w:rPr>
+        <w:t xml:space="preserve"> esto incluye un recordatorio de 24 horas, toma de medidas antropométricas y se asigna un plan de alimentación de acuerda a la necesidad o padecimiento.</w:t>
       </w:r>
     </w:p>
     <w:p>
@@ -737,12 +838,14 @@
         <w:rPr>
           <w:rFonts w:ascii="Arial" w:hAnsi="Arial" w:cs="Arial"/>
           <w:sz w:val="24"/>
-        </w:rPr>
-      </w:pPr>
-      <w:r>
-        <w:rPr>
-          <w:rFonts w:ascii="Arial" w:hAnsi="Arial" w:cs="Arial"/>
-          <w:sz w:val="24"/>
+          <w:szCs w:val="24"/>
+        </w:rPr>
+      </w:pPr>
+      <w:r>
+        <w:rPr>
+          <w:rFonts w:ascii="Arial" w:hAnsi="Arial" w:cs="Arial"/>
+          <w:sz w:val="24"/>
+          <w:szCs w:val="24"/>
         </w:rPr>
         <w:t>El seguimiento alimentario incluye:</w:t>
       </w:r>
@@ -760,12 +863,14 @@
         <w:rPr>
           <w:rFonts w:ascii="Arial" w:hAnsi="Arial" w:cs="Arial"/>
           <w:sz w:val="24"/>
-        </w:rPr>
-      </w:pPr>
-      <w:r>
-        <w:rPr>
-          <w:rFonts w:ascii="Arial" w:hAnsi="Arial" w:cs="Arial"/>
-          <w:sz w:val="24"/>
+          <w:szCs w:val="24"/>
+        </w:rPr>
+      </w:pPr>
+      <w:r>
+        <w:rPr>
+          <w:rFonts w:ascii="Arial" w:hAnsi="Arial" w:cs="Arial"/>
+          <w:sz w:val="24"/>
+          <w:szCs w:val="24"/>
         </w:rPr>
         <w:t>Estudio de historia alimentaria.</w:t>
       </w:r>
@@ -783,12 +888,14 @@
         <w:rPr>
           <w:rFonts w:ascii="Arial" w:hAnsi="Arial" w:cs="Arial"/>
           <w:sz w:val="24"/>
-        </w:rPr>
-      </w:pPr>
-      <w:r>
-        <w:rPr>
-          <w:rFonts w:ascii="Arial" w:hAnsi="Arial" w:cs="Arial"/>
-          <w:sz w:val="24"/>
+          <w:szCs w:val="24"/>
+        </w:rPr>
+      </w:pPr>
+      <w:r>
+        <w:rPr>
+          <w:rFonts w:ascii="Arial" w:hAnsi="Arial" w:cs="Arial"/>
+          <w:sz w:val="24"/>
+          <w:szCs w:val="24"/>
         </w:rPr>
         <w:t>Estudio de un diagnóstico clín</w:t>
       </w:r>
@@ -796,6 +903,7 @@
         <w:rPr>
           <w:rFonts w:ascii="Arial" w:hAnsi="Arial" w:cs="Arial"/>
           <w:sz w:val="24"/>
+          <w:szCs w:val="24"/>
         </w:rPr>
         <w:t xml:space="preserve">ico para detectar enfermedades con </w:t>
       </w:r>
@@ -803,6 +911,7 @@
         <w:rPr>
           <w:rFonts w:ascii="Arial" w:hAnsi="Arial" w:cs="Arial"/>
           <w:sz w:val="24"/>
+          <w:szCs w:val="24"/>
         </w:rPr>
         <w:t>relació</w:t>
       </w:r>
@@ -810,6 +919,7 @@
         <w:rPr>
           <w:rFonts w:ascii="Arial" w:hAnsi="Arial" w:cs="Arial"/>
           <w:sz w:val="24"/>
+          <w:szCs w:val="24"/>
         </w:rPr>
         <w:t>n a la alimentación.</w:t>
       </w:r>
@@ -827,12 +937,14 @@
         <w:rPr>
           <w:rFonts w:ascii="Arial" w:hAnsi="Arial" w:cs="Arial"/>
           <w:sz w:val="24"/>
-        </w:rPr>
-      </w:pPr>
-      <w:r>
-        <w:rPr>
-          <w:rFonts w:ascii="Arial" w:hAnsi="Arial" w:cs="Arial"/>
-          <w:sz w:val="24"/>
+          <w:szCs w:val="24"/>
+        </w:rPr>
+      </w:pPr>
+      <w:r>
+        <w:rPr>
+          <w:rFonts w:ascii="Arial" w:hAnsi="Arial" w:cs="Arial"/>
+          <w:sz w:val="24"/>
+          <w:szCs w:val="24"/>
         </w:rPr>
         <w:t>Asignación de un plan alimenticio.</w:t>
       </w:r>
@@ -850,12 +962,14 @@
         <w:rPr>
           <w:rFonts w:ascii="Arial" w:hAnsi="Arial" w:cs="Arial"/>
           <w:sz w:val="24"/>
-        </w:rPr>
-      </w:pPr>
-      <w:r>
-        <w:rPr>
-          <w:rFonts w:ascii="Arial" w:hAnsi="Arial" w:cs="Arial"/>
-          <w:sz w:val="24"/>
+          <w:szCs w:val="24"/>
+        </w:rPr>
+      </w:pPr>
+      <w:r>
+        <w:rPr>
+          <w:rFonts w:ascii="Arial" w:hAnsi="Arial" w:cs="Arial"/>
+          <w:sz w:val="24"/>
+          <w:szCs w:val="24"/>
         </w:rPr>
         <w:t>Revaloración (proceso cíclico).</w:t>
       </w:r>
@@ -868,12 +982,14 @@
         <w:rPr>
           <w:rFonts w:ascii="Arial" w:hAnsi="Arial" w:cs="Arial"/>
           <w:sz w:val="24"/>
-        </w:rPr>
-      </w:pPr>
-      <w:r>
-        <w:rPr>
-          <w:rFonts w:ascii="Arial" w:hAnsi="Arial" w:cs="Arial"/>
-          <w:sz w:val="24"/>
+          <w:szCs w:val="24"/>
+        </w:rPr>
+      </w:pPr>
+      <w:r>
+        <w:rPr>
+          <w:rFonts w:ascii="Arial" w:hAnsi="Arial" w:cs="Arial"/>
+          <w:sz w:val="24"/>
+          <w:szCs w:val="24"/>
         </w:rPr>
         <w:t>Las herramientas uti</w:t>
       </w:r>
@@ -881,6 +997,7 @@
         <w:rPr>
           <w:rFonts w:ascii="Arial" w:hAnsi="Arial" w:cs="Arial"/>
           <w:sz w:val="24"/>
+          <w:szCs w:val="24"/>
         </w:rPr>
         <w:t>lizadas incluyen:</w:t>
       </w:r>
@@ -898,12 +1015,14 @@
         <w:rPr>
           <w:rFonts w:ascii="Arial" w:hAnsi="Arial" w:cs="Arial"/>
           <w:sz w:val="24"/>
-        </w:rPr>
-      </w:pPr>
-      <w:r>
-        <w:rPr>
-          <w:rFonts w:ascii="Arial" w:hAnsi="Arial" w:cs="Arial"/>
-          <w:sz w:val="24"/>
+          <w:szCs w:val="24"/>
+        </w:rPr>
+      </w:pPr>
+      <w:r>
+        <w:rPr>
+          <w:rFonts w:ascii="Arial" w:hAnsi="Arial" w:cs="Arial"/>
+          <w:sz w:val="24"/>
+          <w:szCs w:val="24"/>
         </w:rPr>
         <w:t>Esquema del plato del buen comer.</w:t>
       </w:r>
@@ -921,12 +1040,14 @@
         <w:rPr>
           <w:rFonts w:ascii="Arial" w:hAnsi="Arial" w:cs="Arial"/>
           <w:sz w:val="24"/>
-        </w:rPr>
-      </w:pPr>
-      <w:r>
-        <w:rPr>
-          <w:rFonts w:ascii="Arial" w:hAnsi="Arial" w:cs="Arial"/>
-          <w:sz w:val="24"/>
+          <w:szCs w:val="24"/>
+        </w:rPr>
+      </w:pPr>
+      <w:r>
+        <w:rPr>
+          <w:rFonts w:ascii="Arial" w:hAnsi="Arial" w:cs="Arial"/>
+          <w:sz w:val="24"/>
+          <w:szCs w:val="24"/>
         </w:rPr>
         <w:t>Esquema de la jarra del bien beber.</w:t>
       </w:r>
@@ -944,12 +1065,14 @@
         <w:rPr>
           <w:rFonts w:ascii="Arial" w:hAnsi="Arial" w:cs="Arial"/>
           <w:sz w:val="24"/>
-        </w:rPr>
-      </w:pPr>
-      <w:r>
-        <w:rPr>
-          <w:rFonts w:ascii="Arial" w:hAnsi="Arial" w:cs="Arial"/>
-          <w:sz w:val="24"/>
+          <w:szCs w:val="24"/>
+        </w:rPr>
+      </w:pPr>
+      <w:r>
+        <w:rPr>
+          <w:rFonts w:ascii="Arial" w:hAnsi="Arial" w:cs="Arial"/>
+          <w:sz w:val="24"/>
+          <w:szCs w:val="24"/>
         </w:rPr>
         <w:t>Herramienta para cálculos dietéticos.</w:t>
       </w:r>
@@ -967,12 +1090,14 @@
         <w:rPr>
           <w:rFonts w:ascii="Arial" w:hAnsi="Arial" w:cs="Arial"/>
           <w:sz w:val="24"/>
-        </w:rPr>
-      </w:pPr>
-      <w:r>
-        <w:rPr>
-          <w:rFonts w:ascii="Arial" w:hAnsi="Arial" w:cs="Arial"/>
-          <w:sz w:val="24"/>
+          <w:szCs w:val="24"/>
+        </w:rPr>
+      </w:pPr>
+      <w:r>
+        <w:rPr>
+          <w:rFonts w:ascii="Arial" w:hAnsi="Arial" w:cs="Arial"/>
+          <w:sz w:val="24"/>
+          <w:szCs w:val="24"/>
         </w:rPr>
         <w:t>Tabla de equivalencia</w:t>
       </w:r>
@@ -980,8 +1105,153 @@
         <w:rPr>
           <w:rFonts w:ascii="Arial" w:hAnsi="Arial" w:cs="Arial"/>
           <w:sz w:val="24"/>
+          <w:szCs w:val="24"/>
         </w:rPr>
         <w:t xml:space="preserve"> de alimentos del Sistema de equivalentes mexicanos.</w:t>
+      </w:r>
+    </w:p>
+    <w:p>
+      <w:pPr>
+        <w:pStyle w:val="Prrafodelista"/>
+        <w:numPr>
+          <w:ilvl w:val="0"/>
+          <w:numId w:val="14"/>
+        </w:numPr>
+        <w:spacing w:before="120" w:after="120" w:line="360" w:lineRule="auto"/>
+        <w:ind w:left="1418" w:hanging="284"/>
+        <w:contextualSpacing w:val="0"/>
+        <w:jc w:val="both"/>
+        <w:rPr>
+          <w:rFonts w:ascii="Arial" w:hAnsi="Arial" w:cs="Arial"/>
+          <w:b/>
+          <w:sz w:val="24"/>
+          <w:szCs w:val="24"/>
+        </w:rPr>
+      </w:pPr>
+      <w:r>
+        <w:rPr>
+          <w:rFonts w:ascii="Arial" w:hAnsi="Arial" w:cs="Arial"/>
+          <w:b/>
+          <w:sz w:val="24"/>
+          <w:szCs w:val="24"/>
+        </w:rPr>
+        <w:t>Modulo para pacientes.</w:t>
+      </w:r>
+    </w:p>
+    <w:p>
+      <w:pPr>
+        <w:pStyle w:val="Prrafodelista"/>
+        <w:spacing w:before="120" w:after="120" w:line="360" w:lineRule="auto"/>
+        <w:ind w:left="1418"/>
+        <w:contextualSpacing w:val="0"/>
+        <w:jc w:val="both"/>
+        <w:rPr>
+          <w:rFonts w:ascii="Arial" w:hAnsi="Arial" w:cs="Arial"/>
+          <w:sz w:val="24"/>
+          <w:szCs w:val="24"/>
+        </w:rPr>
+      </w:pPr>
+      <w:r>
+        <w:rPr>
+          <w:rFonts w:ascii="Arial" w:hAnsi="Arial" w:cs="Arial"/>
+          <w:sz w:val="24"/>
+          <w:szCs w:val="24"/>
+        </w:rPr>
+        <w:t>En este módulo los pacientes pueden visualizar</w:t>
+      </w:r>
+      <w:r>
+        <w:rPr>
+          <w:rFonts w:ascii="Arial" w:hAnsi="Arial" w:cs="Arial"/>
+          <w:sz w:val="24"/>
+          <w:szCs w:val="24"/>
+        </w:rPr>
+        <w:t>,</w:t>
+      </w:r>
+      <w:r>
+        <w:rPr>
+          <w:rFonts w:ascii="Arial" w:hAnsi="Arial" w:cs="Arial"/>
+          <w:sz w:val="24"/>
+          <w:szCs w:val="24"/>
+        </w:rPr>
+        <w:t xml:space="preserve"> o en su defecto descargar su historial a través de las citas que ha tenido</w:t>
+      </w:r>
+      <w:r>
+        <w:rPr>
+          <w:rFonts w:ascii="Arial" w:hAnsi="Arial" w:cs="Arial"/>
+          <w:sz w:val="24"/>
+          <w:szCs w:val="24"/>
+        </w:rPr>
+        <w:t xml:space="preserve"> en la clínica</w:t>
+      </w:r>
+      <w:r>
+        <w:rPr>
+          <w:rFonts w:ascii="Arial" w:hAnsi="Arial" w:cs="Arial"/>
+          <w:sz w:val="24"/>
+          <w:szCs w:val="24"/>
+        </w:rPr>
+        <w:t>.</w:t>
+      </w:r>
+    </w:p>
+    <w:p>
+      <w:pPr>
+        <w:pStyle w:val="Prrafodelista"/>
+        <w:spacing w:before="120" w:after="120" w:line="360" w:lineRule="auto"/>
+        <w:ind w:left="1418"/>
+        <w:contextualSpacing w:val="0"/>
+        <w:jc w:val="both"/>
+        <w:rPr>
+          <w:rFonts w:ascii="Arial" w:hAnsi="Arial" w:cs="Arial"/>
+          <w:sz w:val="24"/>
+          <w:szCs w:val="24"/>
+        </w:rPr>
+      </w:pPr>
+      <w:r>
+        <w:rPr>
+          <w:rFonts w:ascii="Arial" w:hAnsi="Arial" w:cs="Arial"/>
+          <w:sz w:val="24"/>
+          <w:szCs w:val="24"/>
+        </w:rPr>
+        <w:t>Los pacientes también podrán solicitar citas médicas, solicitar cambio de fecha de una cita médica o cancelarla; y también se podrá solicitar un cambio de nutriólogo.</w:t>
+      </w:r>
+    </w:p>
+    <w:p>
+      <w:pPr>
+        <w:pStyle w:val="Prrafodelista"/>
+        <w:spacing w:before="120" w:after="120" w:line="360" w:lineRule="auto"/>
+        <w:ind w:left="1418"/>
+        <w:contextualSpacing w:val="0"/>
+        <w:jc w:val="both"/>
+        <w:rPr>
+          <w:rFonts w:ascii="Arial" w:hAnsi="Arial" w:cs="Arial"/>
+          <w:sz w:val="24"/>
+          <w:szCs w:val="24"/>
+        </w:rPr>
+      </w:pPr>
+      <w:r>
+        <w:rPr>
+          <w:rFonts w:ascii="Arial" w:hAnsi="Arial" w:cs="Arial"/>
+          <w:sz w:val="24"/>
+          <w:szCs w:val="24"/>
+        </w:rPr>
+        <w:t xml:space="preserve">Es importante que se </w:t>
+      </w:r>
+      <w:r>
+        <w:rPr>
+          <w:rFonts w:ascii="Arial" w:hAnsi="Arial" w:cs="Arial"/>
+          <w:sz w:val="24"/>
+          <w:szCs w:val="24"/>
+        </w:rPr>
+        <w:t>valide de la mejor manera</w:t>
+      </w:r>
+      <w:bookmarkStart w:id="0" w:name="_GoBack"/>
+      <w:bookmarkEnd w:id="0"/>
+      <w:r>
+        <w:rPr>
+          <w:rFonts w:ascii="Arial" w:hAnsi="Arial" w:cs="Arial"/>
+          <w:sz w:val="24"/>
+          <w:szCs w:val="24"/>
+        </w:rPr>
+        <w:t xml:space="preserve"> posible el acceso a la cuenta del paciente o del usuario, esto para que no cualquiera pueda acceder a la información correspondiente, ya sea de las consultas y pacientes del nutriólogo o del mismo paciente.</w:t>
       </w:r>
     </w:p>
     <w:p>
@@ -997,13 +1267,16 @@
         <w:rPr>
           <w:rFonts w:ascii="Arial" w:hAnsi="Arial" w:cs="Arial"/>
           <w:sz w:val="24"/>
-        </w:rPr>
-      </w:pPr>
-      <w:r>
-        <w:rPr>
-          <w:rFonts w:ascii="Arial" w:hAnsi="Arial" w:cs="Arial"/>
-          <w:sz w:val="24"/>
-        </w:rPr>
+          <w:szCs w:val="24"/>
+        </w:rPr>
+      </w:pPr>
+      <w:r>
+        <w:rPr>
+          <w:rFonts w:ascii="Arial" w:hAnsi="Arial" w:cs="Arial"/>
+          <w:sz w:val="24"/>
+          <w:szCs w:val="24"/>
+        </w:rPr>
+        <w:lastRenderedPageBreak/>
         <w:t>Fase de construcción.</w:t>
       </w:r>
     </w:p>
@@ -1020,12 +1293,14 @@
         <w:rPr>
           <w:rFonts w:ascii="Arial" w:hAnsi="Arial" w:cs="Arial"/>
           <w:sz w:val="24"/>
-        </w:rPr>
-      </w:pPr>
-      <w:r>
-        <w:rPr>
-          <w:rFonts w:ascii="Arial" w:hAnsi="Arial" w:cs="Arial"/>
-          <w:sz w:val="24"/>
+          <w:szCs w:val="24"/>
+        </w:rPr>
+      </w:pPr>
+      <w:r>
+        <w:rPr>
+          <w:rFonts w:ascii="Arial" w:hAnsi="Arial" w:cs="Arial"/>
+          <w:sz w:val="24"/>
+          <w:szCs w:val="24"/>
         </w:rPr>
         <w:t>Implementación.</w:t>
       </w:r>
@@ -1043,21 +1318,16 @@
         <w:rPr>
           <w:rFonts w:ascii="Arial" w:hAnsi="Arial" w:cs="Arial"/>
           <w:sz w:val="24"/>
-        </w:rPr>
-      </w:pPr>
-      <w:r>
-        <w:rPr>
-          <w:rFonts w:ascii="Arial" w:hAnsi="Arial" w:cs="Arial"/>
-          <w:sz w:val="24"/>
-        </w:rPr>
-        <w:t>Iteración 1: Módulo de diagnóstico y seguimiento alimentario</w:t>
-      </w:r>
-      <w:r>
-        <w:rPr>
-          <w:rFonts w:ascii="Arial" w:hAnsi="Arial" w:cs="Arial"/>
-          <w:sz w:val="24"/>
-        </w:rPr>
-        <w:t>.</w:t>
+          <w:szCs w:val="24"/>
+        </w:rPr>
+      </w:pPr>
+      <w:r>
+        <w:rPr>
+          <w:rFonts w:ascii="Arial" w:hAnsi="Arial" w:cs="Arial"/>
+          <w:sz w:val="24"/>
+          <w:szCs w:val="24"/>
+        </w:rPr>
+        <w:t>Iteración 1: Módulo de diagnóstico y seguimiento alimentario.</w:t>
       </w:r>
     </w:p>
     <w:p>
@@ -1070,12 +1340,14 @@
         <w:rPr>
           <w:rFonts w:ascii="Arial" w:hAnsi="Arial" w:cs="Arial"/>
           <w:sz w:val="24"/>
-        </w:rPr>
-      </w:pPr>
-      <w:r>
-        <w:rPr>
-          <w:rFonts w:ascii="Arial" w:hAnsi="Arial" w:cs="Arial"/>
-          <w:sz w:val="24"/>
+          <w:szCs w:val="24"/>
+        </w:rPr>
+      </w:pPr>
+      <w:r>
+        <w:rPr>
+          <w:rFonts w:ascii="Arial" w:hAnsi="Arial" w:cs="Arial"/>
+          <w:sz w:val="24"/>
+          <w:szCs w:val="24"/>
         </w:rPr>
         <w:t xml:space="preserve">Se desarrollarán las iteraciones en base al siguiente modelo de caso de uso, en donde interactúan cinco componentes: </w:t>
       </w:r>
@@ -1093,12 +1365,14 @@
         <w:rPr>
           <w:rFonts w:ascii="Arial" w:hAnsi="Arial" w:cs="Arial"/>
           <w:sz w:val="24"/>
-        </w:rPr>
-      </w:pPr>
-      <w:r>
-        <w:rPr>
-          <w:rFonts w:ascii="Arial" w:hAnsi="Arial" w:cs="Arial"/>
-          <w:sz w:val="24"/>
+          <w:szCs w:val="24"/>
+        </w:rPr>
+      </w:pPr>
+      <w:r>
+        <w:rPr>
+          <w:rFonts w:ascii="Arial" w:hAnsi="Arial" w:cs="Arial"/>
+          <w:sz w:val="24"/>
+          <w:szCs w:val="24"/>
         </w:rPr>
         <w:t>H</w:t>
       </w:r>
@@ -1106,6 +1380,7 @@
         <w:rPr>
           <w:rFonts w:ascii="Arial" w:hAnsi="Arial" w:cs="Arial"/>
           <w:sz w:val="24"/>
+          <w:szCs w:val="24"/>
         </w:rPr>
         <w:t>istorial alimentario</w:t>
       </w:r>
@@ -1113,6 +1388,7 @@
         <w:rPr>
           <w:rFonts w:ascii="Arial" w:hAnsi="Arial" w:cs="Arial"/>
           <w:sz w:val="24"/>
+          <w:szCs w:val="24"/>
         </w:rPr>
         <w:t>.</w:t>
       </w:r>
@@ -1130,12 +1406,14 @@
         <w:rPr>
           <w:rFonts w:ascii="Arial" w:hAnsi="Arial" w:cs="Arial"/>
           <w:sz w:val="24"/>
-        </w:rPr>
-      </w:pPr>
-      <w:r>
-        <w:rPr>
-          <w:rFonts w:ascii="Arial" w:hAnsi="Arial" w:cs="Arial"/>
-          <w:sz w:val="24"/>
+          <w:szCs w:val="24"/>
+        </w:rPr>
+      </w:pPr>
+      <w:r>
+        <w:rPr>
+          <w:rFonts w:ascii="Arial" w:hAnsi="Arial" w:cs="Arial"/>
+          <w:sz w:val="24"/>
+          <w:szCs w:val="24"/>
         </w:rPr>
         <w:t>Antecedentes heredo-familiares.</w:t>
       </w:r>
@@ -1153,12 +1431,14 @@
         <w:rPr>
           <w:rFonts w:ascii="Arial" w:hAnsi="Arial" w:cs="Arial"/>
           <w:sz w:val="24"/>
-        </w:rPr>
-      </w:pPr>
-      <w:r>
-        <w:rPr>
-          <w:rFonts w:ascii="Arial" w:hAnsi="Arial" w:cs="Arial"/>
-          <w:sz w:val="24"/>
+          <w:szCs w:val="24"/>
+        </w:rPr>
+      </w:pPr>
+      <w:r>
+        <w:rPr>
+          <w:rFonts w:ascii="Arial" w:hAnsi="Arial" w:cs="Arial"/>
+          <w:sz w:val="24"/>
+          <w:szCs w:val="24"/>
         </w:rPr>
         <w:t>E</w:t>
       </w:r>
@@ -1166,6 +1446,7 @@
         <w:rPr>
           <w:rFonts w:ascii="Arial" w:hAnsi="Arial" w:cs="Arial"/>
           <w:sz w:val="24"/>
+          <w:szCs w:val="24"/>
         </w:rPr>
         <w:t>ncues</w:t>
       </w:r>
@@ -1173,6 +1454,7 @@
         <w:rPr>
           <w:rFonts w:ascii="Arial" w:hAnsi="Arial" w:cs="Arial"/>
           <w:sz w:val="24"/>
+          <w:szCs w:val="24"/>
         </w:rPr>
         <w:t>ta</w:t>
       </w:r>
@@ -1180,6 +1462,7 @@
         <w:rPr>
           <w:rFonts w:ascii="Arial" w:hAnsi="Arial" w:cs="Arial"/>
           <w:sz w:val="24"/>
+          <w:szCs w:val="24"/>
         </w:rPr>
         <w:t>s</w:t>
       </w:r>
@@ -1187,6 +1470,7 @@
         <w:rPr>
           <w:rFonts w:ascii="Arial" w:hAnsi="Arial" w:cs="Arial"/>
           <w:sz w:val="24"/>
+          <w:szCs w:val="24"/>
         </w:rPr>
         <w:t xml:space="preserve"> sobre hábitos alimenticios.</w:t>
       </w:r>
@@ -1204,12 +1488,14 @@
         <w:rPr>
           <w:rFonts w:ascii="Arial" w:hAnsi="Arial" w:cs="Arial"/>
           <w:sz w:val="24"/>
-        </w:rPr>
-      </w:pPr>
-      <w:r>
-        <w:rPr>
-          <w:rFonts w:ascii="Arial" w:hAnsi="Arial" w:cs="Arial"/>
-          <w:sz w:val="24"/>
+          <w:szCs w:val="24"/>
+        </w:rPr>
+      </w:pPr>
+      <w:r>
+        <w:rPr>
+          <w:rFonts w:ascii="Arial" w:hAnsi="Arial" w:cs="Arial"/>
+          <w:sz w:val="24"/>
+          <w:szCs w:val="24"/>
         </w:rPr>
         <w:t>T</w:t>
       </w:r>
@@ -1217,8 +1503,17 @@
         <w:rPr>
           <w:rFonts w:ascii="Arial" w:hAnsi="Arial" w:cs="Arial"/>
           <w:sz w:val="24"/>
+          <w:szCs w:val="24"/>
         </w:rPr>
         <w:t>oma de medidas antropométricas</w:t>
+      </w:r>
+      <w:r>
+        <w:rPr>
+          <w:rFonts w:ascii="Arial" w:hAnsi="Arial" w:cs="Arial"/>
+          <w:sz w:val="24"/>
+          <w:szCs w:val="24"/>
+        </w:rPr>
+        <w:t>.</w:t>
       </w:r>
     </w:p>
     <w:p>
@@ -1234,12 +1529,14 @@
         <w:rPr>
           <w:rFonts w:ascii="Arial" w:hAnsi="Arial" w:cs="Arial"/>
           <w:sz w:val="24"/>
-        </w:rPr>
-      </w:pPr>
-      <w:r>
-        <w:rPr>
-          <w:rFonts w:ascii="Arial" w:hAnsi="Arial" w:cs="Arial"/>
-          <w:sz w:val="24"/>
+          <w:szCs w:val="24"/>
+        </w:rPr>
+      </w:pPr>
+      <w:r>
+        <w:rPr>
+          <w:rFonts w:ascii="Arial" w:hAnsi="Arial" w:cs="Arial"/>
+          <w:sz w:val="24"/>
+          <w:szCs w:val="24"/>
         </w:rPr>
         <w:t>A</w:t>
       </w:r>
@@ -1247,6 +1544,7 @@
         <w:rPr>
           <w:rFonts w:ascii="Arial" w:hAnsi="Arial" w:cs="Arial"/>
           <w:sz w:val="24"/>
+          <w:szCs w:val="24"/>
         </w:rPr>
         <w:t>signación de un plan alimenticio.</w:t>
       </w:r>
@@ -1261,14 +1559,15 @@
         <w:rPr>
           <w:rFonts w:ascii="Arial" w:hAnsi="Arial" w:cs="Arial"/>
           <w:sz w:val="24"/>
-        </w:rPr>
-      </w:pPr>
-      <w:r>
-        <w:rPr>
-          <w:rFonts w:ascii="Arial" w:hAnsi="Arial" w:cs="Arial"/>
-          <w:sz w:val="24"/>
-        </w:rPr>
-        <w:lastRenderedPageBreak/>
+          <w:szCs w:val="24"/>
+        </w:rPr>
+      </w:pPr>
+      <w:r>
+        <w:rPr>
+          <w:rFonts w:ascii="Arial" w:hAnsi="Arial" w:cs="Arial"/>
+          <w:sz w:val="24"/>
+          <w:szCs w:val="24"/>
+        </w:rPr>
         <w:t>En la asignación del plan alimenticio utilizan cuatro herramientas:</w:t>
       </w:r>
     </w:p>
@@ -1285,12 +1584,14 @@
         <w:rPr>
           <w:rFonts w:ascii="Arial" w:hAnsi="Arial" w:cs="Arial"/>
           <w:sz w:val="24"/>
-        </w:rPr>
-      </w:pPr>
-      <w:r>
-        <w:rPr>
-          <w:rFonts w:ascii="Arial" w:hAnsi="Arial" w:cs="Arial"/>
-          <w:sz w:val="24"/>
+          <w:szCs w:val="24"/>
+        </w:rPr>
+      </w:pPr>
+      <w:r>
+        <w:rPr>
+          <w:rFonts w:ascii="Arial" w:hAnsi="Arial" w:cs="Arial"/>
+          <w:sz w:val="24"/>
+          <w:szCs w:val="24"/>
         </w:rPr>
         <w:t>Esquema del plato del buen comer.</w:t>
       </w:r>
@@ -1308,12 +1609,14 @@
         <w:rPr>
           <w:rFonts w:ascii="Arial" w:hAnsi="Arial" w:cs="Arial"/>
           <w:sz w:val="24"/>
-        </w:rPr>
-      </w:pPr>
-      <w:r>
-        <w:rPr>
-          <w:rFonts w:ascii="Arial" w:hAnsi="Arial" w:cs="Arial"/>
-          <w:sz w:val="24"/>
+          <w:szCs w:val="24"/>
+        </w:rPr>
+      </w:pPr>
+      <w:r>
+        <w:rPr>
+          <w:rFonts w:ascii="Arial" w:hAnsi="Arial" w:cs="Arial"/>
+          <w:sz w:val="24"/>
+          <w:szCs w:val="24"/>
         </w:rPr>
         <w:t>Esquema de la jarra del bien beber.</w:t>
       </w:r>
@@ -1331,12 +1634,14 @@
         <w:rPr>
           <w:rFonts w:ascii="Arial" w:hAnsi="Arial" w:cs="Arial"/>
           <w:sz w:val="24"/>
-        </w:rPr>
-      </w:pPr>
-      <w:r>
-        <w:rPr>
-          <w:rFonts w:ascii="Arial" w:hAnsi="Arial" w:cs="Arial"/>
-          <w:sz w:val="24"/>
+          <w:szCs w:val="24"/>
+        </w:rPr>
+      </w:pPr>
+      <w:r>
+        <w:rPr>
+          <w:rFonts w:ascii="Arial" w:hAnsi="Arial" w:cs="Arial"/>
+          <w:sz w:val="24"/>
+          <w:szCs w:val="24"/>
         </w:rPr>
         <w:t>Calculadora de cálculos dietéticos.</w:t>
       </w:r>
@@ -1354,12 +1659,14 @@
         <w:rPr>
           <w:rFonts w:ascii="Arial" w:hAnsi="Arial" w:cs="Arial"/>
           <w:sz w:val="24"/>
-        </w:rPr>
-      </w:pPr>
-      <w:r>
-        <w:rPr>
-          <w:rFonts w:ascii="Arial" w:hAnsi="Arial" w:cs="Arial"/>
-          <w:sz w:val="24"/>
+          <w:szCs w:val="24"/>
+        </w:rPr>
+      </w:pPr>
+      <w:r>
+        <w:rPr>
+          <w:rFonts w:ascii="Arial" w:hAnsi="Arial" w:cs="Arial"/>
+          <w:sz w:val="24"/>
+          <w:szCs w:val="24"/>
         </w:rPr>
         <w:t>Tabla de equivalencia de alimentos.</w:t>
       </w:r>
@@ -1374,11 +1681,15 @@
         <w:rPr>
           <w:rFonts w:ascii="Arial" w:hAnsi="Arial" w:cs="Arial"/>
           <w:sz w:val="24"/>
-        </w:rPr>
-      </w:pPr>
-      <w:r>
-        <w:rPr>
+          <w:szCs w:val="24"/>
+        </w:rPr>
+      </w:pPr>
+      <w:r>
+        <w:rPr>
+          <w:rFonts w:ascii="Arial" w:hAnsi="Arial" w:cs="Arial"/>
           <w:noProof/>
+          <w:sz w:val="24"/>
+          <w:szCs w:val="24"/>
           <w:lang w:eastAsia="es-MX"/>
         </w:rPr>
         <w:drawing>
@@ -1438,13 +1749,16 @@
         <w:rPr>
           <w:rFonts w:ascii="Arial" w:hAnsi="Arial" w:cs="Arial"/>
           <w:sz w:val="24"/>
-        </w:rPr>
-      </w:pPr>
-      <w:r>
-        <w:rPr>
-          <w:rFonts w:ascii="Arial" w:hAnsi="Arial" w:cs="Arial"/>
-          <w:sz w:val="24"/>
-        </w:rPr>
+          <w:szCs w:val="24"/>
+        </w:rPr>
+      </w:pPr>
+      <w:r>
+        <w:rPr>
+          <w:rFonts w:ascii="Arial" w:hAnsi="Arial" w:cs="Arial"/>
+          <w:sz w:val="24"/>
+          <w:szCs w:val="24"/>
+        </w:rPr>
+        <w:lastRenderedPageBreak/>
         <w:t>Requisitos</w:t>
       </w:r>
     </w:p>
@@ -1461,12 +1775,14 @@
         <w:rPr>
           <w:rFonts w:ascii="Arial" w:hAnsi="Arial" w:cs="Arial"/>
           <w:sz w:val="24"/>
-        </w:rPr>
-      </w:pPr>
-      <w:r>
-        <w:rPr>
-          <w:rFonts w:ascii="Arial" w:hAnsi="Arial" w:cs="Arial"/>
-          <w:sz w:val="24"/>
+          <w:szCs w:val="24"/>
+        </w:rPr>
+      </w:pPr>
+      <w:r>
+        <w:rPr>
+          <w:rFonts w:ascii="Arial" w:hAnsi="Arial" w:cs="Arial"/>
+          <w:sz w:val="24"/>
+          <w:szCs w:val="24"/>
         </w:rPr>
         <w:t>Interfaces de usuario fáciles de utilizar: sin datos redundantes o innecesarios.</w:t>
       </w:r>
@@ -1484,12 +1800,14 @@
         <w:rPr>
           <w:rFonts w:ascii="Arial" w:hAnsi="Arial" w:cs="Arial"/>
           <w:sz w:val="24"/>
-        </w:rPr>
-      </w:pPr>
-      <w:r>
-        <w:rPr>
-          <w:rFonts w:ascii="Arial" w:hAnsi="Arial" w:cs="Arial"/>
-          <w:sz w:val="24"/>
+          <w:szCs w:val="24"/>
+        </w:rPr>
+      </w:pPr>
+      <w:r>
+        <w:rPr>
+          <w:rFonts w:ascii="Arial" w:hAnsi="Arial" w:cs="Arial"/>
+          <w:sz w:val="24"/>
+          <w:szCs w:val="24"/>
         </w:rPr>
         <w:t>Interfaces de usuario atractivas: colores correctos, formas, tipografías.</w:t>
       </w:r>
@@ -1507,12 +1825,14 @@
         <w:rPr>
           <w:rFonts w:ascii="Arial" w:hAnsi="Arial" w:cs="Arial"/>
           <w:sz w:val="24"/>
-        </w:rPr>
-      </w:pPr>
-      <w:r>
-        <w:rPr>
-          <w:rFonts w:ascii="Arial" w:hAnsi="Arial" w:cs="Arial"/>
-          <w:sz w:val="24"/>
+          <w:szCs w:val="24"/>
+        </w:rPr>
+      </w:pPr>
+      <w:r>
+        <w:rPr>
+          <w:rFonts w:ascii="Arial" w:hAnsi="Arial" w:cs="Arial"/>
+          <w:sz w:val="24"/>
+          <w:szCs w:val="24"/>
         </w:rPr>
         <w:t>Calculadora con fórmulas confiables.</w:t>
       </w:r>
@@ -1530,12 +1850,14 @@
         <w:rPr>
           <w:rFonts w:ascii="Arial" w:hAnsi="Arial" w:cs="Arial"/>
           <w:sz w:val="24"/>
-        </w:rPr>
-      </w:pPr>
-      <w:r>
-        <w:rPr>
-          <w:rFonts w:ascii="Arial" w:hAnsi="Arial" w:cs="Arial"/>
-          <w:sz w:val="24"/>
+          <w:szCs w:val="24"/>
+        </w:rPr>
+      </w:pPr>
+      <w:r>
+        <w:rPr>
+          <w:rFonts w:ascii="Arial" w:hAnsi="Arial" w:cs="Arial"/>
+          <w:sz w:val="24"/>
+          <w:szCs w:val="24"/>
         </w:rPr>
         <w:t>Tabla de equivalencia acorde al sistema de equivalentes mexicanos.</w:t>
       </w:r>
@@ -1553,12 +1875,14 @@
         <w:rPr>
           <w:rFonts w:ascii="Arial" w:hAnsi="Arial" w:cs="Arial"/>
           <w:sz w:val="24"/>
-        </w:rPr>
-      </w:pPr>
-      <w:r>
-        <w:rPr>
-          <w:rFonts w:ascii="Arial" w:hAnsi="Arial" w:cs="Arial"/>
-          <w:sz w:val="24"/>
+          <w:szCs w:val="24"/>
+        </w:rPr>
+      </w:pPr>
+      <w:r>
+        <w:rPr>
+          <w:rFonts w:ascii="Arial" w:hAnsi="Arial" w:cs="Arial"/>
+          <w:sz w:val="24"/>
+          <w:szCs w:val="24"/>
         </w:rPr>
         <w:t>Análisis</w:t>
       </w:r>
@@ -1566,6 +1890,7 @@
         <w:rPr>
           <w:rFonts w:ascii="Arial" w:hAnsi="Arial" w:cs="Arial"/>
           <w:sz w:val="24"/>
+          <w:szCs w:val="24"/>
         </w:rPr>
         <w:t>.</w:t>
       </w:r>
@@ -1580,14 +1905,15 @@
         <w:rPr>
           <w:rFonts w:ascii="Arial" w:hAnsi="Arial" w:cs="Arial"/>
           <w:sz w:val="24"/>
-        </w:rPr>
-      </w:pPr>
-      <w:r>
-        <w:rPr>
-          <w:rFonts w:ascii="Arial" w:hAnsi="Arial" w:cs="Arial"/>
-          <w:sz w:val="24"/>
-        </w:rPr>
-        <w:lastRenderedPageBreak/>
+          <w:szCs w:val="24"/>
+        </w:rPr>
+      </w:pPr>
+      <w:r>
+        <w:rPr>
+          <w:rFonts w:ascii="Arial" w:hAnsi="Arial" w:cs="Arial"/>
+          <w:sz w:val="24"/>
+          <w:szCs w:val="24"/>
+        </w:rPr>
         <w:t>En lo que corresponde a la captura de datos del paciente (componentes del 1 al 4) y el uso de esquemas (herramientas 1 y 2 del componente número 5) se requieren interfaces de usuario fáciles de utilizar, intuitivas, atractivas y un diseño responsivo para que la aplicación se adapte a múltiples dispositivos.</w:t>
       </w:r>
     </w:p>
@@ -1601,12 +1927,14 @@
         <w:rPr>
           <w:rFonts w:ascii="Arial" w:hAnsi="Arial" w:cs="Arial"/>
           <w:sz w:val="24"/>
-        </w:rPr>
-      </w:pPr>
-      <w:r>
-        <w:rPr>
-          <w:rFonts w:ascii="Arial" w:hAnsi="Arial" w:cs="Arial"/>
-          <w:sz w:val="24"/>
+          <w:szCs w:val="24"/>
+        </w:rPr>
+      </w:pPr>
+      <w:r>
+        <w:rPr>
+          <w:rFonts w:ascii="Arial" w:hAnsi="Arial" w:cs="Arial"/>
+          <w:sz w:val="24"/>
+          <w:szCs w:val="24"/>
         </w:rPr>
         <w:t>El componente para asignación de plan alimenticio requiere una herramienta para cálculos dietéticos, esta debe ser confiable en cuanto a las fórmulas de sus cálculos. También se requiere una tabla de equivalencia de alimentos; dicha tabla debe basarse en el Si</w:t>
       </w:r>
@@ -1614,6 +1942,7 @@
         <w:rPr>
           <w:rFonts w:ascii="Arial" w:hAnsi="Arial" w:cs="Arial"/>
           <w:sz w:val="24"/>
+          <w:szCs w:val="24"/>
         </w:rPr>
         <w:t>stema de Equivalentes Mexicanos y debe ser útil para la rápida consulta de la información de los alimentos.</w:t>
       </w:r>
@@ -1631,12 +1960,14 @@
         <w:rPr>
           <w:rFonts w:ascii="Arial" w:hAnsi="Arial" w:cs="Arial"/>
           <w:sz w:val="24"/>
-        </w:rPr>
-      </w:pPr>
-      <w:r>
-        <w:rPr>
-          <w:rFonts w:ascii="Arial" w:hAnsi="Arial" w:cs="Arial"/>
-          <w:sz w:val="24"/>
+          <w:szCs w:val="24"/>
+        </w:rPr>
+      </w:pPr>
+      <w:r>
+        <w:rPr>
+          <w:rFonts w:ascii="Arial" w:hAnsi="Arial" w:cs="Arial"/>
+          <w:sz w:val="24"/>
+          <w:szCs w:val="24"/>
         </w:rPr>
         <w:t>Diseño</w:t>
       </w:r>
@@ -1644,6 +1975,7 @@
         <w:rPr>
           <w:rFonts w:ascii="Arial" w:hAnsi="Arial" w:cs="Arial"/>
           <w:sz w:val="24"/>
+          <w:szCs w:val="24"/>
         </w:rPr>
         <w:t>.</w:t>
       </w:r>
@@ -1661,12 +1993,14 @@
         <w:rPr>
           <w:rFonts w:ascii="Arial" w:hAnsi="Arial" w:cs="Arial"/>
           <w:sz w:val="24"/>
-        </w:rPr>
-      </w:pPr>
-      <w:r>
-        <w:rPr>
-          <w:rFonts w:ascii="Arial" w:hAnsi="Arial" w:cs="Arial"/>
-          <w:sz w:val="24"/>
+          <w:szCs w:val="24"/>
+        </w:rPr>
+      </w:pPr>
+      <w:r>
+        <w:rPr>
+          <w:rFonts w:ascii="Arial" w:hAnsi="Arial" w:cs="Arial"/>
+          <w:sz w:val="24"/>
+          <w:szCs w:val="24"/>
         </w:rPr>
         <w:t>Diseño de interfaces de usuarios.</w:t>
       </w:r>
@@ -1684,12 +2018,14 @@
         <w:rPr>
           <w:rFonts w:ascii="Arial" w:hAnsi="Arial" w:cs="Arial"/>
           <w:sz w:val="24"/>
-        </w:rPr>
-      </w:pPr>
-      <w:r>
-        <w:rPr>
-          <w:rFonts w:ascii="Arial" w:hAnsi="Arial" w:cs="Arial"/>
-          <w:sz w:val="24"/>
+          <w:szCs w:val="24"/>
+        </w:rPr>
+      </w:pPr>
+      <w:r>
+        <w:rPr>
+          <w:rFonts w:ascii="Arial" w:hAnsi="Arial" w:cs="Arial"/>
+          <w:sz w:val="24"/>
+          <w:szCs w:val="24"/>
         </w:rPr>
         <w:t>Diseño de base de datos.</w:t>
       </w:r>
@@ -1707,12 +2043,14 @@
         <w:rPr>
           <w:rFonts w:ascii="Arial" w:hAnsi="Arial" w:cs="Arial"/>
           <w:sz w:val="24"/>
-        </w:rPr>
-      </w:pPr>
-      <w:r>
-        <w:rPr>
-          <w:rFonts w:ascii="Arial" w:hAnsi="Arial" w:cs="Arial"/>
-          <w:sz w:val="24"/>
+          <w:szCs w:val="24"/>
+        </w:rPr>
+      </w:pPr>
+      <w:r>
+        <w:rPr>
+          <w:rFonts w:ascii="Arial" w:hAnsi="Arial" w:cs="Arial"/>
+          <w:sz w:val="24"/>
+          <w:szCs w:val="24"/>
         </w:rPr>
         <w:t>Modelado de la interacción de las clases y objetos.</w:t>
       </w:r>
@@ -1730,19 +2068,23 @@
         <w:rPr>
           <w:rFonts w:ascii="Arial" w:hAnsi="Arial" w:cs="Arial"/>
           <w:sz w:val="24"/>
-        </w:rPr>
-      </w:pPr>
-      <w:r>
-        <w:rPr>
-          <w:rFonts w:ascii="Arial" w:hAnsi="Arial" w:cs="Arial"/>
-          <w:sz w:val="24"/>
-        </w:rPr>
+          <w:szCs w:val="24"/>
+        </w:rPr>
+      </w:pPr>
+      <w:r>
+        <w:rPr>
+          <w:rFonts w:ascii="Arial" w:hAnsi="Arial" w:cs="Arial"/>
+          <w:sz w:val="24"/>
+          <w:szCs w:val="24"/>
+        </w:rPr>
+        <w:lastRenderedPageBreak/>
         <w:t>Implementación</w:t>
       </w:r>
       <w:r>
         <w:rPr>
           <w:rFonts w:ascii="Arial" w:hAnsi="Arial" w:cs="Arial"/>
           <w:sz w:val="24"/>
+          <w:szCs w:val="24"/>
         </w:rPr>
         <w:t>.</w:t>
       </w:r>
@@ -1757,12 +2099,14 @@
         <w:rPr>
           <w:rFonts w:ascii="Arial" w:hAnsi="Arial" w:cs="Arial"/>
           <w:sz w:val="24"/>
-        </w:rPr>
-      </w:pPr>
-      <w:r>
-        <w:rPr>
-          <w:rFonts w:ascii="Arial" w:hAnsi="Arial" w:cs="Arial"/>
-          <w:sz w:val="24"/>
+          <w:szCs w:val="24"/>
+        </w:rPr>
+      </w:pPr>
+      <w:r>
+        <w:rPr>
+          <w:rFonts w:ascii="Arial" w:hAnsi="Arial" w:cs="Arial"/>
+          <w:sz w:val="24"/>
+          <w:szCs w:val="24"/>
         </w:rPr>
         <w:t>Implementación de…:</w:t>
       </w:r>
@@ -1780,12 +2124,14 @@
         <w:rPr>
           <w:rFonts w:ascii="Arial" w:hAnsi="Arial" w:cs="Arial"/>
           <w:sz w:val="24"/>
-        </w:rPr>
-      </w:pPr>
-      <w:r>
-        <w:rPr>
-          <w:rFonts w:ascii="Arial" w:hAnsi="Arial" w:cs="Arial"/>
-          <w:sz w:val="24"/>
+          <w:szCs w:val="24"/>
+        </w:rPr>
+      </w:pPr>
+      <w:r>
+        <w:rPr>
+          <w:rFonts w:ascii="Arial" w:hAnsi="Arial" w:cs="Arial"/>
+          <w:sz w:val="24"/>
+          <w:szCs w:val="24"/>
         </w:rPr>
         <w:t xml:space="preserve">Las interfaces en conjunto con la base de datos </w:t>
       </w:r>
@@ -1793,6 +2139,7 @@
         <w:rPr>
           <w:rFonts w:ascii="Arial" w:hAnsi="Arial" w:cs="Arial"/>
           <w:sz w:val="24"/>
+          <w:szCs w:val="24"/>
         </w:rPr>
         <w:t>para captura de datos del paciente: historial alimentario, antecedentes heredo-familiares, toma de medidas antropométricas.</w:t>
       </w:r>
@@ -1810,12 +2157,14 @@
         <w:rPr>
           <w:rFonts w:ascii="Arial" w:hAnsi="Arial" w:cs="Arial"/>
           <w:sz w:val="24"/>
-        </w:rPr>
-      </w:pPr>
-      <w:r>
-        <w:rPr>
-          <w:rFonts w:ascii="Arial" w:hAnsi="Arial" w:cs="Arial"/>
-          <w:sz w:val="24"/>
+          <w:szCs w:val="24"/>
+        </w:rPr>
+      </w:pPr>
+      <w:r>
+        <w:rPr>
+          <w:rFonts w:ascii="Arial" w:hAnsi="Arial" w:cs="Arial"/>
+          <w:sz w:val="24"/>
+          <w:szCs w:val="24"/>
         </w:rPr>
         <w:t>Las interfaces y la base de datos para el almacenamiento y aplicación de encuestas sobre hábitos alimenticios.</w:t>
       </w:r>
@@ -1833,12 +2182,14 @@
         <w:rPr>
           <w:rFonts w:ascii="Arial" w:hAnsi="Arial" w:cs="Arial"/>
           <w:sz w:val="24"/>
-        </w:rPr>
-      </w:pPr>
-      <w:r>
-        <w:rPr>
-          <w:rFonts w:ascii="Arial" w:hAnsi="Arial" w:cs="Arial"/>
-          <w:sz w:val="24"/>
+          <w:szCs w:val="24"/>
+        </w:rPr>
+      </w:pPr>
+      <w:r>
+        <w:rPr>
+          <w:rFonts w:ascii="Arial" w:hAnsi="Arial" w:cs="Arial"/>
+          <w:sz w:val="24"/>
+          <w:szCs w:val="24"/>
         </w:rPr>
         <w:t>La calculadora para cálculos dietéticos.</w:t>
       </w:r>
@@ -1856,14 +2207,15 @@
         <w:rPr>
           <w:rFonts w:ascii="Arial" w:hAnsi="Arial" w:cs="Arial"/>
           <w:sz w:val="24"/>
-        </w:rPr>
-      </w:pPr>
-      <w:r>
-        <w:rPr>
-          <w:rFonts w:ascii="Arial" w:hAnsi="Arial" w:cs="Arial"/>
-          <w:sz w:val="24"/>
-        </w:rPr>
-        <w:lastRenderedPageBreak/>
+          <w:szCs w:val="24"/>
+        </w:rPr>
+      </w:pPr>
+      <w:r>
+        <w:rPr>
+          <w:rFonts w:ascii="Arial" w:hAnsi="Arial" w:cs="Arial"/>
+          <w:sz w:val="24"/>
+          <w:szCs w:val="24"/>
+        </w:rPr>
         <w:t xml:space="preserve">La tabla de sistema equivalencias basado en el Sistema de equivalentes mexicanos. </w:t>
       </w:r>
     </w:p>
@@ -1880,12 +2232,14 @@
         <w:rPr>
           <w:rFonts w:ascii="Arial" w:hAnsi="Arial" w:cs="Arial"/>
           <w:sz w:val="24"/>
-        </w:rPr>
-      </w:pPr>
-      <w:r>
-        <w:rPr>
-          <w:rFonts w:ascii="Arial" w:hAnsi="Arial" w:cs="Arial"/>
-          <w:sz w:val="24"/>
+          <w:szCs w:val="24"/>
+        </w:rPr>
+      </w:pPr>
+      <w:r>
+        <w:rPr>
+          <w:rFonts w:ascii="Arial" w:hAnsi="Arial" w:cs="Arial"/>
+          <w:sz w:val="24"/>
+          <w:szCs w:val="24"/>
         </w:rPr>
         <w:t>Prueba e integración</w:t>
       </w:r>
@@ -1893,6 +2247,7 @@
         <w:rPr>
           <w:rFonts w:ascii="Arial" w:hAnsi="Arial" w:cs="Arial"/>
           <w:sz w:val="24"/>
+          <w:szCs w:val="24"/>
         </w:rPr>
         <w:t>.</w:t>
       </w:r>
@@ -1907,12 +2262,14 @@
         <w:rPr>
           <w:rFonts w:ascii="Arial" w:hAnsi="Arial" w:cs="Arial"/>
           <w:sz w:val="24"/>
-        </w:rPr>
-      </w:pPr>
-      <w:r>
-        <w:rPr>
-          <w:rFonts w:ascii="Arial" w:hAnsi="Arial" w:cs="Arial"/>
-          <w:sz w:val="24"/>
+          <w:szCs w:val="24"/>
+        </w:rPr>
+      </w:pPr>
+      <w:r>
+        <w:rPr>
+          <w:rFonts w:ascii="Arial" w:hAnsi="Arial" w:cs="Arial"/>
+          <w:sz w:val="24"/>
+          <w:szCs w:val="24"/>
         </w:rPr>
         <w:t>Se realizan pruebas sobre el correcto almacenamiento de los datos del paciente, así como de las encuestas que se le hayan aplicado y la posterior consulta de estos.</w:t>
       </w:r>
@@ -1927,12 +2284,14 @@
         <w:rPr>
           <w:rFonts w:ascii="Arial" w:hAnsi="Arial" w:cs="Arial"/>
           <w:sz w:val="24"/>
-        </w:rPr>
-      </w:pPr>
-      <w:r>
-        <w:rPr>
-          <w:rFonts w:ascii="Arial" w:hAnsi="Arial" w:cs="Arial"/>
-          <w:sz w:val="24"/>
+          <w:szCs w:val="24"/>
+        </w:rPr>
+      </w:pPr>
+      <w:r>
+        <w:rPr>
+          <w:rFonts w:ascii="Arial" w:hAnsi="Arial" w:cs="Arial"/>
+          <w:sz w:val="24"/>
+          <w:szCs w:val="24"/>
         </w:rPr>
         <w:t>S</w:t>
       </w:r>
@@ -1940,13 +2299,31 @@
         <w:rPr>
           <w:rFonts w:ascii="Arial" w:hAnsi="Arial" w:cs="Arial"/>
           <w:sz w:val="24"/>
-        </w:rPr>
-        <w:t>e verifica la autenticidad de los cálculo</w:t>
-      </w:r>
-      <w:r>
-        <w:rPr>
-          <w:rFonts w:ascii="Arial" w:hAnsi="Arial" w:cs="Arial"/>
-          <w:sz w:val="24"/>
+          <w:szCs w:val="24"/>
+        </w:rPr>
+        <w:t xml:space="preserve">e verifica la </w:t>
+      </w:r>
+      <w:r>
+        <w:rPr>
+          <w:rFonts w:ascii="Arial" w:hAnsi="Arial" w:cs="Arial"/>
+          <w:sz w:val="24"/>
+          <w:szCs w:val="24"/>
+        </w:rPr>
+        <w:t>fiabilidad</w:t>
+      </w:r>
+      <w:r>
+        <w:rPr>
+          <w:rFonts w:ascii="Arial" w:hAnsi="Arial" w:cs="Arial"/>
+          <w:sz w:val="24"/>
+          <w:szCs w:val="24"/>
+        </w:rPr>
+        <w:t xml:space="preserve"> de los cálculo</w:t>
+      </w:r>
+      <w:r>
+        <w:rPr>
+          <w:rFonts w:ascii="Arial" w:hAnsi="Arial" w:cs="Arial"/>
+          <w:sz w:val="24"/>
+          <w:szCs w:val="24"/>
         </w:rPr>
         <w:t>s realizados por la herramienta, así como también de la tabla de equivalencias.</w:t>
       </w:r>
@@ -1964,28 +2341,24 @@
         <w:rPr>
           <w:rFonts w:ascii="Arial" w:hAnsi="Arial" w:cs="Arial"/>
           <w:sz w:val="24"/>
-        </w:rPr>
-      </w:pPr>
-      <w:r>
-        <w:rPr>
-          <w:rFonts w:ascii="Arial" w:hAnsi="Arial" w:cs="Arial"/>
-          <w:sz w:val="24"/>
-        </w:rPr>
-        <w:t>Iteración 2</w:t>
-      </w:r>
-      <w:r>
-        <w:rPr>
-          <w:rFonts w:ascii="Arial" w:hAnsi="Arial" w:cs="Arial"/>
-          <w:sz w:val="24"/>
-        </w:rPr>
-        <w:t xml:space="preserve">: Módulo </w:t>
-      </w:r>
-      <w:r>
-        <w:rPr>
-          <w:rFonts w:ascii="Arial" w:hAnsi="Arial" w:cs="Arial"/>
-          <w:sz w:val="24"/>
-        </w:rPr>
-        <w:t>para pacientes</w:t>
+          <w:szCs w:val="24"/>
+        </w:rPr>
+      </w:pPr>
+      <w:r>
+        <w:rPr>
+          <w:rFonts w:ascii="Arial" w:hAnsi="Arial" w:cs="Arial"/>
+          <w:sz w:val="24"/>
+          <w:szCs w:val="24"/>
+        </w:rPr>
+        <w:t>Iteración 2: Módulo para pacientes</w:t>
+      </w:r>
+      <w:r>
+        <w:rPr>
+          <w:rFonts w:ascii="Arial" w:hAnsi="Arial" w:cs="Arial"/>
+          <w:sz w:val="24"/>
+          <w:szCs w:val="24"/>
+        </w:rPr>
+        <w:t>.</w:t>
       </w:r>
     </w:p>
     <w:p>
@@ -1998,28 +2371,16 @@
         <w:rPr>
           <w:rFonts w:ascii="Arial" w:hAnsi="Arial" w:cs="Arial"/>
           <w:sz w:val="24"/>
-        </w:rPr>
-      </w:pPr>
-      <w:r>
-        <w:rPr>
-          <w:rFonts w:ascii="Arial" w:hAnsi="Arial" w:cs="Arial"/>
-          <w:sz w:val="24"/>
-        </w:rPr>
-        <w:t xml:space="preserve">Se desarrollarán las iteraciones en base al siguiente modelo de caso de uso, en donde interactúan </w:t>
-      </w:r>
-      <w:r>
-        <w:rPr>
-          <w:rFonts w:ascii="Arial" w:hAnsi="Arial" w:cs="Arial"/>
-          <w:sz w:val="24"/>
-        </w:rPr>
-        <w:t>tres</w:t>
-      </w:r>
-      <w:r>
-        <w:rPr>
-          <w:rFonts w:ascii="Arial" w:hAnsi="Arial" w:cs="Arial"/>
-          <w:sz w:val="24"/>
-        </w:rPr>
-        <w:t xml:space="preserve"> componentes: </w:t>
+          <w:szCs w:val="24"/>
+        </w:rPr>
+      </w:pPr>
+      <w:r>
+        <w:rPr>
+          <w:rFonts w:ascii="Arial" w:hAnsi="Arial" w:cs="Arial"/>
+          <w:sz w:val="24"/>
+          <w:szCs w:val="24"/>
+        </w:rPr>
+        <w:t xml:space="preserve">Se desarrollarán las iteraciones en base al siguiente modelo de caso de uso, en donde interactúan tres componentes: </w:t>
       </w:r>
     </w:p>
     <w:p>
@@ -2035,12 +2396,14 @@
         <w:rPr>
           <w:rFonts w:ascii="Arial" w:hAnsi="Arial" w:cs="Arial"/>
           <w:sz w:val="24"/>
-        </w:rPr>
-      </w:pPr>
-      <w:r>
-        <w:rPr>
-          <w:rFonts w:ascii="Arial" w:hAnsi="Arial" w:cs="Arial"/>
-          <w:sz w:val="24"/>
+          <w:szCs w:val="24"/>
+        </w:rPr>
+      </w:pPr>
+      <w:r>
+        <w:rPr>
+          <w:rFonts w:ascii="Arial" w:hAnsi="Arial" w:cs="Arial"/>
+          <w:sz w:val="24"/>
+          <w:szCs w:val="24"/>
         </w:rPr>
         <w:t>Agenda de citas</w:t>
       </w:r>
@@ -2058,12 +2421,14 @@
         <w:rPr>
           <w:rFonts w:ascii="Arial" w:hAnsi="Arial" w:cs="Arial"/>
           <w:sz w:val="24"/>
-        </w:rPr>
-      </w:pPr>
-      <w:r>
-        <w:rPr>
-          <w:rFonts w:ascii="Arial" w:hAnsi="Arial" w:cs="Arial"/>
-          <w:sz w:val="24"/>
+          <w:szCs w:val="24"/>
+        </w:rPr>
+      </w:pPr>
+      <w:r>
+        <w:rPr>
+          <w:rFonts w:ascii="Arial" w:hAnsi="Arial" w:cs="Arial"/>
+          <w:sz w:val="24"/>
+          <w:szCs w:val="24"/>
         </w:rPr>
         <w:t>Cambio de nutriólogo</w:t>
       </w:r>
@@ -2081,34 +2446,44 @@
         <w:rPr>
           <w:rFonts w:ascii="Arial" w:hAnsi="Arial" w:cs="Arial"/>
           <w:sz w:val="24"/>
-        </w:rPr>
-      </w:pPr>
-      <w:r>
-        <w:rPr>
-          <w:rFonts w:ascii="Arial" w:hAnsi="Arial" w:cs="Arial"/>
-          <w:sz w:val="24"/>
+          <w:szCs w:val="24"/>
+        </w:rPr>
+      </w:pPr>
+      <w:r>
+        <w:rPr>
+          <w:rFonts w:ascii="Arial" w:hAnsi="Arial" w:cs="Arial"/>
+          <w:sz w:val="24"/>
+          <w:szCs w:val="24"/>
         </w:rPr>
         <w:t>Historial clínico</w:t>
       </w:r>
     </w:p>
     <w:p>
       <w:pPr>
-        <w:spacing w:before="120" w:after="120" w:line="360" w:lineRule="auto"/>
-        <w:jc w:val="both"/>
-        <w:rPr>
-          <w:rFonts w:ascii="Arial" w:hAnsi="Arial" w:cs="Arial"/>
-          <w:sz w:val="24"/>
-        </w:rPr>
-      </w:pPr>
-      <w:r>
-        <w:rPr>
+        <w:pStyle w:val="Prrafodelista"/>
+        <w:spacing w:before="120" w:after="120" w:line="360" w:lineRule="auto"/>
+        <w:ind w:left="2880"/>
+        <w:contextualSpacing w:val="0"/>
+        <w:jc w:val="both"/>
+        <w:rPr>
+          <w:rFonts w:ascii="Arial" w:hAnsi="Arial" w:cs="Arial"/>
+          <w:sz w:val="24"/>
+          <w:szCs w:val="24"/>
+        </w:rPr>
+      </w:pPr>
+      <w:r>
+        <w:rPr>
+          <w:rFonts w:ascii="Arial" w:hAnsi="Arial" w:cs="Arial"/>
           <w:noProof/>
+          <w:sz w:val="24"/>
+          <w:szCs w:val="24"/>
           <w:lang w:eastAsia="es-MX"/>
         </w:rPr>
+        <w:lastRenderedPageBreak/>
         <w:drawing>
-          <wp:inline distT="0" distB="0" distL="0" distR="0" wp14:anchorId="34915B52" wp14:editId="6073D427">
-            <wp:extent cx="5612130" cy="3069590"/>
-            <wp:effectExtent l="0" t="0" r="7620" b="0"/>
+          <wp:inline distT="0" distB="0" distL="0" distR="0" wp14:anchorId="410BFE44" wp14:editId="04265138">
+            <wp:extent cx="4110825" cy="2248441"/>
+            <wp:effectExtent l="0" t="0" r="4445" b="0"/>
             <wp:docPr id="2" name="Imagen 2"/>
             <wp:cNvGraphicFramePr>
               <a:graphicFrameLocks xmlns:a="http://schemas.openxmlformats.org/drawingml/2006/main" noChangeAspect="1"/>
@@ -2129,7 +2504,7 @@
                   <pic:spPr>
                     <a:xfrm>
                       <a:off x="0" y="0"/>
-                      <a:ext cx="5612130" cy="3069590"/>
+                      <a:ext cx="4116253" cy="2251410"/>
                     </a:xfrm>
                     <a:prstGeom prst="rect">
                       <a:avLst/>
@@ -2144,16 +2519,6 @@
     </w:p>
     <w:p>
       <w:pPr>
-        <w:spacing w:before="120" w:after="120" w:line="360" w:lineRule="auto"/>
-        <w:jc w:val="both"/>
-        <w:rPr>
-          <w:rFonts w:ascii="Arial" w:hAnsi="Arial" w:cs="Arial"/>
-          <w:sz w:val="24"/>
-        </w:rPr>
-      </w:pPr>
-    </w:p>
-    <w:p>
-      <w:pPr>
         <w:pStyle w:val="Prrafodelista"/>
         <w:numPr>
           <w:ilvl w:val="2"/>
@@ -2165,14 +2530,15 @@
         <w:rPr>
           <w:rFonts w:ascii="Arial" w:hAnsi="Arial" w:cs="Arial"/>
           <w:sz w:val="24"/>
-        </w:rPr>
-      </w:pPr>
-      <w:r>
-        <w:rPr>
-          <w:rFonts w:ascii="Arial" w:hAnsi="Arial" w:cs="Arial"/>
-          <w:sz w:val="24"/>
-        </w:rPr>
-        <w:lastRenderedPageBreak/>
+          <w:szCs w:val="24"/>
+        </w:rPr>
+      </w:pPr>
+      <w:r>
+        <w:rPr>
+          <w:rFonts w:ascii="Arial" w:hAnsi="Arial" w:cs="Arial"/>
+          <w:sz w:val="24"/>
+          <w:szCs w:val="24"/>
+        </w:rPr>
         <w:t>Requisitos</w:t>
       </w:r>
     </w:p>
@@ -2189,21 +2555,16 @@
         <w:rPr>
           <w:rFonts w:ascii="Arial" w:hAnsi="Arial" w:cs="Arial"/>
           <w:sz w:val="24"/>
-        </w:rPr>
-      </w:pPr>
-      <w:r>
-        <w:rPr>
-          <w:rFonts w:ascii="Arial" w:hAnsi="Arial" w:cs="Arial"/>
-          <w:sz w:val="24"/>
-        </w:rPr>
-        <w:t>Interfaces de usuario fáciles de utilizar</w:t>
-      </w:r>
-      <w:r>
-        <w:rPr>
-          <w:rFonts w:ascii="Arial" w:hAnsi="Arial" w:cs="Arial"/>
-          <w:sz w:val="24"/>
-        </w:rPr>
-        <w:t>.</w:t>
+          <w:szCs w:val="24"/>
+        </w:rPr>
+      </w:pPr>
+      <w:r>
+        <w:rPr>
+          <w:rFonts w:ascii="Arial" w:hAnsi="Arial" w:cs="Arial"/>
+          <w:sz w:val="24"/>
+          <w:szCs w:val="24"/>
+        </w:rPr>
+        <w:t>Interfaces de usuario fáciles de utilizar.</w:t>
       </w:r>
     </w:p>
     <w:p>
@@ -2219,12 +2580,14 @@
         <w:rPr>
           <w:rFonts w:ascii="Arial" w:hAnsi="Arial" w:cs="Arial"/>
           <w:sz w:val="24"/>
-        </w:rPr>
-      </w:pPr>
-      <w:r>
-        <w:rPr>
-          <w:rFonts w:ascii="Arial" w:hAnsi="Arial" w:cs="Arial"/>
-          <w:sz w:val="24"/>
+          <w:szCs w:val="24"/>
+        </w:rPr>
+      </w:pPr>
+      <w:r>
+        <w:rPr>
+          <w:rFonts w:ascii="Arial" w:hAnsi="Arial" w:cs="Arial"/>
+          <w:sz w:val="24"/>
+          <w:szCs w:val="24"/>
         </w:rPr>
         <w:t>Interfaces de usuario atractivas: colores correctos, formas, tipografías.</w:t>
       </w:r>
@@ -2242,12 +2605,14 @@
         <w:rPr>
           <w:rFonts w:ascii="Arial" w:hAnsi="Arial" w:cs="Arial"/>
           <w:sz w:val="24"/>
-        </w:rPr>
-      </w:pPr>
-      <w:r>
-        <w:rPr>
-          <w:rFonts w:ascii="Arial" w:hAnsi="Arial" w:cs="Arial"/>
-          <w:sz w:val="24"/>
+          <w:szCs w:val="24"/>
+        </w:rPr>
+      </w:pPr>
+      <w:r>
+        <w:rPr>
+          <w:rFonts w:ascii="Arial" w:hAnsi="Arial" w:cs="Arial"/>
+          <w:sz w:val="24"/>
+          <w:szCs w:val="24"/>
         </w:rPr>
         <w:t>Análisis.</w:t>
       </w:r>
@@ -2262,47 +2627,22 @@
         <w:rPr>
           <w:rFonts w:ascii="Arial" w:hAnsi="Arial" w:cs="Arial"/>
           <w:sz w:val="24"/>
-        </w:rPr>
-      </w:pPr>
-      <w:r>
-        <w:rPr>
-          <w:rFonts w:ascii="Arial" w:hAnsi="Arial" w:cs="Arial"/>
-          <w:sz w:val="24"/>
-        </w:rPr>
-        <w:t xml:space="preserve">En lo que corresponde a la </w:t>
-      </w:r>
-      <w:r>
-        <w:rPr>
-          <w:rFonts w:ascii="Arial" w:hAnsi="Arial" w:cs="Arial"/>
-          <w:sz w:val="24"/>
-        </w:rPr>
-        <w:t xml:space="preserve">agenda de citas del paciente </w:t>
-      </w:r>
-      <w:r>
-        <w:rPr>
-          <w:rFonts w:ascii="Arial" w:hAnsi="Arial" w:cs="Arial"/>
-          <w:sz w:val="24"/>
-        </w:rPr>
-        <w:t xml:space="preserve">y el </w:t>
-      </w:r>
-      <w:r>
-        <w:rPr>
-          <w:rFonts w:ascii="Arial" w:hAnsi="Arial" w:cs="Arial"/>
-          <w:sz w:val="24"/>
-        </w:rPr>
-        <w:t>cambio de nutriólogo</w:t>
-      </w:r>
-      <w:r>
-        <w:rPr>
-          <w:rFonts w:ascii="Arial" w:hAnsi="Arial" w:cs="Arial"/>
-          <w:sz w:val="24"/>
-        </w:rPr>
-        <w:t xml:space="preserve"> se requieren interfaces de usuario fáciles de utilizar, intuitivas, atractivas y un diseño responsivo para que la aplicación se </w:t>
-      </w:r>
-      <w:r>
-        <w:rPr>
-          <w:rFonts w:ascii="Arial" w:hAnsi="Arial" w:cs="Arial"/>
-          <w:sz w:val="24"/>
+          <w:szCs w:val="24"/>
+        </w:rPr>
+      </w:pPr>
+      <w:r>
+        <w:rPr>
+          <w:rFonts w:ascii="Arial" w:hAnsi="Arial" w:cs="Arial"/>
+          <w:sz w:val="24"/>
+          <w:szCs w:val="24"/>
+        </w:rPr>
+        <w:t xml:space="preserve">En lo que corresponde a la agenda de citas del paciente y el cambio de nutriólogo se requieren interfaces de usuario fáciles de utilizar, intuitivas, atractivas y un diseño responsivo para que la aplicación se </w:t>
+      </w:r>
+      <w:r>
+        <w:rPr>
+          <w:rFonts w:ascii="Arial" w:hAnsi="Arial" w:cs="Arial"/>
+          <w:sz w:val="24"/>
+          <w:szCs w:val="24"/>
         </w:rPr>
         <w:t>adapte a múltiples dispositivos, que le muestre al paciente lo datos que realmente necesita ver y de forma ordenada</w:t>
       </w:r>
@@ -2320,12 +2660,14 @@
         <w:rPr>
           <w:rFonts w:ascii="Arial" w:hAnsi="Arial" w:cs="Arial"/>
           <w:sz w:val="24"/>
-        </w:rPr>
-      </w:pPr>
-      <w:r>
-        <w:rPr>
-          <w:rFonts w:ascii="Arial" w:hAnsi="Arial" w:cs="Arial"/>
-          <w:sz w:val="24"/>
+          <w:szCs w:val="24"/>
+        </w:rPr>
+      </w:pPr>
+      <w:r>
+        <w:rPr>
+          <w:rFonts w:ascii="Arial" w:hAnsi="Arial" w:cs="Arial"/>
+          <w:sz w:val="24"/>
+          <w:szCs w:val="24"/>
         </w:rPr>
         <w:t>Diseño.</w:t>
       </w:r>
@@ -2343,12 +2685,14 @@
         <w:rPr>
           <w:rFonts w:ascii="Arial" w:hAnsi="Arial" w:cs="Arial"/>
           <w:sz w:val="24"/>
-        </w:rPr>
-      </w:pPr>
-      <w:r>
-        <w:rPr>
-          <w:rFonts w:ascii="Arial" w:hAnsi="Arial" w:cs="Arial"/>
-          <w:sz w:val="24"/>
+          <w:szCs w:val="24"/>
+        </w:rPr>
+      </w:pPr>
+      <w:r>
+        <w:rPr>
+          <w:rFonts w:ascii="Arial" w:hAnsi="Arial" w:cs="Arial"/>
+          <w:sz w:val="24"/>
+          <w:szCs w:val="24"/>
         </w:rPr>
         <w:t>Diseño de interfaces de usuarios.</w:t>
       </w:r>
@@ -2366,12 +2710,14 @@
         <w:rPr>
           <w:rFonts w:ascii="Arial" w:hAnsi="Arial" w:cs="Arial"/>
           <w:sz w:val="24"/>
-        </w:rPr>
-      </w:pPr>
-      <w:r>
-        <w:rPr>
-          <w:rFonts w:ascii="Arial" w:hAnsi="Arial" w:cs="Arial"/>
-          <w:sz w:val="24"/>
+          <w:szCs w:val="24"/>
+        </w:rPr>
+      </w:pPr>
+      <w:r>
+        <w:rPr>
+          <w:rFonts w:ascii="Arial" w:hAnsi="Arial" w:cs="Arial"/>
+          <w:sz w:val="24"/>
+          <w:szCs w:val="24"/>
         </w:rPr>
         <w:t>Diseño de base de datos.</w:t>
       </w:r>
@@ -2389,12 +2735,14 @@
         <w:rPr>
           <w:rFonts w:ascii="Arial" w:hAnsi="Arial" w:cs="Arial"/>
           <w:sz w:val="24"/>
-        </w:rPr>
-      </w:pPr>
-      <w:r>
-        <w:rPr>
-          <w:rFonts w:ascii="Arial" w:hAnsi="Arial" w:cs="Arial"/>
-          <w:sz w:val="24"/>
+          <w:szCs w:val="24"/>
+        </w:rPr>
+      </w:pPr>
+      <w:r>
+        <w:rPr>
+          <w:rFonts w:ascii="Arial" w:hAnsi="Arial" w:cs="Arial"/>
+          <w:sz w:val="24"/>
+          <w:szCs w:val="24"/>
         </w:rPr>
         <w:t>Modelado de la interacción de las clases y objetos.</w:t>
       </w:r>
@@ -2412,12 +2760,14 @@
         <w:rPr>
           <w:rFonts w:ascii="Arial" w:hAnsi="Arial" w:cs="Arial"/>
           <w:sz w:val="24"/>
-        </w:rPr>
-      </w:pPr>
-      <w:r>
-        <w:rPr>
-          <w:rFonts w:ascii="Arial" w:hAnsi="Arial" w:cs="Arial"/>
-          <w:sz w:val="24"/>
+          <w:szCs w:val="24"/>
+        </w:rPr>
+      </w:pPr>
+      <w:r>
+        <w:rPr>
+          <w:rFonts w:ascii="Arial" w:hAnsi="Arial" w:cs="Arial"/>
+          <w:sz w:val="24"/>
+          <w:szCs w:val="24"/>
         </w:rPr>
         <w:t>Implementación.</w:t>
       </w:r>
@@ -2432,12 +2782,14 @@
         <w:rPr>
           <w:rFonts w:ascii="Arial" w:hAnsi="Arial" w:cs="Arial"/>
           <w:sz w:val="24"/>
-        </w:rPr>
-      </w:pPr>
-      <w:r>
-        <w:rPr>
-          <w:rFonts w:ascii="Arial" w:hAnsi="Arial" w:cs="Arial"/>
-          <w:sz w:val="24"/>
+          <w:szCs w:val="24"/>
+        </w:rPr>
+      </w:pPr>
+      <w:r>
+        <w:rPr>
+          <w:rFonts w:ascii="Arial" w:hAnsi="Arial" w:cs="Arial"/>
+          <w:sz w:val="24"/>
+          <w:szCs w:val="24"/>
         </w:rPr>
         <w:t>Implementación de…:</w:t>
       </w:r>
@@ -2455,19 +2807,23 @@
         <w:rPr>
           <w:rFonts w:ascii="Arial" w:hAnsi="Arial" w:cs="Arial"/>
           <w:sz w:val="24"/>
-        </w:rPr>
-      </w:pPr>
-      <w:r>
-        <w:rPr>
-          <w:rFonts w:ascii="Arial" w:hAnsi="Arial" w:cs="Arial"/>
-          <w:sz w:val="24"/>
-        </w:rPr>
+          <w:szCs w:val="24"/>
+        </w:rPr>
+      </w:pPr>
+      <w:r>
+        <w:rPr>
+          <w:rFonts w:ascii="Arial" w:hAnsi="Arial" w:cs="Arial"/>
+          <w:sz w:val="24"/>
+          <w:szCs w:val="24"/>
+        </w:rPr>
+        <w:lastRenderedPageBreak/>
         <w:t xml:space="preserve">Las interfaces en conjunto con la base de datos para </w:t>
       </w:r>
       <w:r>
         <w:rPr>
           <w:rFonts w:ascii="Arial" w:hAnsi="Arial" w:cs="Arial"/>
           <w:sz w:val="24"/>
+          <w:szCs w:val="24"/>
         </w:rPr>
         <w:t>agenda de citas del paciente.</w:t>
       </w:r>
@@ -2485,12 +2841,14 @@
         <w:rPr>
           <w:rFonts w:ascii="Arial" w:hAnsi="Arial" w:cs="Arial"/>
           <w:sz w:val="24"/>
-        </w:rPr>
-      </w:pPr>
-      <w:r>
-        <w:rPr>
-          <w:rFonts w:ascii="Arial" w:hAnsi="Arial" w:cs="Arial"/>
-          <w:sz w:val="24"/>
+          <w:szCs w:val="24"/>
+        </w:rPr>
+      </w:pPr>
+      <w:r>
+        <w:rPr>
+          <w:rFonts w:ascii="Arial" w:hAnsi="Arial" w:cs="Arial"/>
+          <w:sz w:val="24"/>
+          <w:szCs w:val="24"/>
         </w:rPr>
         <w:t xml:space="preserve">Las interfaces y la base de datos </w:t>
       </w:r>
@@ -2498,6 +2856,7 @@
         <w:rPr>
           <w:rFonts w:ascii="Arial" w:hAnsi="Arial" w:cs="Arial"/>
           <w:sz w:val="24"/>
+          <w:szCs w:val="24"/>
         </w:rPr>
         <w:t>para el historial clínico.</w:t>
       </w:r>
@@ -2505,6 +2864,7 @@
         <w:rPr>
           <w:rFonts w:ascii="Arial" w:hAnsi="Arial" w:cs="Arial"/>
           <w:sz w:val="24"/>
+          <w:szCs w:val="24"/>
         </w:rPr>
         <w:t xml:space="preserve"> </w:t>
       </w:r>
@@ -2522,12 +2882,14 @@
         <w:rPr>
           <w:rFonts w:ascii="Arial" w:hAnsi="Arial" w:cs="Arial"/>
           <w:sz w:val="24"/>
-        </w:rPr>
-      </w:pPr>
-      <w:r>
-        <w:rPr>
-          <w:rFonts w:ascii="Arial" w:hAnsi="Arial" w:cs="Arial"/>
-          <w:sz w:val="24"/>
+          <w:szCs w:val="24"/>
+        </w:rPr>
+      </w:pPr>
+      <w:r>
+        <w:rPr>
+          <w:rFonts w:ascii="Arial" w:hAnsi="Arial" w:cs="Arial"/>
+          <w:sz w:val="24"/>
+          <w:szCs w:val="24"/>
         </w:rPr>
         <w:t>Prueba e integración.</w:t>
       </w:r>
@@ -2542,12 +2904,14 @@
         <w:rPr>
           <w:rFonts w:ascii="Arial" w:hAnsi="Arial" w:cs="Arial"/>
           <w:sz w:val="24"/>
-        </w:rPr>
-      </w:pPr>
-      <w:r>
-        <w:rPr>
-          <w:rFonts w:ascii="Arial" w:hAnsi="Arial" w:cs="Arial"/>
-          <w:sz w:val="24"/>
+          <w:szCs w:val="24"/>
+        </w:rPr>
+      </w:pPr>
+      <w:r>
+        <w:rPr>
+          <w:rFonts w:ascii="Arial" w:hAnsi="Arial" w:cs="Arial"/>
+          <w:sz w:val="24"/>
+          <w:szCs w:val="24"/>
         </w:rPr>
         <w:t>Se realizan pruebas sobre el correcto almacenami</w:t>
       </w:r>
@@ -2555,29 +2919,10 @@
         <w:rPr>
           <w:rFonts w:ascii="Arial" w:hAnsi="Arial" w:cs="Arial"/>
           <w:sz w:val="24"/>
-        </w:rPr>
-        <w:t>ento de los datos del paciente, también la asignación y cambio del nutriólogo</w:t>
-      </w:r>
-      <w:bookmarkStart w:id="0" w:name="_GoBack"/>
-      <w:bookmarkEnd w:id="0"/>
-      <w:r>
-        <w:rPr>
-          <w:rFonts w:ascii="Arial" w:hAnsi="Arial" w:cs="Arial"/>
-          <w:sz w:val="24"/>
-        </w:rPr>
-        <w:t>, la creación de las citas y sus cambios o cancelaciones</w:t>
-      </w:r>
-    </w:p>
-    <w:p>
-      <w:pPr>
-        <w:spacing w:before="120" w:after="120" w:line="360" w:lineRule="auto"/>
-        <w:ind w:left="2124"/>
-        <w:jc w:val="both"/>
-        <w:rPr>
-          <w:rFonts w:ascii="Arial" w:hAnsi="Arial" w:cs="Arial"/>
-          <w:sz w:val="24"/>
-        </w:rPr>
-      </w:pPr>
+          <w:szCs w:val="24"/>
+        </w:rPr>
+        <w:t>ento de los datos del paciente, también la asignación y cambio del nutriólogo, la creación de las citas y sus cambios o cancelaciones</w:t>
+      </w:r>
     </w:p>
     <w:p>
       <w:pPr>
@@ -2592,14 +2937,218 @@
         <w:rPr>
           <w:rFonts w:ascii="Arial" w:hAnsi="Arial" w:cs="Arial"/>
           <w:sz w:val="24"/>
-        </w:rPr>
-      </w:pPr>
-      <w:r>
-        <w:rPr>
-          <w:rFonts w:ascii="Arial" w:hAnsi="Arial" w:cs="Arial"/>
-          <w:sz w:val="24"/>
+          <w:szCs w:val="24"/>
+        </w:rPr>
+      </w:pPr>
+      <w:r>
+        <w:rPr>
+          <w:rFonts w:ascii="Arial" w:hAnsi="Arial" w:cs="Arial"/>
+          <w:sz w:val="24"/>
+          <w:szCs w:val="24"/>
         </w:rPr>
         <w:t>Pruebas.</w:t>
+      </w:r>
+    </w:p>
+    <w:p>
+      <w:pPr>
+        <w:pStyle w:val="Prrafodelista"/>
+        <w:spacing w:before="120" w:after="120" w:line="360" w:lineRule="auto"/>
+        <w:ind w:left="1440"/>
+        <w:contextualSpacing w:val="0"/>
+        <w:jc w:val="both"/>
+        <w:rPr>
+          <w:rFonts w:ascii="Arial" w:hAnsi="Arial" w:cs="Arial"/>
+          <w:sz w:val="24"/>
+          <w:szCs w:val="24"/>
+        </w:rPr>
+      </w:pPr>
+      <w:r>
+        <w:rPr>
+          <w:rFonts w:ascii="Arial" w:hAnsi="Arial" w:cs="Arial"/>
+          <w:sz w:val="24"/>
+          <w:szCs w:val="24"/>
+        </w:rPr>
+        <w:t>Se evaluará la calidad de los módulos desarrollados para contrastar resultados obtenidos con los esperados. También verificará la funcionalidad obtenida según lo diseñado.</w:t>
+      </w:r>
+    </w:p>
+    <w:p>
+      <w:pPr>
+        <w:pStyle w:val="Prrafodelista"/>
+        <w:spacing w:before="120" w:after="120" w:line="360" w:lineRule="auto"/>
+        <w:ind w:left="1440"/>
+        <w:contextualSpacing w:val="0"/>
+        <w:jc w:val="both"/>
+        <w:rPr>
+          <w:rFonts w:ascii="Arial" w:hAnsi="Arial" w:cs="Arial"/>
+          <w:sz w:val="24"/>
+          <w:szCs w:val="24"/>
+        </w:rPr>
+      </w:pPr>
+      <w:r>
+        <w:rPr>
+          <w:rFonts w:ascii="Arial" w:hAnsi="Arial" w:cs="Arial"/>
+          <w:sz w:val="24"/>
+          <w:szCs w:val="24"/>
+        </w:rPr>
+        <w:t>De manera general se evaluará la integración de los módulos</w:t>
+      </w:r>
+      <w:r>
+        <w:rPr>
+          <w:rFonts w:ascii="Arial" w:hAnsi="Arial" w:cs="Arial"/>
+          <w:sz w:val="24"/>
+          <w:szCs w:val="24"/>
+        </w:rPr>
+        <w:t xml:space="preserve"> desarrollados y los siguientes aspectos:</w:t>
+      </w:r>
+    </w:p>
+    <w:p>
+      <w:pPr>
+        <w:pStyle w:val="Prrafodelista"/>
+        <w:numPr>
+          <w:ilvl w:val="0"/>
+          <w:numId w:val="12"/>
+        </w:numPr>
+        <w:spacing w:before="120" w:after="120" w:line="360" w:lineRule="auto"/>
+        <w:contextualSpacing w:val="0"/>
+        <w:jc w:val="both"/>
+        <w:rPr>
+          <w:rFonts w:ascii="Arial" w:hAnsi="Arial" w:cs="Arial"/>
+          <w:sz w:val="24"/>
+          <w:szCs w:val="24"/>
+        </w:rPr>
+      </w:pPr>
+      <w:r>
+        <w:rPr>
+          <w:rFonts w:ascii="Arial" w:hAnsi="Arial" w:cs="Arial"/>
+          <w:sz w:val="24"/>
+          <w:szCs w:val="24"/>
+        </w:rPr>
+        <w:t>Integridad de los datos.</w:t>
+      </w:r>
+    </w:p>
+    <w:p>
+      <w:pPr>
+        <w:pStyle w:val="Prrafodelista"/>
+        <w:numPr>
+          <w:ilvl w:val="0"/>
+          <w:numId w:val="12"/>
+        </w:numPr>
+        <w:spacing w:before="120" w:after="120" w:line="360" w:lineRule="auto"/>
+        <w:contextualSpacing w:val="0"/>
+        <w:jc w:val="both"/>
+        <w:rPr>
+          <w:rFonts w:ascii="Arial" w:hAnsi="Arial" w:cs="Arial"/>
+          <w:sz w:val="24"/>
+          <w:szCs w:val="24"/>
+        </w:rPr>
+      </w:pPr>
+      <w:r>
+        <w:rPr>
+          <w:rFonts w:ascii="Arial" w:hAnsi="Arial" w:cs="Arial"/>
+          <w:sz w:val="24"/>
+          <w:szCs w:val="24"/>
+        </w:rPr>
+        <w:t>Disponibilidad de los datos.</w:t>
+      </w:r>
+    </w:p>
+    <w:p>
+      <w:pPr>
+        <w:pStyle w:val="Prrafodelista"/>
+        <w:numPr>
+          <w:ilvl w:val="0"/>
+          <w:numId w:val="12"/>
+        </w:numPr>
+        <w:spacing w:before="120" w:after="120" w:line="360" w:lineRule="auto"/>
+        <w:contextualSpacing w:val="0"/>
+        <w:jc w:val="both"/>
+        <w:rPr>
+          <w:rFonts w:ascii="Arial" w:hAnsi="Arial" w:cs="Arial"/>
+          <w:sz w:val="24"/>
+          <w:szCs w:val="24"/>
+        </w:rPr>
+      </w:pPr>
+      <w:r>
+        <w:rPr>
+          <w:rFonts w:ascii="Arial" w:hAnsi="Arial" w:cs="Arial"/>
+          <w:sz w:val="24"/>
+          <w:szCs w:val="24"/>
+        </w:rPr>
+        <w:t>Seguridad en el almacenamiento de los datos y los permisos para su consulta.</w:t>
+      </w:r>
+    </w:p>
+    <w:p>
+      <w:pPr>
+        <w:pStyle w:val="Prrafodelista"/>
+        <w:numPr>
+          <w:ilvl w:val="0"/>
+          <w:numId w:val="12"/>
+        </w:numPr>
+        <w:spacing w:before="120" w:after="120" w:line="360" w:lineRule="auto"/>
+        <w:contextualSpacing w:val="0"/>
+        <w:jc w:val="both"/>
+        <w:rPr>
+          <w:rFonts w:ascii="Arial" w:hAnsi="Arial" w:cs="Arial"/>
+          <w:sz w:val="24"/>
+          <w:szCs w:val="24"/>
+        </w:rPr>
+      </w:pPr>
+      <w:r>
+        <w:rPr>
+          <w:rFonts w:ascii="Arial" w:hAnsi="Arial" w:cs="Arial"/>
+          <w:sz w:val="24"/>
+          <w:szCs w:val="24"/>
+        </w:rPr>
+        <w:t>Fiabilidad de las herramientas: calculadora dietética y tabla de equivalentes de alimentos.</w:t>
+      </w:r>
+    </w:p>
+    <w:p>
+      <w:pPr>
+        <w:pStyle w:val="Prrafodelista"/>
+        <w:numPr>
+          <w:ilvl w:val="0"/>
+          <w:numId w:val="12"/>
+        </w:numPr>
+        <w:spacing w:before="120" w:after="120" w:line="360" w:lineRule="auto"/>
+        <w:contextualSpacing w:val="0"/>
+        <w:jc w:val="both"/>
+        <w:rPr>
+          <w:rFonts w:ascii="Arial" w:hAnsi="Arial" w:cs="Arial"/>
+          <w:sz w:val="24"/>
+          <w:szCs w:val="24"/>
+        </w:rPr>
+      </w:pPr>
+      <w:r>
+        <w:rPr>
+          <w:rFonts w:ascii="Arial" w:hAnsi="Arial" w:cs="Arial"/>
+          <w:sz w:val="24"/>
+          <w:szCs w:val="24"/>
+        </w:rPr>
+        <w:t>Facilidad de uso de las interfaces de usuario.</w:t>
+      </w:r>
+    </w:p>
+    <w:p>
+      <w:pPr>
+        <w:pStyle w:val="Prrafodelista"/>
+        <w:numPr>
+          <w:ilvl w:val="0"/>
+          <w:numId w:val="12"/>
+        </w:numPr>
+        <w:spacing w:before="120" w:after="120" w:line="360" w:lineRule="auto"/>
+        <w:contextualSpacing w:val="0"/>
+        <w:jc w:val="both"/>
+        <w:rPr>
+          <w:rFonts w:ascii="Arial" w:hAnsi="Arial" w:cs="Arial"/>
+          <w:sz w:val="24"/>
+          <w:szCs w:val="24"/>
+        </w:rPr>
+      </w:pPr>
+      <w:r>
+        <w:rPr>
+          <w:rFonts w:ascii="Arial" w:hAnsi="Arial" w:cs="Arial"/>
+          <w:sz w:val="24"/>
+          <w:szCs w:val="24"/>
+        </w:rPr>
+        <w:t>Adaptabilidad de las interfaces a múltiples dispositivos.</w:t>
       </w:r>
     </w:p>
     <w:p>
@@ -2615,12 +3164,14 @@
         <w:rPr>
           <w:rFonts w:ascii="Arial" w:hAnsi="Arial" w:cs="Arial"/>
           <w:sz w:val="24"/>
-        </w:rPr>
-      </w:pPr>
-      <w:r>
-        <w:rPr>
-          <w:rFonts w:ascii="Arial" w:hAnsi="Arial" w:cs="Arial"/>
-          <w:sz w:val="24"/>
+          <w:szCs w:val="24"/>
+        </w:rPr>
+      </w:pPr>
+      <w:r>
+        <w:rPr>
+          <w:rFonts w:ascii="Arial" w:hAnsi="Arial" w:cs="Arial"/>
+          <w:sz w:val="24"/>
+          <w:szCs w:val="24"/>
         </w:rPr>
         <w:t>Fase de transición.</w:t>
       </w:r>
@@ -2638,14 +3189,117 @@
         <w:rPr>
           <w:rFonts w:ascii="Arial" w:hAnsi="Arial" w:cs="Arial"/>
           <w:sz w:val="24"/>
-        </w:rPr>
-      </w:pPr>
-      <w:r>
-        <w:rPr>
-          <w:rFonts w:ascii="Arial" w:hAnsi="Arial" w:cs="Arial"/>
-          <w:sz w:val="24"/>
+          <w:szCs w:val="24"/>
+        </w:rPr>
+      </w:pPr>
+      <w:r>
+        <w:rPr>
+          <w:rFonts w:ascii="Arial" w:hAnsi="Arial" w:cs="Arial"/>
+          <w:sz w:val="24"/>
+          <w:szCs w:val="24"/>
         </w:rPr>
         <w:t>Despliegue.</w:t>
+      </w:r>
+    </w:p>
+    <w:p>
+      <w:pPr>
+        <w:pStyle w:val="Prrafodelista"/>
+        <w:spacing w:before="120" w:after="120" w:line="360" w:lineRule="auto"/>
+        <w:ind w:left="1440"/>
+        <w:contextualSpacing w:val="0"/>
+        <w:jc w:val="both"/>
+        <w:rPr>
+          <w:rFonts w:ascii="Arial" w:hAnsi="Arial" w:cs="Arial"/>
+          <w:sz w:val="24"/>
+          <w:szCs w:val="24"/>
+        </w:rPr>
+      </w:pPr>
+      <w:r>
+        <w:rPr>
+          <w:rFonts w:ascii="Arial" w:hAnsi="Arial" w:cs="Arial"/>
+          <w:sz w:val="24"/>
+          <w:szCs w:val="24"/>
+        </w:rPr>
+        <w:t>Posterior a la finalización de las pruebas se libera la aplicación web subiéndola al servido</w:t>
+      </w:r>
+      <w:r>
+        <w:rPr>
+          <w:rFonts w:ascii="Arial" w:hAnsi="Arial" w:cs="Arial"/>
+          <w:sz w:val="24"/>
+          <w:szCs w:val="24"/>
+        </w:rPr>
+        <w:t>r</w:t>
+      </w:r>
+      <w:r>
+        <w:rPr>
+          <w:rFonts w:ascii="Arial" w:hAnsi="Arial" w:cs="Arial"/>
+          <w:sz w:val="24"/>
+          <w:szCs w:val="24"/>
+        </w:rPr>
+        <w:t>.</w:t>
+      </w:r>
+    </w:p>
+    <w:p>
+      <w:pPr>
+        <w:pStyle w:val="Prrafodelista"/>
+        <w:spacing w:before="120" w:after="120" w:line="360" w:lineRule="auto"/>
+        <w:ind w:left="1440"/>
+        <w:contextualSpacing w:val="0"/>
+        <w:jc w:val="both"/>
+        <w:rPr>
+          <w:rFonts w:ascii="Arial" w:hAnsi="Arial" w:cs="Arial"/>
+          <w:sz w:val="24"/>
+          <w:szCs w:val="24"/>
+        </w:rPr>
+      </w:pPr>
+      <w:r>
+        <w:rPr>
+          <w:rFonts w:ascii="Arial" w:hAnsi="Arial" w:cs="Arial"/>
+          <w:sz w:val="24"/>
+          <w:szCs w:val="24"/>
+        </w:rPr>
+        <w:lastRenderedPageBreak/>
+        <w:t>En esta fase se está atento a fallos o limitaciones de la aplicación; estos pueden ser perdida de datos, poca escalabilidad, dificultad de uso, fallos lógicos, etcétera.</w:t>
+      </w:r>
+    </w:p>
+    <w:p>
+      <w:pPr>
+        <w:pStyle w:val="Prrafodelista"/>
+        <w:spacing w:before="120" w:after="120" w:line="360" w:lineRule="auto"/>
+        <w:ind w:left="1440"/>
+        <w:contextualSpacing w:val="0"/>
+        <w:jc w:val="both"/>
+        <w:rPr>
+          <w:rFonts w:ascii="Arial" w:hAnsi="Arial" w:cs="Arial"/>
+          <w:sz w:val="24"/>
+          <w:szCs w:val="24"/>
+        </w:rPr>
+      </w:pPr>
+      <w:r>
+        <w:rPr>
+          <w:rFonts w:ascii="Arial" w:hAnsi="Arial" w:cs="Arial"/>
+          <w:sz w:val="24"/>
+          <w:szCs w:val="24"/>
+        </w:rPr>
+        <w:t xml:space="preserve">El usuario evalúa el producto y realiza </w:t>
+      </w:r>
+      <w:proofErr w:type="spellStart"/>
+      <w:r>
+        <w:rPr>
+          <w:rFonts w:ascii="Arial" w:hAnsi="Arial" w:cs="Arial"/>
+          <w:sz w:val="24"/>
+          <w:szCs w:val="24"/>
+        </w:rPr>
+        <w:t>feedback</w:t>
+      </w:r>
+      <w:proofErr w:type="spellEnd"/>
+      <w:r>
+        <w:rPr>
+          <w:rFonts w:ascii="Arial" w:hAnsi="Arial" w:cs="Arial"/>
+          <w:sz w:val="24"/>
+          <w:szCs w:val="24"/>
+        </w:rPr>
+        <w:t xml:space="preserve"> de esta para el mejoramiento de la aplicación.</w:t>
       </w:r>
     </w:p>
     <w:sectPr>
@@ -2659,8 +3313,8 @@
 </file>
 
 <file path=word/numbering.xml><?xml version="1.0" encoding="utf-8"?>
-<w:numbering xmlns:wpc="http://schemas.microsoft.com/office/word/2010/wordprocessingCanvas" xmlns:mc="http://schemas.openxmlformats.org/markup-compatibility/2006" xmlns:o="urn:schemas-microsoft-com:office:office" xmlns:r="http://schemas.openxmlformats.org/officeDocument/2006/relationships" xmlns:m="http://schemas.openxmlformats.org/officeDocument/2006/math" xmlns:v="urn:schemas-microsoft-com:vml" xmlns:wp14="http://schemas.microsoft.com/office/word/2010/wordprocessingDrawing" xmlns:wp="http://schemas.openxmlformats.org/drawingml/2006/wordprocessingDrawing" xmlns:w10="urn:schemas-microsoft-com:office:word" xmlns:w="http://schemas.openxmlformats.org/wordprocessingml/2006/main" xmlns:w14="http://schemas.microsoft.com/office/word/2010/wordml" xmlns:w15="http://schemas.microsoft.com/office/word/2012/wordml" xmlns:wpg="http://schemas.microsoft.com/office/word/2010/wordprocessingGroup" xmlns:wpi="http://schemas.microsoft.com/office/word/2010/wordprocessingInk" xmlns:wne="http://schemas.microsoft.com/office/word/2006/wordml" xmlns:wps="http://schemas.microsoft.com/office/word/2010/wordprocessingShape" mc:Ignorable="w14 w15 wp14">
-  <w:abstractNum w:abstractNumId="0">
+<w:numbering xmlns:wpc="http://schemas.microsoft.com/office/word/2010/wordprocessingCanvas" xmlns:cx="http://schemas.microsoft.com/office/drawing/2014/chartex" xmlns:cx1="http://schemas.microsoft.com/office/drawing/2015/9/8/chartex" xmlns:cx2="http://schemas.microsoft.com/office/drawing/2015/10/21/chartex" xmlns:cx3="http://schemas.microsoft.com/office/drawing/2016/5/9/chartex" xmlns:cx4="http://schemas.microsoft.com/office/drawing/2016/5/10/chartex" xmlns:cx5="http://schemas.microsoft.com/office/drawing/2016/5/11/chartex" xmlns:cx6="http://schemas.microsoft.com/office/drawing/2016/5/12/chartex" xmlns:cx7="http://schemas.microsoft.com/office/drawing/2016/5/13/chartex" xmlns:cx8="http://schemas.microsoft.com/office/drawing/2016/5/14/chartex" xmlns:mc="http://schemas.openxmlformats.org/markup-compatibility/2006" xmlns:aink="http://schemas.microsoft.com/office/drawing/2016/ink" xmlns:o="urn:schemas-microsoft-com:office:office" xmlns:r="http://schemas.openxmlformats.org/officeDocument/2006/relationships" xmlns:m="http://schemas.openxmlformats.org/officeDocument/2006/math" xmlns:v="urn:schemas-microsoft-com:vml" xmlns:wp14="http://schemas.microsoft.com/office/word/2010/wordprocessingDrawing" xmlns:wp="http://schemas.openxmlformats.org/drawingml/2006/wordprocessingDrawing" xmlns:w10="urn:schemas-microsoft-com:office:word" xmlns:w="http://schemas.openxmlformats.org/wordprocessingml/2006/main" xmlns:w14="http://schemas.microsoft.com/office/word/2010/wordml" xmlns:w15="http://schemas.microsoft.com/office/word/2012/wordml" xmlns:w16se="http://schemas.microsoft.com/office/word/2015/wordml/symex" xmlns:wpg="http://schemas.microsoft.com/office/word/2010/wordprocessingGroup" xmlns:wpi="http://schemas.microsoft.com/office/word/2010/wordprocessingInk" xmlns:wne="http://schemas.microsoft.com/office/word/2006/wordml" xmlns:wps="http://schemas.microsoft.com/office/word/2010/wordprocessingShape" mc:Ignorable="w14 w15 w16se wp14">
+  <w:abstractNum w:abstractNumId="0" w15:restartNumberingAfterBreak="0">
     <w:nsid w:val="02FC21C8"/>
     <w:multiLevelType w:val="hybridMultilevel"/>
     <w:tmpl w:val="D29C50A8"/>
@@ -2746,7 +3400,7 @@
       </w:pPr>
     </w:lvl>
   </w:abstractNum>
-  <w:abstractNum w:abstractNumId="1">
+  <w:abstractNum w:abstractNumId="1" w15:restartNumberingAfterBreak="0">
     <w:nsid w:val="046E13F9"/>
     <w:multiLevelType w:val="hybridMultilevel"/>
     <w:tmpl w:val="CA9678F6"/>
@@ -2859,7 +3513,7 @@
       </w:rPr>
     </w:lvl>
   </w:abstractNum>
-  <w:abstractNum w:abstractNumId="2">
+  <w:abstractNum w:abstractNumId="2" w15:restartNumberingAfterBreak="0">
     <w:nsid w:val="0E267541"/>
     <w:multiLevelType w:val="hybridMultilevel"/>
     <w:tmpl w:val="242CFFBA"/>
@@ -2972,10 +3626,123 @@
       </w:rPr>
     </w:lvl>
   </w:abstractNum>
-  <w:abstractNum w:abstractNumId="3">
+  <w:abstractNum w:abstractNumId="3" w15:restartNumberingAfterBreak="0">
+    <w:nsid w:val="11952B2E"/>
+    <w:multiLevelType w:val="hybridMultilevel"/>
+    <w:tmpl w:val="7AB86114"/>
+    <w:lvl w:ilvl="0" w:tplc="0C0A0001">
+      <w:start w:val="1"/>
+      <w:numFmt w:val="bullet"/>
+      <w:lvlText w:val=""/>
+      <w:lvlJc w:val="left"/>
+      <w:pPr>
+        <w:ind w:left="2484" w:hanging="360"/>
+      </w:pPr>
+      <w:rPr>
+        <w:rFonts w:ascii="Symbol" w:hAnsi="Symbol" w:hint="default"/>
+      </w:rPr>
+    </w:lvl>
+    <w:lvl w:ilvl="1" w:tplc="0C0A0003" w:tentative="1">
+      <w:start w:val="1"/>
+      <w:numFmt w:val="bullet"/>
+      <w:lvlText w:val="o"/>
+      <w:lvlJc w:val="left"/>
+      <w:pPr>
+        <w:ind w:left="3204" w:hanging="360"/>
+      </w:pPr>
+      <w:rPr>
+        <w:rFonts w:ascii="Courier New" w:hAnsi="Courier New" w:cs="Courier New" w:hint="default"/>
+      </w:rPr>
+    </w:lvl>
+    <w:lvl w:ilvl="2" w:tplc="0C0A0005" w:tentative="1">
+      <w:start w:val="1"/>
+      <w:numFmt w:val="bullet"/>
+      <w:lvlText w:val=""/>
+      <w:lvlJc w:val="left"/>
+      <w:pPr>
+        <w:ind w:left="3924" w:hanging="360"/>
+      </w:pPr>
+      <w:rPr>
+        <w:rFonts w:ascii="Wingdings" w:hAnsi="Wingdings" w:hint="default"/>
+      </w:rPr>
+    </w:lvl>
+    <w:lvl w:ilvl="3" w:tplc="0C0A0001" w:tentative="1">
+      <w:start w:val="1"/>
+      <w:numFmt w:val="bullet"/>
+      <w:lvlText w:val=""/>
+      <w:lvlJc w:val="left"/>
+      <w:pPr>
+        <w:ind w:left="4644" w:hanging="360"/>
+      </w:pPr>
+      <w:rPr>
+        <w:rFonts w:ascii="Symbol" w:hAnsi="Symbol" w:hint="default"/>
+      </w:rPr>
+    </w:lvl>
+    <w:lvl w:ilvl="4" w:tplc="0C0A0003" w:tentative="1">
+      <w:start w:val="1"/>
+      <w:numFmt w:val="bullet"/>
+      <w:lvlText w:val="o"/>
+      <w:lvlJc w:val="left"/>
+      <w:pPr>
+        <w:ind w:left="5364" w:hanging="360"/>
+      </w:pPr>
+      <w:rPr>
+        <w:rFonts w:ascii="Courier New" w:hAnsi="Courier New" w:cs="Courier New" w:hint="default"/>
+      </w:rPr>
+    </w:lvl>
+    <w:lvl w:ilvl="5" w:tplc="0C0A0005" w:tentative="1">
+      <w:start w:val="1"/>
+      <w:numFmt w:val="bullet"/>
+      <w:lvlText w:val=""/>
+      <w:lvlJc w:val="left"/>
+      <w:pPr>
+        <w:ind w:left="6084" w:hanging="360"/>
+      </w:pPr>
+      <w:rPr>
+        <w:rFonts w:ascii="Wingdings" w:hAnsi="Wingdings" w:hint="default"/>
+      </w:rPr>
+    </w:lvl>
+    <w:lvl w:ilvl="6" w:tplc="0C0A0001" w:tentative="1">
+      <w:start w:val="1"/>
+      <w:numFmt w:val="bullet"/>
+      <w:lvlText w:val=""/>
+      <w:lvlJc w:val="left"/>
+      <w:pPr>
+        <w:ind w:left="6804" w:hanging="360"/>
+      </w:pPr>
+      <w:rPr>
+        <w:rFonts w:ascii="Symbol" w:hAnsi="Symbol" w:hint="default"/>
+      </w:rPr>
+    </w:lvl>
+    <w:lvl w:ilvl="7" w:tplc="0C0A0003" w:tentative="1">
+      <w:start w:val="1"/>
+      <w:numFmt w:val="bullet"/>
+      <w:lvlText w:val="o"/>
+      <w:lvlJc w:val="left"/>
+      <w:pPr>
+        <w:ind w:left="7524" w:hanging="360"/>
+      </w:pPr>
+      <w:rPr>
+        <w:rFonts w:ascii="Courier New" w:hAnsi="Courier New" w:cs="Courier New" w:hint="default"/>
+      </w:rPr>
+    </w:lvl>
+    <w:lvl w:ilvl="8" w:tplc="0C0A0005" w:tentative="1">
+      <w:start w:val="1"/>
+      <w:numFmt w:val="bullet"/>
+      <w:lvlText w:val=""/>
+      <w:lvlJc w:val="left"/>
+      <w:pPr>
+        <w:ind w:left="8244" w:hanging="360"/>
+      </w:pPr>
+      <w:rPr>
+        <w:rFonts w:ascii="Wingdings" w:hAnsi="Wingdings" w:hint="default"/>
+      </w:rPr>
+    </w:lvl>
+  </w:abstractNum>
+  <w:abstractNum w:abstractNumId="4" w15:restartNumberingAfterBreak="0">
     <w:nsid w:val="1A5B3B5A"/>
     <w:multiLevelType w:val="hybridMultilevel"/>
-    <w:tmpl w:val="89F85916"/>
+    <w:tmpl w:val="EBEC5030"/>
     <w:lvl w:ilvl="0" w:tplc="080A0001">
       <w:start w:val="1"/>
       <w:numFmt w:val="bullet"/>
@@ -3085,7 +3852,120 @@
       </w:rPr>
     </w:lvl>
   </w:abstractNum>
-  <w:abstractNum w:abstractNumId="4">
+  <w:abstractNum w:abstractNumId="5" w15:restartNumberingAfterBreak="0">
+    <w:nsid w:val="1AE45ED8"/>
+    <w:multiLevelType w:val="hybridMultilevel"/>
+    <w:tmpl w:val="9454D4F6"/>
+    <w:lvl w:ilvl="0" w:tplc="0C0A0001">
+      <w:start w:val="1"/>
+      <w:numFmt w:val="bullet"/>
+      <w:lvlText w:val=""/>
+      <w:lvlJc w:val="left"/>
+      <w:pPr>
+        <w:ind w:left="1776" w:hanging="360"/>
+      </w:pPr>
+      <w:rPr>
+        <w:rFonts w:ascii="Symbol" w:hAnsi="Symbol" w:hint="default"/>
+      </w:rPr>
+    </w:lvl>
+    <w:lvl w:ilvl="1" w:tplc="0C0A0003" w:tentative="1">
+      <w:start w:val="1"/>
+      <w:numFmt w:val="bullet"/>
+      <w:lvlText w:val="o"/>
+      <w:lvlJc w:val="left"/>
+      <w:pPr>
+        <w:ind w:left="2496" w:hanging="360"/>
+      </w:pPr>
+      <w:rPr>
+        <w:rFonts w:ascii="Courier New" w:hAnsi="Courier New" w:cs="Courier New" w:hint="default"/>
+      </w:rPr>
+    </w:lvl>
+    <w:lvl w:ilvl="2" w:tplc="0C0A0005" w:tentative="1">
+      <w:start w:val="1"/>
+      <w:numFmt w:val="bullet"/>
+      <w:lvlText w:val=""/>
+      <w:lvlJc w:val="left"/>
+      <w:pPr>
+        <w:ind w:left="3216" w:hanging="360"/>
+      </w:pPr>
+      <w:rPr>
+        <w:rFonts w:ascii="Wingdings" w:hAnsi="Wingdings" w:hint="default"/>
+      </w:rPr>
+    </w:lvl>
+    <w:lvl w:ilvl="3" w:tplc="0C0A0001" w:tentative="1">
+      <w:start w:val="1"/>
+      <w:numFmt w:val="bullet"/>
+      <w:lvlText w:val=""/>
+      <w:lvlJc w:val="left"/>
+      <w:pPr>
+        <w:ind w:left="3936" w:hanging="360"/>
+      </w:pPr>
+      <w:rPr>
+        <w:rFonts w:ascii="Symbol" w:hAnsi="Symbol" w:hint="default"/>
+      </w:rPr>
+    </w:lvl>
+    <w:lvl w:ilvl="4" w:tplc="0C0A0003" w:tentative="1">
+      <w:start w:val="1"/>
+      <w:numFmt w:val="bullet"/>
+      <w:lvlText w:val="o"/>
+      <w:lvlJc w:val="left"/>
+      <w:pPr>
+        <w:ind w:left="4656" w:hanging="360"/>
+      </w:pPr>
+      <w:rPr>
+        <w:rFonts w:ascii="Courier New" w:hAnsi="Courier New" w:cs="Courier New" w:hint="default"/>
+      </w:rPr>
+    </w:lvl>
+    <w:lvl w:ilvl="5" w:tplc="0C0A0005" w:tentative="1">
+      <w:start w:val="1"/>
+      <w:numFmt w:val="bullet"/>
+      <w:lvlText w:val=""/>
+      <w:lvlJc w:val="left"/>
+      <w:pPr>
+        <w:ind w:left="5376" w:hanging="360"/>
+      </w:pPr>
+      <w:rPr>
+        <w:rFonts w:ascii="Wingdings" w:hAnsi="Wingdings" w:hint="default"/>
+      </w:rPr>
+    </w:lvl>
+    <w:lvl w:ilvl="6" w:tplc="0C0A0001" w:tentative="1">
+      <w:start w:val="1"/>
+      <w:numFmt w:val="bullet"/>
+      <w:lvlText w:val=""/>
+      <w:lvlJc w:val="left"/>
+      <w:pPr>
+        <w:ind w:left="6096" w:hanging="360"/>
+      </w:pPr>
+      <w:rPr>
+        <w:rFonts w:ascii="Symbol" w:hAnsi="Symbol" w:hint="default"/>
+      </w:rPr>
+    </w:lvl>
+    <w:lvl w:ilvl="7" w:tplc="0C0A0003" w:tentative="1">
+      <w:start w:val="1"/>
+      <w:numFmt w:val="bullet"/>
+      <w:lvlText w:val="o"/>
+      <w:lvlJc w:val="left"/>
+      <w:pPr>
+        <w:ind w:left="6816" w:hanging="360"/>
+      </w:pPr>
+      <w:rPr>
+        <w:rFonts w:ascii="Courier New" w:hAnsi="Courier New" w:cs="Courier New" w:hint="default"/>
+      </w:rPr>
+    </w:lvl>
+    <w:lvl w:ilvl="8" w:tplc="0C0A0005" w:tentative="1">
+      <w:start w:val="1"/>
+      <w:numFmt w:val="bullet"/>
+      <w:lvlText w:val=""/>
+      <w:lvlJc w:val="left"/>
+      <w:pPr>
+        <w:ind w:left="7536" w:hanging="360"/>
+      </w:pPr>
+      <w:rPr>
+        <w:rFonts w:ascii="Wingdings" w:hAnsi="Wingdings" w:hint="default"/>
+      </w:rPr>
+    </w:lvl>
+  </w:abstractNum>
+  <w:abstractNum w:abstractNumId="6" w15:restartNumberingAfterBreak="0">
     <w:nsid w:val="2CED4DC1"/>
     <w:multiLevelType w:val="multilevel"/>
     <w:tmpl w:val="080A001F"/>
@@ -3171,7 +4051,7 @@
       </w:pPr>
     </w:lvl>
   </w:abstractNum>
-  <w:abstractNum w:abstractNumId="5">
+  <w:abstractNum w:abstractNumId="7" w15:restartNumberingAfterBreak="0">
     <w:nsid w:val="3A3D079E"/>
     <w:multiLevelType w:val="hybridMultilevel"/>
     <w:tmpl w:val="B588B814"/>
@@ -3257,7 +4137,7 @@
       </w:pPr>
     </w:lvl>
   </w:abstractNum>
-  <w:abstractNum w:abstractNumId="6">
+  <w:abstractNum w:abstractNumId="8" w15:restartNumberingAfterBreak="0">
     <w:nsid w:val="4D2F4787"/>
     <w:multiLevelType w:val="hybridMultilevel"/>
     <w:tmpl w:val="C068D3C4"/>
@@ -3370,7 +4250,7 @@
       </w:rPr>
     </w:lvl>
   </w:abstractNum>
-  <w:abstractNum w:abstractNumId="7">
+  <w:abstractNum w:abstractNumId="9" w15:restartNumberingAfterBreak="0">
     <w:nsid w:val="4F955D7B"/>
     <w:multiLevelType w:val="hybridMultilevel"/>
     <w:tmpl w:val="E83E20E8"/>
@@ -3456,7 +4336,7 @@
       </w:pPr>
     </w:lvl>
   </w:abstractNum>
-  <w:abstractNum w:abstractNumId="8">
+  <w:abstractNum w:abstractNumId="10" w15:restartNumberingAfterBreak="0">
     <w:nsid w:val="56537516"/>
     <w:multiLevelType w:val="multilevel"/>
     <w:tmpl w:val="080A001F"/>
@@ -3542,7 +4422,7 @@
       </w:pPr>
     </w:lvl>
   </w:abstractNum>
-  <w:abstractNum w:abstractNumId="9">
+  <w:abstractNum w:abstractNumId="11" w15:restartNumberingAfterBreak="0">
     <w:nsid w:val="5FE058CB"/>
     <w:multiLevelType w:val="multilevel"/>
     <w:tmpl w:val="D598C836"/>
@@ -3689,7 +4569,7 @@
       </w:rPr>
     </w:lvl>
   </w:abstractNum>
-  <w:abstractNum w:abstractNumId="10">
+  <w:abstractNum w:abstractNumId="12" w15:restartNumberingAfterBreak="0">
     <w:nsid w:val="69AE066C"/>
     <w:multiLevelType w:val="hybridMultilevel"/>
     <w:tmpl w:val="06A414E2"/>
@@ -3796,6 +4676,119 @@
       <w:lvlJc w:val="left"/>
       <w:pPr>
         <w:ind w:left="7200" w:hanging="360"/>
+      </w:pPr>
+      <w:rPr>
+        <w:rFonts w:ascii="Wingdings" w:hAnsi="Wingdings" w:hint="default"/>
+      </w:rPr>
+    </w:lvl>
+  </w:abstractNum>
+  <w:abstractNum w:abstractNumId="13" w15:restartNumberingAfterBreak="0">
+    <w:nsid w:val="7323625C"/>
+    <w:multiLevelType w:val="hybridMultilevel"/>
+    <w:tmpl w:val="3888316E"/>
+    <w:lvl w:ilvl="0" w:tplc="0C0A0001">
+      <w:start w:val="1"/>
+      <w:numFmt w:val="bullet"/>
+      <w:lvlText w:val=""/>
+      <w:lvlJc w:val="left"/>
+      <w:pPr>
+        <w:ind w:left="1776" w:hanging="360"/>
+      </w:pPr>
+      <w:rPr>
+        <w:rFonts w:ascii="Symbol" w:hAnsi="Symbol" w:hint="default"/>
+      </w:rPr>
+    </w:lvl>
+    <w:lvl w:ilvl="1" w:tplc="0C0A0003" w:tentative="1">
+      <w:start w:val="1"/>
+      <w:numFmt w:val="bullet"/>
+      <w:lvlText w:val="o"/>
+      <w:lvlJc w:val="left"/>
+      <w:pPr>
+        <w:ind w:left="2496" w:hanging="360"/>
+      </w:pPr>
+      <w:rPr>
+        <w:rFonts w:ascii="Courier New" w:hAnsi="Courier New" w:cs="Courier New" w:hint="default"/>
+      </w:rPr>
+    </w:lvl>
+    <w:lvl w:ilvl="2" w:tplc="0C0A0005" w:tentative="1">
+      <w:start w:val="1"/>
+      <w:numFmt w:val="bullet"/>
+      <w:lvlText w:val=""/>
+      <w:lvlJc w:val="left"/>
+      <w:pPr>
+        <w:ind w:left="3216" w:hanging="360"/>
+      </w:pPr>
+      <w:rPr>
+        <w:rFonts w:ascii="Wingdings" w:hAnsi="Wingdings" w:hint="default"/>
+      </w:rPr>
+    </w:lvl>
+    <w:lvl w:ilvl="3" w:tplc="0C0A0001" w:tentative="1">
+      <w:start w:val="1"/>
+      <w:numFmt w:val="bullet"/>
+      <w:lvlText w:val=""/>
+      <w:lvlJc w:val="left"/>
+      <w:pPr>
+        <w:ind w:left="3936" w:hanging="360"/>
+      </w:pPr>
+      <w:rPr>
+        <w:rFonts w:ascii="Symbol" w:hAnsi="Symbol" w:hint="default"/>
+      </w:rPr>
+    </w:lvl>
+    <w:lvl w:ilvl="4" w:tplc="0C0A0003" w:tentative="1">
+      <w:start w:val="1"/>
+      <w:numFmt w:val="bullet"/>
+      <w:lvlText w:val="o"/>
+      <w:lvlJc w:val="left"/>
+      <w:pPr>
+        <w:ind w:left="4656" w:hanging="360"/>
+      </w:pPr>
+      <w:rPr>
+        <w:rFonts w:ascii="Courier New" w:hAnsi="Courier New" w:cs="Courier New" w:hint="default"/>
+      </w:rPr>
+    </w:lvl>
+    <w:lvl w:ilvl="5" w:tplc="0C0A0005" w:tentative="1">
+      <w:start w:val="1"/>
+      <w:numFmt w:val="bullet"/>
+      <w:lvlText w:val=""/>
+      <w:lvlJc w:val="left"/>
+      <w:pPr>
+        <w:ind w:left="5376" w:hanging="360"/>
+      </w:pPr>
+      <w:rPr>
+        <w:rFonts w:ascii="Wingdings" w:hAnsi="Wingdings" w:hint="default"/>
+      </w:rPr>
+    </w:lvl>
+    <w:lvl w:ilvl="6" w:tplc="0C0A0001" w:tentative="1">
+      <w:start w:val="1"/>
+      <w:numFmt w:val="bullet"/>
+      <w:lvlText w:val=""/>
+      <w:lvlJc w:val="left"/>
+      <w:pPr>
+        <w:ind w:left="6096" w:hanging="360"/>
+      </w:pPr>
+      <w:rPr>
+        <w:rFonts w:ascii="Symbol" w:hAnsi="Symbol" w:hint="default"/>
+      </w:rPr>
+    </w:lvl>
+    <w:lvl w:ilvl="7" w:tplc="0C0A0003" w:tentative="1">
+      <w:start w:val="1"/>
+      <w:numFmt w:val="bullet"/>
+      <w:lvlText w:val="o"/>
+      <w:lvlJc w:val="left"/>
+      <w:pPr>
+        <w:ind w:left="6816" w:hanging="360"/>
+      </w:pPr>
+      <w:rPr>
+        <w:rFonts w:ascii="Courier New" w:hAnsi="Courier New" w:cs="Courier New" w:hint="default"/>
+      </w:rPr>
+    </w:lvl>
+    <w:lvl w:ilvl="8" w:tplc="0C0A0005" w:tentative="1">
+      <w:start w:val="1"/>
+      <w:numFmt w:val="bullet"/>
+      <w:lvlText w:val=""/>
+      <w:lvlJc w:val="left"/>
+      <w:pPr>
+        <w:ind w:left="7536" w:hanging="360"/>
       </w:pPr>
       <w:rPr>
         <w:rFonts w:ascii="Wingdings" w:hAnsi="Wingdings" w:hint="default"/>
@@ -3806,22 +4799,22 @@
     <w:abstractNumId w:val="0"/>
   </w:num>
   <w:num w:numId="2">
+    <w:abstractNumId w:val="10"/>
+  </w:num>
+  <w:num w:numId="3">
+    <w:abstractNumId w:val="6"/>
+  </w:num>
+  <w:num w:numId="4">
+    <w:abstractNumId w:val="11"/>
+  </w:num>
+  <w:num w:numId="5">
     <w:abstractNumId w:val="8"/>
   </w:num>
-  <w:num w:numId="3">
+  <w:num w:numId="6">
     <w:abstractNumId w:val="4"/>
   </w:num>
-  <w:num w:numId="4">
-    <w:abstractNumId w:val="9"/>
-  </w:num>
-  <w:num w:numId="5">
-    <w:abstractNumId w:val="6"/>
-  </w:num>
-  <w:num w:numId="6">
-    <w:abstractNumId w:val="3"/>
-  </w:num>
   <w:num w:numId="7">
-    <w:abstractNumId w:val="10"/>
+    <w:abstractNumId w:val="12"/>
   </w:num>
   <w:num w:numId="8">
     <w:abstractNumId w:val="1"/>
@@ -3830,16 +4823,25 @@
     <w:abstractNumId w:val="2"/>
   </w:num>
   <w:num w:numId="10">
-    <w:abstractNumId w:val="5"/>
+    <w:abstractNumId w:val="7"/>
   </w:num>
   <w:num w:numId="11">
-    <w:abstractNumId w:val="7"/>
+    <w:abstractNumId w:val="9"/>
+  </w:num>
+  <w:num w:numId="12">
+    <w:abstractNumId w:val="3"/>
+  </w:num>
+  <w:num w:numId="13">
+    <w:abstractNumId w:val="13"/>
+  </w:num>
+  <w:num w:numId="14">
+    <w:abstractNumId w:val="5"/>
   </w:num>
 </w:numbering>
 </file>
 
 <file path=word/styles.xml><?xml version="1.0" encoding="utf-8"?>
-<w:styles xmlns:mc="http://schemas.openxmlformats.org/markup-compatibility/2006" xmlns:r="http://schemas.openxmlformats.org/officeDocument/2006/relationships" xmlns:w="http://schemas.openxmlformats.org/wordprocessingml/2006/main" xmlns:w14="http://schemas.microsoft.com/office/word/2010/wordml" xmlns:w15="http://schemas.microsoft.com/office/word/2012/wordml" mc:Ignorable="w14 w15">
+<w:styles xmlns:mc="http://schemas.openxmlformats.org/markup-compatibility/2006" xmlns:r="http://schemas.openxmlformats.org/officeDocument/2006/relationships" xmlns:w="http://schemas.openxmlformats.org/wordprocessingml/2006/main" xmlns:w14="http://schemas.microsoft.com/office/word/2010/wordml" xmlns:w15="http://schemas.microsoft.com/office/word/2012/wordml" xmlns:w16se="http://schemas.microsoft.com/office/word/2015/wordml/symex" mc:Ignorable="w14 w15 w16se">
   <w:docDefaults>
     <w:rPrDefault>
       <w:rPr>
@@ -3855,7 +4857,7 @@
       </w:pPr>
     </w:pPrDefault>
   </w:docDefaults>
-  <w:latentStyles w:defLockedState="0" w:defUIPriority="99" w:defSemiHidden="0" w:defUnhideWhenUsed="0" w:defQFormat="0" w:count="371">
+  <w:latentStyles w:defLockedState="0" w:defUIPriority="99" w:defSemiHidden="0" w:defUnhideWhenUsed="0" w:defQFormat="0" w:count="374">
     <w:lsdException w:name="Normal" w:uiPriority="0" w:qFormat="1"/>
     <w:lsdException w:name="heading 1" w:uiPriority="9" w:qFormat="1"/>
     <w:lsdException w:name="heading 2" w:semiHidden="1" w:uiPriority="9" w:unhideWhenUsed="1" w:qFormat="1"/>
@@ -3961,7 +4963,6 @@
     <w:lsdException w:name="HTML Sample" w:semiHidden="1" w:unhideWhenUsed="1"/>
     <w:lsdException w:name="HTML Typewriter" w:semiHidden="1" w:unhideWhenUsed="1"/>
     <w:lsdException w:name="HTML Variable" w:semiHidden="1" w:unhideWhenUsed="1"/>
-    <w:lsdException w:name="Normal Table" w:semiHidden="1" w:unhideWhenUsed="1"/>
     <w:lsdException w:name="annotation subject" w:semiHidden="1" w:unhideWhenUsed="1"/>
     <w:lsdException w:name="No List" w:semiHidden="1" w:unhideWhenUsed="1"/>
     <w:lsdException w:name="Outline List 1" w:semiHidden="1" w:unhideWhenUsed="1"/>
@@ -4006,7 +5007,6 @@
     <w:lsdException w:name="Table Professional" w:semiHidden="1" w:unhideWhenUsed="1"/>
     <w:lsdException w:name="Table Subtle 1" w:semiHidden="1" w:unhideWhenUsed="1"/>
     <w:lsdException w:name="Table Subtle 2" w:semiHidden="1" w:unhideWhenUsed="1"/>
-    <w:lsdException w:name="Table Web 1" w:semiHidden="1" w:unhideWhenUsed="1"/>
     <w:lsdException w:name="Table Web 2" w:semiHidden="1" w:unhideWhenUsed="1"/>
     <w:lsdException w:name="Table Web 3" w:semiHidden="1" w:unhideWhenUsed="1"/>
     <w:lsdException w:name="Balloon Text" w:semiHidden="1" w:unhideWhenUsed="1"/>
@@ -4227,6 +5227,9 @@
     <w:lsdException w:name="List Table 5 Dark Accent 6" w:uiPriority="50"/>
     <w:lsdException w:name="List Table 6 Colorful Accent 6" w:uiPriority="51"/>
     <w:lsdException w:name="List Table 7 Colorful Accent 6" w:uiPriority="52"/>
+    <w:lsdException w:name="Mention" w:semiHidden="1" w:unhideWhenUsed="1"/>
+    <w:lsdException w:name="Smart Hyperlink" w:semiHidden="1" w:unhideWhenUsed="1"/>
+    <w:lsdException w:name="Hashtag" w:semiHidden="1" w:unhideWhenUsed="1"/>
   </w:latentStyles>
   <w:style w:type="paragraph" w:default="1" w:styleId="Normal">
     <w:name w:val="Normal"/>

</xml_diff>

<commit_message>
No se que cambió pero lo subo
</commit_message>
<xml_diff>
--- a/metodologia desarrollo - clinica.docx
+++ b/metodologia desarrollo - clinica.docx
@@ -1,6 +1,6 @@
 
 <file path=word/document.xml><?xml version="1.0" encoding="utf-8"?>
-<w:document xmlns:wpc="http://schemas.microsoft.com/office/word/2010/wordprocessingCanvas" xmlns:cx="http://schemas.microsoft.com/office/drawing/2014/chartex" xmlns:cx1="http://schemas.microsoft.com/office/drawing/2015/9/8/chartex" xmlns:cx2="http://schemas.microsoft.com/office/drawing/2015/10/21/chartex" xmlns:cx3="http://schemas.microsoft.com/office/drawing/2016/5/9/chartex" xmlns:cx4="http://schemas.microsoft.com/office/drawing/2016/5/10/chartex" xmlns:cx5="http://schemas.microsoft.com/office/drawing/2016/5/11/chartex" xmlns:cx6="http://schemas.microsoft.com/office/drawing/2016/5/12/chartex" xmlns:cx7="http://schemas.microsoft.com/office/drawing/2016/5/13/chartex" xmlns:cx8="http://schemas.microsoft.com/office/drawing/2016/5/14/chartex" xmlns:mc="http://schemas.openxmlformats.org/markup-compatibility/2006" xmlns:aink="http://schemas.microsoft.com/office/drawing/2016/ink" xmlns:o="urn:schemas-microsoft-com:office:office" xmlns:r="http://schemas.openxmlformats.org/officeDocument/2006/relationships" xmlns:m="http://schemas.openxmlformats.org/officeDocument/2006/math" xmlns:v="urn:schemas-microsoft-com:vml" xmlns:wp14="http://schemas.microsoft.com/office/word/2010/wordprocessingDrawing" xmlns:wp="http://schemas.openxmlformats.org/drawingml/2006/wordprocessingDrawing" xmlns:w10="urn:schemas-microsoft-com:office:word" xmlns:w="http://schemas.openxmlformats.org/wordprocessingml/2006/main" xmlns:w14="http://schemas.microsoft.com/office/word/2010/wordml" xmlns:w15="http://schemas.microsoft.com/office/word/2012/wordml" xmlns:w16se="http://schemas.microsoft.com/office/word/2015/wordml/symex" xmlns:wpg="http://schemas.microsoft.com/office/word/2010/wordprocessingGroup" xmlns:wpi="http://schemas.microsoft.com/office/word/2010/wordprocessingInk" xmlns:wne="http://schemas.microsoft.com/office/word/2006/wordml" xmlns:wps="http://schemas.microsoft.com/office/word/2010/wordprocessingShape" mc:Ignorable="w14 w15 w16se wp14">
+<w:document xmlns:wpc="http://schemas.microsoft.com/office/word/2010/wordprocessingCanvas" xmlns:mc="http://schemas.openxmlformats.org/markup-compatibility/2006" xmlns:o="urn:schemas-microsoft-com:office:office" xmlns:r="http://schemas.openxmlformats.org/officeDocument/2006/relationships" xmlns:m="http://schemas.openxmlformats.org/officeDocument/2006/math" xmlns:v="urn:schemas-microsoft-com:vml" xmlns:wp14="http://schemas.microsoft.com/office/word/2010/wordprocessingDrawing" xmlns:wp="http://schemas.openxmlformats.org/drawingml/2006/wordprocessingDrawing" xmlns:w10="urn:schemas-microsoft-com:office:word" xmlns:w="http://schemas.openxmlformats.org/wordprocessingml/2006/main" xmlns:w14="http://schemas.microsoft.com/office/word/2010/wordml" xmlns:w15="http://schemas.microsoft.com/office/word/2012/wordml" xmlns:wpg="http://schemas.microsoft.com/office/word/2010/wordprocessingGroup" xmlns:wpi="http://schemas.microsoft.com/office/word/2010/wordprocessingInk" xmlns:wne="http://schemas.microsoft.com/office/word/2006/wordml" xmlns:wps="http://schemas.microsoft.com/office/word/2010/wordprocessingShape" mc:Ignorable="w14 w15 wp14">
   <w:body>
     <w:p>
       <w:pPr>
@@ -1241,17 +1241,7 @@
           <w:sz w:val="24"/>
           <w:szCs w:val="24"/>
         </w:rPr>
-        <w:t>valide de la mejor manera</w:t>
-      </w:r>
-      <w:bookmarkStart w:id="0" w:name="_GoBack"/>
-      <w:bookmarkEnd w:id="0"/>
-      <w:r>
-        <w:rPr>
-          <w:rFonts w:ascii="Arial" w:hAnsi="Arial" w:cs="Arial"/>
-          <w:sz w:val="24"/>
-          <w:szCs w:val="24"/>
-        </w:rPr>
-        <w:t xml:space="preserve"> posible el acceso a la cuenta del paciente o del usuario, esto para que no cualquiera pueda acceder a la información correspondiente, ya sea de las consultas y pacientes del nutriólogo o del mismo paciente.</w:t>
+        <w:t>valide de la mejor manera posible el acceso a la cuenta del paciente o del usuario, esto para que no cualquiera pueda acceder a la información correspondiente, ya sea de las consultas y pacientes del nutriólogo o del mismo paciente.</w:t>
       </w:r>
     </w:p>
     <w:p>
@@ -2946,7 +2936,15 @@
           <w:sz w:val="24"/>
           <w:szCs w:val="24"/>
         </w:rPr>
-        <w:t>Pruebas.</w:t>
+        <w:t>Etapa p</w:t>
+      </w:r>
+      <w:r>
+        <w:rPr>
+          <w:rFonts w:ascii="Arial" w:hAnsi="Arial" w:cs="Arial"/>
+          <w:sz w:val="24"/>
+          <w:szCs w:val="24"/>
+        </w:rPr>
+        <w:t>ruebas.</w:t>
       </w:r>
     </w:p>
     <w:p>
@@ -3259,7 +3257,33 @@
           <w:szCs w:val="24"/>
         </w:rPr>
         <w:lastRenderedPageBreak/>
-        <w:t>En esta fase se está atento a fallos o limitaciones de la aplicación; estos pueden ser perdida de datos, poca escalabilidad, dificultad de uso, fallos lógicos, etcétera.</w:t>
+        <w:t>En esta fase se está atento a fallos o limitaciones de la aplicación; estos pueden ser</w:t>
+      </w:r>
+      <w:r>
+        <w:rPr>
+          <w:rFonts w:ascii="Arial" w:hAnsi="Arial" w:cs="Arial"/>
+          <w:sz w:val="24"/>
+          <w:szCs w:val="24"/>
+        </w:rPr>
+        <w:t xml:space="preserve"> la</w:t>
+      </w:r>
+      <w:r>
+        <w:rPr>
+          <w:rFonts w:ascii="Arial" w:hAnsi="Arial" w:cs="Arial"/>
+          <w:sz w:val="24"/>
+          <w:szCs w:val="24"/>
+        </w:rPr>
+        <w:t xml:space="preserve"> perdida de datos, poca escalabilidad, dificultad de </w:t>
+      </w:r>
+      <w:bookmarkStart w:id="0" w:name="_GoBack"/>
+      <w:bookmarkEnd w:id="0"/>
+      <w:r>
+        <w:rPr>
+          <w:rFonts w:ascii="Arial" w:hAnsi="Arial" w:cs="Arial"/>
+          <w:sz w:val="24"/>
+          <w:szCs w:val="24"/>
+        </w:rPr>
+        <w:t>uso, fallos lógicos, etcétera.</w:t>
       </w:r>
     </w:p>
     <w:p>
@@ -3313,8 +3337,8 @@
 </file>
 
 <file path=word/numbering.xml><?xml version="1.0" encoding="utf-8"?>
-<w:numbering xmlns:wpc="http://schemas.microsoft.com/office/word/2010/wordprocessingCanvas" xmlns:cx="http://schemas.microsoft.com/office/drawing/2014/chartex" xmlns:cx1="http://schemas.microsoft.com/office/drawing/2015/9/8/chartex" xmlns:cx2="http://schemas.microsoft.com/office/drawing/2015/10/21/chartex" xmlns:cx3="http://schemas.microsoft.com/office/drawing/2016/5/9/chartex" xmlns:cx4="http://schemas.microsoft.com/office/drawing/2016/5/10/chartex" xmlns:cx5="http://schemas.microsoft.com/office/drawing/2016/5/11/chartex" xmlns:cx6="http://schemas.microsoft.com/office/drawing/2016/5/12/chartex" xmlns:cx7="http://schemas.microsoft.com/office/drawing/2016/5/13/chartex" xmlns:cx8="http://schemas.microsoft.com/office/drawing/2016/5/14/chartex" xmlns:mc="http://schemas.openxmlformats.org/markup-compatibility/2006" xmlns:aink="http://schemas.microsoft.com/office/drawing/2016/ink" xmlns:o="urn:schemas-microsoft-com:office:office" xmlns:r="http://schemas.openxmlformats.org/officeDocument/2006/relationships" xmlns:m="http://schemas.openxmlformats.org/officeDocument/2006/math" xmlns:v="urn:schemas-microsoft-com:vml" xmlns:wp14="http://schemas.microsoft.com/office/word/2010/wordprocessingDrawing" xmlns:wp="http://schemas.openxmlformats.org/drawingml/2006/wordprocessingDrawing" xmlns:w10="urn:schemas-microsoft-com:office:word" xmlns:w="http://schemas.openxmlformats.org/wordprocessingml/2006/main" xmlns:w14="http://schemas.microsoft.com/office/word/2010/wordml" xmlns:w15="http://schemas.microsoft.com/office/word/2012/wordml" xmlns:w16se="http://schemas.microsoft.com/office/word/2015/wordml/symex" xmlns:wpg="http://schemas.microsoft.com/office/word/2010/wordprocessingGroup" xmlns:wpi="http://schemas.microsoft.com/office/word/2010/wordprocessingInk" xmlns:wne="http://schemas.microsoft.com/office/word/2006/wordml" xmlns:wps="http://schemas.microsoft.com/office/word/2010/wordprocessingShape" mc:Ignorable="w14 w15 w16se wp14">
-  <w:abstractNum w:abstractNumId="0" w15:restartNumberingAfterBreak="0">
+<w:numbering xmlns:wpc="http://schemas.microsoft.com/office/word/2010/wordprocessingCanvas" xmlns:mc="http://schemas.openxmlformats.org/markup-compatibility/2006" xmlns:o="urn:schemas-microsoft-com:office:office" xmlns:r="http://schemas.openxmlformats.org/officeDocument/2006/relationships" xmlns:m="http://schemas.openxmlformats.org/officeDocument/2006/math" xmlns:v="urn:schemas-microsoft-com:vml" xmlns:wp14="http://schemas.microsoft.com/office/word/2010/wordprocessingDrawing" xmlns:wp="http://schemas.openxmlformats.org/drawingml/2006/wordprocessingDrawing" xmlns:w10="urn:schemas-microsoft-com:office:word" xmlns:w="http://schemas.openxmlformats.org/wordprocessingml/2006/main" xmlns:w14="http://schemas.microsoft.com/office/word/2010/wordml" xmlns:w15="http://schemas.microsoft.com/office/word/2012/wordml" xmlns:wpg="http://schemas.microsoft.com/office/word/2010/wordprocessingGroup" xmlns:wpi="http://schemas.microsoft.com/office/word/2010/wordprocessingInk" xmlns:wne="http://schemas.microsoft.com/office/word/2006/wordml" xmlns:wps="http://schemas.microsoft.com/office/word/2010/wordprocessingShape" mc:Ignorable="w14 w15 wp14">
+  <w:abstractNum w:abstractNumId="0">
     <w:nsid w:val="02FC21C8"/>
     <w:multiLevelType w:val="hybridMultilevel"/>
     <w:tmpl w:val="D29C50A8"/>
@@ -3400,7 +3424,7 @@
       </w:pPr>
     </w:lvl>
   </w:abstractNum>
-  <w:abstractNum w:abstractNumId="1" w15:restartNumberingAfterBreak="0">
+  <w:abstractNum w:abstractNumId="1">
     <w:nsid w:val="046E13F9"/>
     <w:multiLevelType w:val="hybridMultilevel"/>
     <w:tmpl w:val="CA9678F6"/>
@@ -3513,7 +3537,7 @@
       </w:rPr>
     </w:lvl>
   </w:abstractNum>
-  <w:abstractNum w:abstractNumId="2" w15:restartNumberingAfterBreak="0">
+  <w:abstractNum w:abstractNumId="2">
     <w:nsid w:val="0E267541"/>
     <w:multiLevelType w:val="hybridMultilevel"/>
     <w:tmpl w:val="242CFFBA"/>
@@ -3626,7 +3650,7 @@
       </w:rPr>
     </w:lvl>
   </w:abstractNum>
-  <w:abstractNum w:abstractNumId="3" w15:restartNumberingAfterBreak="0">
+  <w:abstractNum w:abstractNumId="3">
     <w:nsid w:val="11952B2E"/>
     <w:multiLevelType w:val="hybridMultilevel"/>
     <w:tmpl w:val="7AB86114"/>
@@ -3739,7 +3763,7 @@
       </w:rPr>
     </w:lvl>
   </w:abstractNum>
-  <w:abstractNum w:abstractNumId="4" w15:restartNumberingAfterBreak="0">
+  <w:abstractNum w:abstractNumId="4">
     <w:nsid w:val="1A5B3B5A"/>
     <w:multiLevelType w:val="hybridMultilevel"/>
     <w:tmpl w:val="EBEC5030"/>
@@ -3852,7 +3876,7 @@
       </w:rPr>
     </w:lvl>
   </w:abstractNum>
-  <w:abstractNum w:abstractNumId="5" w15:restartNumberingAfterBreak="0">
+  <w:abstractNum w:abstractNumId="5">
     <w:nsid w:val="1AE45ED8"/>
     <w:multiLevelType w:val="hybridMultilevel"/>
     <w:tmpl w:val="9454D4F6"/>
@@ -3965,7 +3989,7 @@
       </w:rPr>
     </w:lvl>
   </w:abstractNum>
-  <w:abstractNum w:abstractNumId="6" w15:restartNumberingAfterBreak="0">
+  <w:abstractNum w:abstractNumId="6">
     <w:nsid w:val="2CED4DC1"/>
     <w:multiLevelType w:val="multilevel"/>
     <w:tmpl w:val="080A001F"/>
@@ -4051,7 +4075,7 @@
       </w:pPr>
     </w:lvl>
   </w:abstractNum>
-  <w:abstractNum w:abstractNumId="7" w15:restartNumberingAfterBreak="0">
+  <w:abstractNum w:abstractNumId="7">
     <w:nsid w:val="3A3D079E"/>
     <w:multiLevelType w:val="hybridMultilevel"/>
     <w:tmpl w:val="B588B814"/>
@@ -4137,7 +4161,7 @@
       </w:pPr>
     </w:lvl>
   </w:abstractNum>
-  <w:abstractNum w:abstractNumId="8" w15:restartNumberingAfterBreak="0">
+  <w:abstractNum w:abstractNumId="8">
     <w:nsid w:val="4D2F4787"/>
     <w:multiLevelType w:val="hybridMultilevel"/>
     <w:tmpl w:val="C068D3C4"/>
@@ -4250,7 +4274,7 @@
       </w:rPr>
     </w:lvl>
   </w:abstractNum>
-  <w:abstractNum w:abstractNumId="9" w15:restartNumberingAfterBreak="0">
+  <w:abstractNum w:abstractNumId="9">
     <w:nsid w:val="4F955D7B"/>
     <w:multiLevelType w:val="hybridMultilevel"/>
     <w:tmpl w:val="E83E20E8"/>
@@ -4336,7 +4360,7 @@
       </w:pPr>
     </w:lvl>
   </w:abstractNum>
-  <w:abstractNum w:abstractNumId="10" w15:restartNumberingAfterBreak="0">
+  <w:abstractNum w:abstractNumId="10">
     <w:nsid w:val="56537516"/>
     <w:multiLevelType w:val="multilevel"/>
     <w:tmpl w:val="080A001F"/>
@@ -4422,7 +4446,7 @@
       </w:pPr>
     </w:lvl>
   </w:abstractNum>
-  <w:abstractNum w:abstractNumId="11" w15:restartNumberingAfterBreak="0">
+  <w:abstractNum w:abstractNumId="11">
     <w:nsid w:val="5FE058CB"/>
     <w:multiLevelType w:val="multilevel"/>
     <w:tmpl w:val="D598C836"/>
@@ -4569,7 +4593,7 @@
       </w:rPr>
     </w:lvl>
   </w:abstractNum>
-  <w:abstractNum w:abstractNumId="12" w15:restartNumberingAfterBreak="0">
+  <w:abstractNum w:abstractNumId="12">
     <w:nsid w:val="69AE066C"/>
     <w:multiLevelType w:val="hybridMultilevel"/>
     <w:tmpl w:val="06A414E2"/>
@@ -4682,7 +4706,7 @@
       </w:rPr>
     </w:lvl>
   </w:abstractNum>
-  <w:abstractNum w:abstractNumId="13" w15:restartNumberingAfterBreak="0">
+  <w:abstractNum w:abstractNumId="13">
     <w:nsid w:val="7323625C"/>
     <w:multiLevelType w:val="hybridMultilevel"/>
     <w:tmpl w:val="3888316E"/>
@@ -4841,7 +4865,7 @@
 </file>
 
 <file path=word/styles.xml><?xml version="1.0" encoding="utf-8"?>
-<w:styles xmlns:mc="http://schemas.openxmlformats.org/markup-compatibility/2006" xmlns:r="http://schemas.openxmlformats.org/officeDocument/2006/relationships" xmlns:w="http://schemas.openxmlformats.org/wordprocessingml/2006/main" xmlns:w14="http://schemas.microsoft.com/office/word/2010/wordml" xmlns:w15="http://schemas.microsoft.com/office/word/2012/wordml" xmlns:w16se="http://schemas.microsoft.com/office/word/2015/wordml/symex" mc:Ignorable="w14 w15 w16se">
+<w:styles xmlns:mc="http://schemas.openxmlformats.org/markup-compatibility/2006" xmlns:r="http://schemas.openxmlformats.org/officeDocument/2006/relationships" xmlns:w="http://schemas.openxmlformats.org/wordprocessingml/2006/main" xmlns:w14="http://schemas.microsoft.com/office/word/2010/wordml" xmlns:w15="http://schemas.microsoft.com/office/word/2012/wordml" mc:Ignorable="w14 w15">
   <w:docDefaults>
     <w:rPrDefault>
       <w:rPr>
@@ -4857,7 +4881,7 @@
       </w:pPr>
     </w:pPrDefault>
   </w:docDefaults>
-  <w:latentStyles w:defLockedState="0" w:defUIPriority="99" w:defSemiHidden="0" w:defUnhideWhenUsed="0" w:defQFormat="0" w:count="374">
+  <w:latentStyles w:defLockedState="0" w:defUIPriority="99" w:defSemiHidden="0" w:defUnhideWhenUsed="0" w:defQFormat="0" w:count="371">
     <w:lsdException w:name="Normal" w:uiPriority="0" w:qFormat="1"/>
     <w:lsdException w:name="heading 1" w:uiPriority="9" w:qFormat="1"/>
     <w:lsdException w:name="heading 2" w:semiHidden="1" w:uiPriority="9" w:unhideWhenUsed="1" w:qFormat="1"/>
@@ -4963,6 +4987,7 @@
     <w:lsdException w:name="HTML Sample" w:semiHidden="1" w:unhideWhenUsed="1"/>
     <w:lsdException w:name="HTML Typewriter" w:semiHidden="1" w:unhideWhenUsed="1"/>
     <w:lsdException w:name="HTML Variable" w:semiHidden="1" w:unhideWhenUsed="1"/>
+    <w:lsdException w:name="Normal Table" w:semiHidden="1" w:unhideWhenUsed="1"/>
     <w:lsdException w:name="annotation subject" w:semiHidden="1" w:unhideWhenUsed="1"/>
     <w:lsdException w:name="No List" w:semiHidden="1" w:unhideWhenUsed="1"/>
     <w:lsdException w:name="Outline List 1" w:semiHidden="1" w:unhideWhenUsed="1"/>
@@ -5007,6 +5032,7 @@
     <w:lsdException w:name="Table Professional" w:semiHidden="1" w:unhideWhenUsed="1"/>
     <w:lsdException w:name="Table Subtle 1" w:semiHidden="1" w:unhideWhenUsed="1"/>
     <w:lsdException w:name="Table Subtle 2" w:semiHidden="1" w:unhideWhenUsed="1"/>
+    <w:lsdException w:name="Table Web 1" w:semiHidden="1" w:unhideWhenUsed="1"/>
     <w:lsdException w:name="Table Web 2" w:semiHidden="1" w:unhideWhenUsed="1"/>
     <w:lsdException w:name="Table Web 3" w:semiHidden="1" w:unhideWhenUsed="1"/>
     <w:lsdException w:name="Balloon Text" w:semiHidden="1" w:unhideWhenUsed="1"/>
@@ -5227,9 +5253,6 @@
     <w:lsdException w:name="List Table 5 Dark Accent 6" w:uiPriority="50"/>
     <w:lsdException w:name="List Table 6 Colorful Accent 6" w:uiPriority="51"/>
     <w:lsdException w:name="List Table 7 Colorful Accent 6" w:uiPriority="52"/>
-    <w:lsdException w:name="Mention" w:semiHidden="1" w:unhideWhenUsed="1"/>
-    <w:lsdException w:name="Smart Hyperlink" w:semiHidden="1" w:unhideWhenUsed="1"/>
-    <w:lsdException w:name="Hashtag" w:semiHidden="1" w:unhideWhenUsed="1"/>
   </w:latentStyles>
   <w:style w:type="paragraph" w:default="1" w:styleId="Normal">
     <w:name w:val="Normal"/>

</xml_diff>